<commit_message>
Final files for the practical
</commit_message>
<xml_diff>
--- a/MSc_phylogenetics_practical.docx
+++ b/MSc_phylogenetics_practical.docx
@@ -7,15 +7,7 @@
         <w:pStyle w:val="Heading1"/>
       </w:pPr>
       <w:r>
-        <w:t xml:space="preserve">MSc </w:t>
-      </w:r>
-      <w:proofErr w:type="spellStart"/>
-      <w:r>
-        <w:t>phylogenetics</w:t>
-      </w:r>
-      <w:proofErr w:type="spellEnd"/>
-      <w:r>
-        <w:t xml:space="preserve"> practical</w:t>
+        <w:t>MSc phylogenetics practical</w:t>
       </w:r>
     </w:p>
     <w:p/>
@@ -71,7 +63,6 @@
           <w:lang w:val="en-US"/>
         </w:rPr>
       </w:pPr>
-      <w:proofErr w:type="spellStart"/>
       <w:r>
         <w:rPr>
           <w:rFonts w:ascii="Menlo Regular" w:hAnsi="Menlo Regular" w:cs="Menlo Regular"/>
@@ -81,9 +72,19 @@
           <w:highlight w:val="black"/>
           <w:lang w:val="en-US"/>
         </w:rPr>
-        <w:t>MacBook-Pro</w:t>
-      </w:r>
-      <w:proofErr w:type="gramStart"/>
+        <w:t>MacBook-Pro:</w:t>
+      </w:r>
+      <w:r>
+        <w:rPr>
+          <w:rFonts w:ascii="Menlo Regular" w:hAnsi="Menlo Regular" w:cs="Menlo Regular"/>
+          <w:color w:val="D23927"/>
+          <w:sz w:val="22"/>
+          <w:szCs w:val="22"/>
+          <w:highlight w:val="black"/>
+          <w:lang w:val="en-US"/>
+        </w:rPr>
+        <w:t>pi_biolinux_cluster</w:t>
+      </w:r>
       <w:r>
         <w:rPr>
           <w:rFonts w:ascii="Menlo Regular" w:hAnsi="Menlo Regular" w:cs="Menlo Regular"/>
@@ -93,56 +94,8 @@
           <w:highlight w:val="black"/>
           <w:lang w:val="en-US"/>
         </w:rPr>
-        <w:t>:</w:t>
-      </w:r>
-      <w:r>
-        <w:rPr>
-          <w:rFonts w:ascii="Menlo Regular" w:hAnsi="Menlo Regular" w:cs="Menlo Regular"/>
-          <w:color w:val="D23927"/>
-          <w:sz w:val="22"/>
-          <w:szCs w:val="22"/>
-          <w:highlight w:val="black"/>
-          <w:lang w:val="en-US"/>
-        </w:rPr>
-        <w:t>pi</w:t>
-      </w:r>
-      <w:proofErr w:type="gramEnd"/>
-      <w:r>
-        <w:rPr>
-          <w:rFonts w:ascii="Menlo Regular" w:hAnsi="Menlo Regular" w:cs="Menlo Regular"/>
-          <w:color w:val="D23927"/>
-          <w:sz w:val="22"/>
-          <w:szCs w:val="22"/>
-          <w:highlight w:val="black"/>
-          <w:lang w:val="en-US"/>
-        </w:rPr>
-        <w:t>_biolinux_cluster</w:t>
-      </w:r>
-      <w:proofErr w:type="spellEnd"/>
-      <w:r>
-        <w:rPr>
-          <w:rFonts w:ascii="Menlo Regular" w:hAnsi="Menlo Regular" w:cs="Menlo Regular"/>
-          <w:color w:val="708284"/>
-          <w:sz w:val="22"/>
-          <w:szCs w:val="22"/>
-          <w:highlight w:val="black"/>
-          <w:lang w:val="en-US"/>
-        </w:rPr>
-        <w:t xml:space="preserve"> </w:t>
-      </w:r>
-      <w:proofErr w:type="spellStart"/>
-      <w:r>
-        <w:rPr>
-          <w:rFonts w:ascii="Menlo Regular" w:hAnsi="Menlo Regular" w:cs="Menlo Regular"/>
-          <w:color w:val="708284"/>
-          <w:sz w:val="22"/>
-          <w:szCs w:val="22"/>
-          <w:highlight w:val="black"/>
-          <w:lang w:val="en-US"/>
-        </w:rPr>
-        <w:t>joe</w:t>
-      </w:r>
-      <w:proofErr w:type="spellEnd"/>
+        <w:t xml:space="preserve"> joe</w:t>
+      </w:r>
       <w:r>
         <w:rPr>
           <w:rFonts w:ascii="Menlo Regular" w:hAnsi="Menlo Regular" w:cs="Menlo Regular"/>
@@ -194,7 +147,6 @@
           <w:lang w:val="en-US"/>
         </w:rPr>
       </w:pPr>
-      <w:proofErr w:type="gramStart"/>
       <w:r>
         <w:rPr>
           <w:rFonts w:ascii="Menlo Regular" w:hAnsi="Menlo Regular" w:cs="Menlo Regular"/>
@@ -204,19 +156,7 @@
           <w:highlight w:val="black"/>
           <w:lang w:val="en-US"/>
         </w:rPr>
-        <w:t>hello</w:t>
-      </w:r>
-      <w:proofErr w:type="gramEnd"/>
-      <w:r>
-        <w:rPr>
-          <w:rFonts w:ascii="Menlo Regular" w:hAnsi="Menlo Regular" w:cs="Menlo Regular"/>
-          <w:color w:val="708284"/>
-          <w:sz w:val="22"/>
-          <w:szCs w:val="22"/>
-          <w:highlight w:val="black"/>
-          <w:lang w:val="en-US"/>
-        </w:rPr>
-        <w:t>, world!</w:t>
+        <w:t>hello, world!</w:t>
       </w:r>
     </w:p>
     <w:p/>
@@ -244,6 +184,24 @@
         <w:t>Alex Papadopulos</w:t>
       </w:r>
     </w:p>
+    <w:p/>
+    <w:p>
+      <w:r>
+        <w:t xml:space="preserve">Note: the datasets and other files needed for this practical can be found at </w:t>
+      </w:r>
+      <w:hyperlink r:id="rId5" w:history="1">
+        <w:r>
+          <w:rPr>
+            <w:rStyle w:val="Hyperlink"/>
+          </w:rPr>
+          <w:t>https://github.com/lonelyjoeparker/MSc-phylogenetics-lab</w:t>
+        </w:r>
+      </w:hyperlink>
+      <w:r>
+        <w:t xml:space="preserve">. If you need a hint, a cheatsheet is at ‘~/Desktop/phylogenetics/commands.sh’ </w:t>
+      </w:r>
+    </w:p>
+    <w:p/>
     <w:p>
       <w:pPr>
         <w:pStyle w:val="Heading2"/>
@@ -283,7 +241,7 @@
       <w:r>
         <w:t xml:space="preserve">You should already have read </w:t>
       </w:r>
-      <w:hyperlink r:id="rId5" w:history="1">
+      <w:hyperlink r:id="rId6" w:history="1">
         <w:r>
           <w:rPr>
             <w:rStyle w:val="Hyperlink"/>
@@ -292,20 +250,12 @@
         </w:r>
       </w:hyperlink>
       <w:r>
-        <w:t xml:space="preserve"> by Andrew </w:t>
-      </w:r>
-      <w:proofErr w:type="spellStart"/>
-      <w:r>
-        <w:t>Rambaut</w:t>
-      </w:r>
-      <w:proofErr w:type="spellEnd"/>
-      <w:r>
-        <w:t>, and</w:t>
+        <w:t xml:space="preserve"> by Andrew Rambaut, and</w:t>
       </w:r>
       <w:r>
         <w:t xml:space="preserve"> “</w:t>
       </w:r>
-      <w:hyperlink r:id="rId6" w:history="1">
+      <w:hyperlink r:id="rId7" w:history="1">
         <w:r>
           <w:rPr>
             <w:rStyle w:val="Hyperlink"/>
@@ -316,15 +266,13 @@
       <w:r>
         <w:t xml:space="preserve">” (which you can run interactively on </w:t>
       </w:r>
-      <w:hyperlink r:id="rId7" w:history="1">
-        <w:proofErr w:type="spellStart"/>
+      <w:hyperlink r:id="rId8" w:history="1">
         <w:r>
           <w:rPr>
             <w:rStyle w:val="Hyperlink"/>
           </w:rPr>
           <w:t>Tutorialspoint</w:t>
         </w:r>
-        <w:proofErr w:type="spellEnd"/>
       </w:hyperlink>
       <w:r>
         <w:t xml:space="preserve">). Let’s get started: </w:t>
@@ -340,26 +288,10 @@
         </w:numPr>
       </w:pPr>
       <w:r>
-        <w:t>Your desktop should have a folder visible called ‘</w:t>
-      </w:r>
-      <w:proofErr w:type="spellStart"/>
-      <w:r>
-        <w:t>phylogenetics</w:t>
-      </w:r>
-      <w:proofErr w:type="spellEnd"/>
-      <w:r>
-        <w:t xml:space="preserve">’. This is where your data will live, but we’ll be using </w:t>
-      </w:r>
-      <w:r>
-        <w:t>a window that connects directly with the operating system (a ‘terminal’</w:t>
-      </w:r>
-      <w:proofErr w:type="gramStart"/>
-      <w:r>
-        <w:t>) which</w:t>
-      </w:r>
-      <w:proofErr w:type="gramEnd"/>
-      <w:r>
-        <w:t xml:space="preserve"> uses the bash language. Open a terminal now, by holding the Ctrl-Alt-T keys together.</w:t>
+        <w:t xml:space="preserve">Your desktop should have a folder visible called ‘phylogenetics’. This is where your data will live, but we’ll be using </w:t>
+      </w:r>
+      <w:r>
+        <w:t>a window that connects directly with the operating system (a ‘terminal’) which uses the bash language. Open a terminal now, by holding the Ctrl-Alt-T keys together.</w:t>
       </w:r>
     </w:p>
     <w:p>
@@ -399,7 +331,6 @@
       <w:pPr>
         <w:ind w:left="1440"/>
       </w:pPr>
-      <w:proofErr w:type="spellStart"/>
       <w:r>
         <w:rPr>
           <w:b/>
@@ -418,17 +349,8 @@
           <w:b/>
           <w:color w:val="FF0000"/>
         </w:rPr>
-        <w:t>user</w:t>
-      </w:r>
-      <w:proofErr w:type="spellEnd"/>
-      <w:r>
-        <w:rPr>
-          <w:b/>
-          <w:color w:val="FF0000"/>
-        </w:rPr>
-        <w:t>-pi</w:t>
-      </w:r>
-      <w:proofErr w:type="gramStart"/>
+        <w:t>user-pi</w:t>
+      </w:r>
       <w:r>
         <w:rPr>
           <w:b/>
@@ -442,7 +364,6 @@
         </w:rPr>
         <w:t>~</w:t>
       </w:r>
-      <w:proofErr w:type="gramEnd"/>
       <w:r>
         <w:rPr>
           <w:b/>
@@ -489,15 +410,7 @@
         </w:numPr>
       </w:pPr>
       <w:r>
-        <w:t xml:space="preserve">“~” </w:t>
-      </w:r>
-      <w:proofErr w:type="gramStart"/>
-      <w:r>
-        <w:t>is</w:t>
-      </w:r>
-      <w:proofErr w:type="gramEnd"/>
-      <w:r>
-        <w:t xml:space="preserve"> a funny name for a directory, which you’ve probably not seen before. We can use the </w:t>
+        <w:t xml:space="preserve">“~” is a funny name for a directory, which you’ve probably not seen before. We can use the </w:t>
       </w:r>
       <w:r>
         <w:rPr>
@@ -505,25 +418,7 @@
           <w:color w:val="FFFFFF" w:themeColor="background1"/>
           <w:highlight w:val="black"/>
         </w:rPr>
-        <w:t>‘</w:t>
-      </w:r>
-      <w:proofErr w:type="spellStart"/>
-      <w:r>
-        <w:rPr>
-          <w:rFonts w:ascii="Andale Mono" w:hAnsi="Andale Mono"/>
-          <w:color w:val="FFFFFF" w:themeColor="background1"/>
-          <w:highlight w:val="black"/>
-        </w:rPr>
-        <w:t>pwd</w:t>
-      </w:r>
-      <w:proofErr w:type="spellEnd"/>
-      <w:r>
-        <w:rPr>
-          <w:rFonts w:ascii="Andale Mono" w:hAnsi="Andale Mono"/>
-          <w:color w:val="FFFFFF" w:themeColor="background1"/>
-          <w:highlight w:val="black"/>
-        </w:rPr>
-        <w:t>’</w:t>
+        <w:t>‘pwd’</w:t>
       </w:r>
       <w:r>
         <w:t xml:space="preserve"> command (‘</w:t>
@@ -565,31 +460,7 @@
         </w:numPr>
       </w:pPr>
       <w:r>
-        <w:t>We want to move to the directory where the data is, that ‘</w:t>
-      </w:r>
-      <w:proofErr w:type="spellStart"/>
-      <w:r>
-        <w:t>phylogenetics</w:t>
-      </w:r>
-      <w:proofErr w:type="spellEnd"/>
-      <w:r>
-        <w:t>’ folder you can see on the desktop. To change directories in Linux, Unix, or Mac terminals, we use the ‘</w:t>
-      </w:r>
-      <w:proofErr w:type="spellStart"/>
-      <w:r>
-        <w:t>cd</w:t>
-      </w:r>
-      <w:proofErr w:type="spellEnd"/>
-      <w:r>
-        <w:t xml:space="preserve">’ command, followed by the name of the directory we want to go to. These names must be specified relative to the current directory, so </w:t>
-      </w:r>
-      <w:proofErr w:type="gramStart"/>
-      <w:r>
-        <w:t>if  we’re</w:t>
-      </w:r>
-      <w:proofErr w:type="gramEnd"/>
-      <w:r>
-        <w:t xml:space="preserve"> currently in a directory called </w:t>
+        <w:t xml:space="preserve">We want to move to the directory where the data is, that ‘phylogenetics’ folder you can see on the desktop. To change directories in Linux, Unix, or Mac terminals, we use the ‘cd’ command, followed by the name of the directory we want to go to. These names must be specified relative to the current directory, so if  we’re currently in a directory called </w:t>
       </w:r>
       <w:r>
         <w:rPr>
@@ -662,23 +533,13 @@
           <w:numId w:val="5"/>
         </w:numPr>
       </w:pPr>
-      <w:proofErr w:type="spellStart"/>
       <w:r>
         <w:rPr>
           <w:rFonts w:ascii="Andale Mono" w:hAnsi="Andale Mono"/>
           <w:color w:val="FFFFFF" w:themeColor="background1"/>
           <w:highlight w:val="black"/>
         </w:rPr>
-        <w:t>cd</w:t>
-      </w:r>
-      <w:proofErr w:type="spellEnd"/>
-      <w:r>
-        <w:rPr>
-          <w:rFonts w:ascii="Andale Mono" w:hAnsi="Andale Mono"/>
-          <w:color w:val="FFFFFF" w:themeColor="background1"/>
-          <w:highlight w:val="black"/>
-        </w:rPr>
-        <w:t xml:space="preserve"> </w:t>
+        <w:t xml:space="preserve">cd </w:t>
       </w:r>
       <w:r>
         <w:rPr>
@@ -719,50 +580,35 @@
           <w:highlight w:val="black"/>
         </w:rPr>
       </w:pPr>
-      <w:proofErr w:type="spellStart"/>
       <w:r>
         <w:rPr>
           <w:rFonts w:ascii="Andale Mono" w:hAnsi="Andale Mono"/>
           <w:color w:val="FFFFFF" w:themeColor="background1"/>
           <w:highlight w:val="black"/>
         </w:rPr>
-        <w:t>cd</w:t>
-      </w:r>
-      <w:proofErr w:type="spellEnd"/>
+        <w:t xml:space="preserve">cd </w:t>
+      </w:r>
       <w:r>
         <w:rPr>
           <w:rFonts w:ascii="Andale Mono" w:hAnsi="Andale Mono"/>
           <w:color w:val="FFFFFF" w:themeColor="background1"/>
           <w:highlight w:val="black"/>
         </w:rPr>
+        <w:t>starters</w:t>
+      </w:r>
+      <w:r>
+        <w:rPr>
+          <w:highlight w:val="black"/>
+        </w:rPr>
         <w:t xml:space="preserve"> </w:t>
       </w:r>
-      <w:r>
-        <w:rPr>
-          <w:rFonts w:ascii="Andale Mono" w:hAnsi="Andale Mono"/>
-          <w:color w:val="FFFFFF" w:themeColor="background1"/>
-          <w:highlight w:val="black"/>
-        </w:rPr>
-        <w:t>starters</w:t>
-      </w:r>
-      <w:r>
-        <w:rPr>
-          <w:highlight w:val="black"/>
-        </w:rPr>
-        <w:t xml:space="preserve"> </w:t>
-      </w:r>
     </w:p>
     <w:p>
       <w:pPr>
         <w:ind w:left="720"/>
       </w:pPr>
-      <w:proofErr w:type="gramStart"/>
-      <w:r>
-        <w:t>as</w:t>
-      </w:r>
-      <w:proofErr w:type="gramEnd"/>
-      <w:r>
-        <w:t xml:space="preserve"> the computer can’t find the ‘starters’ directory, without first being told to look in the ‘for’ directory.</w:t>
+      <w:r>
+        <w:t>as the computer can’t find the ‘starters’ directory, without first being told to look in the ‘for’ directory.</w:t>
       </w:r>
     </w:p>
     <w:p>
@@ -774,23 +620,7 @@
         </w:numPr>
       </w:pPr>
       <w:r>
-        <w:t>To go up a directory we can use the special file ‘</w:t>
-      </w:r>
-      <w:proofErr w:type="gramStart"/>
-      <w:r>
-        <w:t>..</w:t>
-      </w:r>
-      <w:proofErr w:type="gramEnd"/>
-      <w:r>
-        <w:t xml:space="preserve">’ e.g. </w:t>
-      </w:r>
-      <w:proofErr w:type="spellStart"/>
-      <w:r>
-        <w:t>cd</w:t>
-      </w:r>
-      <w:proofErr w:type="spellEnd"/>
-      <w:r>
-        <w:t xml:space="preserve"> ‘..’ will take us up to the parent directory. Type these commands, looking at the outpu</w:t>
+        <w:t>To go up a directory we can use the special file ‘..’ e.g. cd ‘..’ will take us up to the parent directory. Type these commands, looking at the outpu</w:t>
       </w:r>
       <w:r>
         <w:t>t</w:t>
@@ -812,34 +642,14 @@
       <w:r>
         <w:t xml:space="preserve"> </w:t>
       </w:r>
-      <w:proofErr w:type="spellStart"/>
       <w:r>
         <w:rPr>
           <w:rFonts w:ascii="Andale Mono" w:hAnsi="Andale Mono"/>
           <w:color w:val="FFFFFF" w:themeColor="background1"/>
           <w:highlight w:val="black"/>
         </w:rPr>
-        <w:t>cd</w:t>
-      </w:r>
-      <w:proofErr w:type="spellEnd"/>
-      <w:r>
-        <w:rPr>
-          <w:rFonts w:ascii="Andale Mono" w:hAnsi="Andale Mono"/>
-          <w:color w:val="FFFFFF" w:themeColor="background1"/>
-          <w:highlight w:val="black"/>
-        </w:rPr>
-        <w:t xml:space="preserve"> Desktop/</w:t>
-      </w:r>
-      <w:proofErr w:type="spellStart"/>
-      <w:r>
-        <w:rPr>
-          <w:rFonts w:ascii="Andale Mono" w:hAnsi="Andale Mono"/>
-          <w:color w:val="FFFFFF" w:themeColor="background1"/>
-          <w:highlight w:val="black"/>
-        </w:rPr>
-        <w:t>phylogenetics</w:t>
-      </w:r>
-      <w:proofErr w:type="spellEnd"/>
+        <w:t>cd Desktop/phylogenetics</w:t>
+      </w:r>
     </w:p>
     <w:p>
       <w:pPr>
@@ -854,8 +664,6 @@
           <w:highlight w:val="black"/>
         </w:rPr>
       </w:pPr>
-      <w:proofErr w:type="spellStart"/>
-      <w:proofErr w:type="gramStart"/>
       <w:r>
         <w:rPr>
           <w:rFonts w:ascii="Andale Mono" w:hAnsi="Andale Mono"/>
@@ -864,8 +672,6 @@
         </w:rPr>
         <w:t>pwd</w:t>
       </w:r>
-      <w:proofErr w:type="spellEnd"/>
-      <w:proofErr w:type="gramEnd"/>
     </w:p>
     <w:p>
       <w:pPr>
@@ -880,26 +686,14 @@
           <w:highlight w:val="black"/>
         </w:rPr>
       </w:pPr>
-      <w:proofErr w:type="spellStart"/>
-      <w:proofErr w:type="gramStart"/>
       <w:r>
         <w:rPr>
           <w:rFonts w:ascii="Andale Mono" w:hAnsi="Andale Mono"/>
           <w:color w:val="FFFFFF" w:themeColor="background1"/>
           <w:highlight w:val="black"/>
         </w:rPr>
-        <w:t>cd</w:t>
-      </w:r>
-      <w:proofErr w:type="spellEnd"/>
-      <w:r>
-        <w:rPr>
-          <w:rFonts w:ascii="Andale Mono" w:hAnsi="Andale Mono"/>
-          <w:color w:val="FFFFFF" w:themeColor="background1"/>
-          <w:highlight w:val="black"/>
-        </w:rPr>
-        <w:t xml:space="preserve"> ..</w:t>
-      </w:r>
-      <w:proofErr w:type="gramEnd"/>
+        <w:t>cd ..</w:t>
+      </w:r>
     </w:p>
     <w:p>
       <w:pPr>
@@ -914,8 +708,6 @@
           <w:highlight w:val="black"/>
         </w:rPr>
       </w:pPr>
-      <w:proofErr w:type="spellStart"/>
-      <w:proofErr w:type="gramStart"/>
       <w:r>
         <w:rPr>
           <w:rFonts w:ascii="Andale Mono" w:hAnsi="Andale Mono"/>
@@ -924,8 +716,6 @@
         </w:rPr>
         <w:t>pwd</w:t>
       </w:r>
-      <w:proofErr w:type="spellEnd"/>
-      <w:proofErr w:type="gramEnd"/>
     </w:p>
     <w:p>
       <w:pPr>
@@ -940,37 +730,19 @@
           <w:highlight w:val="black"/>
         </w:rPr>
       </w:pPr>
-      <w:proofErr w:type="spellStart"/>
       <w:r>
         <w:rPr>
           <w:rFonts w:ascii="Andale Mono" w:hAnsi="Andale Mono"/>
           <w:color w:val="FFFFFF" w:themeColor="background1"/>
           <w:highlight w:val="black"/>
         </w:rPr>
-        <w:t>cd</w:t>
-      </w:r>
-      <w:proofErr w:type="spellEnd"/>
-      <w:r>
-        <w:rPr>
-          <w:rFonts w:ascii="Andale Mono" w:hAnsi="Andale Mono"/>
-          <w:color w:val="FFFFFF" w:themeColor="background1"/>
-          <w:highlight w:val="black"/>
-        </w:rPr>
-        <w:t xml:space="preserve"> Desktop/phylogenomics/part_1</w:t>
-      </w:r>
-    </w:p>
-    <w:p/>
-    <w:p>
-      <w:r>
-        <w:t xml:space="preserve">… </w:t>
-      </w:r>
-      <w:proofErr w:type="gramStart"/>
-      <w:r>
-        <w:t>we’re</w:t>
-      </w:r>
-      <w:proofErr w:type="gramEnd"/>
-      <w:r>
-        <w:t xml:space="preserve"> now ready for the practical.</w:t>
+        <w:t>cd Desktop/phylogenomics/part_1</w:t>
+      </w:r>
+    </w:p>
+    <w:p/>
+    <w:p>
+      <w:r>
+        <w:t>… we’re now ready for the practical.</w:t>
       </w:r>
     </w:p>
     <w:p>
@@ -985,6 +757,21 @@
     </w:p>
     <w:p>
       <w:pPr>
+        <w:rPr>
+          <w:rFonts w:ascii="Calibri" w:eastAsia="Times New Roman" w:hAnsi="Calibri"/>
+          <w:b/>
+          <w:bCs/>
+          <w:color w:val="4F81BD"/>
+          <w:sz w:val="26"/>
+          <w:szCs w:val="26"/>
+        </w:rPr>
+      </w:pPr>
+      <w:r>
+        <w:br w:type="page"/>
+      </w:r>
+    </w:p>
+    <w:p>
+      <w:pPr>
         <w:pStyle w:val="Heading2"/>
       </w:pPr>
       <w:r>
@@ -1029,68 +816,519 @@
     </w:p>
     <w:p>
       <w:r>
-        <w:t>You should already have read</w:t>
-      </w:r>
-    </w:p>
-    <w:p>
-      <w:pPr>
-        <w:pStyle w:val="ListParagraph"/>
-        <w:numPr>
-          <w:ilvl w:val="0"/>
-          <w:numId w:val="8"/>
-        </w:numPr>
-      </w:pPr>
-      <w:r>
-        <w:t xml:space="preserve">Align [muscle] a </w:t>
-      </w:r>
-      <w:proofErr w:type="spellStart"/>
-      <w:r>
-        <w:t>matK</w:t>
-      </w:r>
-      <w:proofErr w:type="spellEnd"/>
-      <w:r>
-        <w:t xml:space="preserve"> dataset with a random human one in</w:t>
-      </w:r>
-    </w:p>
-    <w:p>
-      <w:pPr>
-        <w:pStyle w:val="ListParagraph"/>
-        <w:numPr>
-          <w:ilvl w:val="0"/>
-          <w:numId w:val="8"/>
-        </w:numPr>
-      </w:pPr>
-      <w:r>
-        <w:t>Make a tree [</w:t>
-      </w:r>
-      <w:proofErr w:type="spellStart"/>
-      <w:r>
-        <w:t>raxml</w:t>
-      </w:r>
-      <w:proofErr w:type="spellEnd"/>
-      <w:r>
-        <w:t>] and spot the outlier</w:t>
-      </w:r>
-    </w:p>
-    <w:p>
-      <w:pPr>
-        <w:pStyle w:val="ListParagraph"/>
-        <w:numPr>
-          <w:ilvl w:val="0"/>
-          <w:numId w:val="8"/>
-        </w:numPr>
-      </w:pPr>
-      <w:r>
-        <w:t xml:space="preserve">Rebuild the tree and note it is </w:t>
-      </w:r>
-      <w:proofErr w:type="spellStart"/>
-      <w:r>
-        <w:t>betterer</w:t>
-      </w:r>
-      <w:proofErr w:type="spellEnd"/>
-    </w:p>
-    <w:p/>
-    <w:p/>
+        <w:t>We are going to construct a phylogeny of some matK genes taken from specimens in the gardens. They were collected from orchids and sequenced. First we’ll look at the sequences. They are in the ‘</w:t>
+      </w:r>
+      <w:r>
+        <w:t>orchids.short.initial.fa</w:t>
+      </w:r>
+      <w:r>
+        <w:t>’ file. You can use the command ‘less’ to look at the file (press ‘q’ to quit, or spacebar to scroll through the sequences):</w:t>
+      </w:r>
+    </w:p>
+    <w:p>
+      <w:r>
+        <w:tab/>
+      </w:r>
+      <w:r>
+        <w:rPr>
+          <w:b/>
+          <w:color w:val="008000"/>
+        </w:rPr>
+        <w:t>User</w:t>
+      </w:r>
+      <w:r>
+        <w:rPr>
+          <w:b/>
+        </w:rPr>
+        <w:t>@</w:t>
+      </w:r>
+      <w:r>
+        <w:rPr>
+          <w:b/>
+          <w:color w:val="FF0000"/>
+        </w:rPr>
+        <w:t>user-pi</w:t>
+      </w:r>
+      <w:r>
+        <w:rPr>
+          <w:b/>
+        </w:rPr>
+        <w:t>:</w:t>
+      </w:r>
+      <w:r>
+        <w:rPr>
+          <w:b/>
+          <w:color w:val="0000FF"/>
+        </w:rPr>
+        <w:t>~</w:t>
+      </w:r>
+      <w:r>
+        <w:rPr>
+          <w:b/>
+        </w:rPr>
+        <w:t>$</w:t>
+      </w:r>
+      <w:r>
+        <w:t xml:space="preserve"> less </w:t>
+      </w:r>
+      <w:r>
+        <w:t>orchids.short.initial.fa</w:t>
+      </w:r>
+    </w:p>
+    <w:p/>
+    <w:p>
+      <w:r>
+        <w:t>That is a bit cumbersome. We’ll use a graphical user interface called CONTEXT to look at it. Open the context browser with this command:</w:t>
+      </w:r>
+    </w:p>
+    <w:p>
+      <w:pPr>
+        <w:ind w:firstLine="720"/>
+      </w:pPr>
+      <w:r>
+        <w:rPr>
+          <w:b/>
+          <w:color w:val="008000"/>
+        </w:rPr>
+        <w:t>User</w:t>
+      </w:r>
+      <w:r>
+        <w:rPr>
+          <w:b/>
+        </w:rPr>
+        <w:t>@</w:t>
+      </w:r>
+      <w:r>
+        <w:rPr>
+          <w:b/>
+          <w:color w:val="FF0000"/>
+        </w:rPr>
+        <w:t>user-pi</w:t>
+      </w:r>
+      <w:r>
+        <w:rPr>
+          <w:b/>
+        </w:rPr>
+        <w:t>:</w:t>
+      </w:r>
+      <w:r>
+        <w:rPr>
+          <w:b/>
+          <w:color w:val="0000FF"/>
+        </w:rPr>
+        <w:t>~</w:t>
+      </w:r>
+      <w:r>
+        <w:rPr>
+          <w:b/>
+        </w:rPr>
+        <w:t>$</w:t>
+      </w:r>
+      <w:r>
+        <w:t xml:space="preserve"> </w:t>
+      </w:r>
+      <w:r>
+        <w:t>java -jar ../software/CONTEXT-PhylogenomicDatasetBrowser-v0.8.1.jar</w:t>
+      </w:r>
+    </w:p>
+    <w:p>
+      <w:r>
+        <w:t xml:space="preserve"> </w:t>
+      </w:r>
+    </w:p>
+    <w:p>
+      <w:r>
+        <w:t>Click ‘add a file’ to open the orchids.short.initial.fa file. You can see that the sequences are of various lengths. We are going to align them using a program called muscle. First open a new terminal by pressing ‘control-alt-T’ again (leave CONTEXT running in the old terminal), then navigate back to the part_1 directory, and type:</w:t>
+      </w:r>
+    </w:p>
+    <w:p>
+      <w:pPr>
+        <w:ind w:firstLine="360"/>
+      </w:pPr>
+      <w:r>
+        <w:rPr>
+          <w:b/>
+          <w:color w:val="008000"/>
+        </w:rPr>
+        <w:t>User</w:t>
+      </w:r>
+      <w:r>
+        <w:rPr>
+          <w:b/>
+        </w:rPr>
+        <w:t>@</w:t>
+      </w:r>
+      <w:r>
+        <w:rPr>
+          <w:b/>
+          <w:color w:val="FF0000"/>
+        </w:rPr>
+        <w:t>user-pi</w:t>
+      </w:r>
+      <w:r>
+        <w:rPr>
+          <w:b/>
+        </w:rPr>
+        <w:t>:</w:t>
+      </w:r>
+      <w:r>
+        <w:rPr>
+          <w:b/>
+          <w:color w:val="0000FF"/>
+        </w:rPr>
+        <w:t>~</w:t>
+      </w:r>
+      <w:r>
+        <w:rPr>
+          <w:b/>
+        </w:rPr>
+        <w:t>$</w:t>
+      </w:r>
+      <w:r>
+        <w:t xml:space="preserve"> </w:t>
+      </w:r>
+      <w:r>
+        <w:t>muscle -in orchids.short.initial.fa -out orchids.short.out -maxiters 2</w:t>
+      </w:r>
+    </w:p>
+    <w:p/>
+    <w:p>
+      <w:r>
+        <w:t xml:space="preserve">Once muscle has finished open the output (‘orchids.short.out’) in CONTEXT. </w:t>
+      </w:r>
+    </w:p>
+    <w:p/>
+    <w:p>
+      <w:r>
+        <w:rPr>
+          <w:b/>
+        </w:rPr>
+        <w:t xml:space="preserve">QUESTION 1: </w:t>
+      </w:r>
+      <w:r>
+        <w:t>Compare the two files. What has changed since you ‘aligned’ the sequences?</w:t>
+      </w:r>
+    </w:p>
+    <w:p/>
+    <w:p>
+      <w:r>
+        <w:t xml:space="preserve">Now we will build a phylogeny from the </w:t>
+      </w:r>
+      <w:r>
+        <w:t>aligned sequences</w:t>
+      </w:r>
+      <w:r>
+        <w:t xml:space="preserve">. First we have to convert the file format from </w:t>
+      </w:r>
+      <w:r>
+        <w:t>.fasta to a format RAxML uses:</w:t>
+      </w:r>
+    </w:p>
+    <w:p>
+      <w:pPr>
+        <w:ind w:firstLine="960"/>
+      </w:pPr>
+      <w:r>
+        <w:rPr>
+          <w:b/>
+          <w:color w:val="008000"/>
+        </w:rPr>
+        <w:t>User</w:t>
+      </w:r>
+      <w:r>
+        <w:rPr>
+          <w:b/>
+        </w:rPr>
+        <w:t>@</w:t>
+      </w:r>
+      <w:r>
+        <w:rPr>
+          <w:b/>
+          <w:color w:val="FF0000"/>
+        </w:rPr>
+        <w:t>user-pi</w:t>
+      </w:r>
+      <w:r>
+        <w:rPr>
+          <w:b/>
+        </w:rPr>
+        <w:t>:</w:t>
+      </w:r>
+      <w:r>
+        <w:rPr>
+          <w:b/>
+          <w:color w:val="0000FF"/>
+        </w:rPr>
+        <w:t>~</w:t>
+      </w:r>
+      <w:r>
+        <w:rPr>
+          <w:b/>
+        </w:rPr>
+        <w:t>$</w:t>
+      </w:r>
+      <w:r>
+        <w:t>java -jar ../software/PrepareFilesForPaml.jar orchids.short.out</w:t>
+      </w:r>
+    </w:p>
+    <w:p>
+      <w:r>
+        <w:t xml:space="preserve"> </w:t>
+      </w:r>
+    </w:p>
+    <w:p>
+      <w:r>
+        <w:t xml:space="preserve">Now we can build the tree </w:t>
+      </w:r>
+      <w:r>
+        <w:t>using RAxML:</w:t>
+      </w:r>
+    </w:p>
+    <w:p>
+      <w:pPr>
+        <w:ind w:firstLine="360"/>
+      </w:pPr>
+      <w:r>
+        <w:rPr>
+          <w:b/>
+          <w:color w:val="008000"/>
+        </w:rPr>
+        <w:t>User</w:t>
+      </w:r>
+      <w:r>
+        <w:rPr>
+          <w:b/>
+        </w:rPr>
+        <w:t>@</w:t>
+      </w:r>
+      <w:r>
+        <w:rPr>
+          <w:b/>
+          <w:color w:val="FF0000"/>
+        </w:rPr>
+        <w:t>user-pi</w:t>
+      </w:r>
+      <w:r>
+        <w:rPr>
+          <w:b/>
+        </w:rPr>
+        <w:t>:</w:t>
+      </w:r>
+      <w:r>
+        <w:rPr>
+          <w:b/>
+          <w:color w:val="0000FF"/>
+        </w:rPr>
+        <w:t>~</w:t>
+      </w:r>
+      <w:r>
+        <w:rPr>
+          <w:b/>
+        </w:rPr>
+        <w:t>$</w:t>
+      </w:r>
+      <w:r>
+        <w:rPr>
+          <w:b/>
+        </w:rPr>
+        <w:t xml:space="preserve"> </w:t>
+      </w:r>
+      <w:r>
+        <w:t xml:space="preserve">../software/raxmlHPC -m GTRCAT -n orchids.short.initial -p 1  -s orchids.short.out.stops.removed.phy </w:t>
+      </w:r>
+    </w:p>
+    <w:p/>
+    <w:p>
+      <w:r>
+        <w:t>Finally, we can look at the phylogeny we’ve generated (</w:t>
+      </w:r>
+      <w:r>
+        <w:t>RAxML_bestTree.orchids.short.initial.tre</w:t>
+      </w:r>
+      <w:r>
+        <w:t>) in less again:</w:t>
+      </w:r>
+    </w:p>
+    <w:p>
+      <w:r>
+        <w:tab/>
+      </w:r>
+      <w:r>
+        <w:rPr>
+          <w:b/>
+          <w:color w:val="008000"/>
+        </w:rPr>
+        <w:t>User</w:t>
+      </w:r>
+      <w:r>
+        <w:rPr>
+          <w:b/>
+        </w:rPr>
+        <w:t>@</w:t>
+      </w:r>
+      <w:r>
+        <w:rPr>
+          <w:b/>
+          <w:color w:val="FF0000"/>
+        </w:rPr>
+        <w:t>user-pi</w:t>
+      </w:r>
+      <w:r>
+        <w:rPr>
+          <w:b/>
+        </w:rPr>
+        <w:t>:</w:t>
+      </w:r>
+      <w:r>
+        <w:rPr>
+          <w:b/>
+          <w:color w:val="0000FF"/>
+        </w:rPr>
+        <w:t>~</w:t>
+      </w:r>
+      <w:r>
+        <w:rPr>
+          <w:b/>
+        </w:rPr>
+        <w:t>$</w:t>
+      </w:r>
+      <w:r>
+        <w:t xml:space="preserve"> less </w:t>
+      </w:r>
+      <w:r>
+        <w:t>RAxML_bestTree.orchids.short.initial.tre</w:t>
+      </w:r>
+    </w:p>
+    <w:p/>
+    <w:p>
+      <w:r>
+        <w:t>It is in a format that takes a bit of skill to look at, so we’ll use another graphical program, FigTree, to view it more easily. Open FigTree and choose ‘File &gt; Open’:</w:t>
+      </w:r>
+    </w:p>
+    <w:p>
+      <w:r>
+        <w:tab/>
+      </w:r>
+      <w:r>
+        <w:rPr>
+          <w:color w:val="008000"/>
+        </w:rPr>
+        <w:t>User</w:t>
+      </w:r>
+      <w:r>
+        <w:t>@</w:t>
+      </w:r>
+      <w:r>
+        <w:rPr>
+          <w:color w:val="FF0000"/>
+        </w:rPr>
+        <w:t>user-pi</w:t>
+      </w:r>
+      <w:r>
+        <w:t>:</w:t>
+      </w:r>
+      <w:r>
+        <w:rPr>
+          <w:color w:val="0000FF"/>
+        </w:rPr>
+        <w:t>~</w:t>
+      </w:r>
+      <w:r>
+        <w:t>$ java -jar ../software/figtree.jar</w:t>
+      </w:r>
+    </w:p>
+    <w:p/>
+    <w:p>
+      <w:r>
+        <w:t xml:space="preserve">You can see the phylogenetic tree that we have </w:t>
+      </w:r>
+      <w:r>
+        <w:rPr>
+          <w:i/>
+        </w:rPr>
+        <w:t>inferred</w:t>
+      </w:r>
+      <w:r>
+        <w:t xml:space="preserve"> – that is, our best guess at the evolutionary history connecting the orchid species. But one sequence looks odd…</w:t>
+      </w:r>
+    </w:p>
+    <w:p/>
+    <w:p>
+      <w:r>
+        <w:rPr>
+          <w:b/>
+        </w:rPr>
+        <w:t xml:space="preserve">QUESTION 2: </w:t>
+      </w:r>
+      <w:r>
+        <w:t>Which sequence is the contaminant? Why that one</w:t>
+      </w:r>
+      <w:r>
+        <w:t>?</w:t>
+      </w:r>
+    </w:p>
+    <w:p/>
+    <w:p>
+      <w:pPr>
+        <w:rPr>
+          <w:b/>
+        </w:rPr>
+      </w:pPr>
+      <w:r>
+        <w:t>In ‘orchids.short.filtered.fa’, we’ve removed the contaminant. Re-align the sequences and repeat the phylogeny inference using the cleaned data set.</w:t>
+      </w:r>
+      <w:r>
+        <w:t xml:space="preserve"> </w:t>
+      </w:r>
+      <w:r>
+        <w:rPr>
+          <w:b/>
+        </w:rPr>
+        <w:t>Hint: you’ll need to change the names from the previous commands.</w:t>
+      </w:r>
+    </w:p>
+    <w:p/>
+    <w:p>
+      <w:r>
+        <w:rPr>
+          <w:b/>
+        </w:rPr>
+        <w:t>QUESTION 3:</w:t>
+      </w:r>
+      <w:r>
+        <w:rPr>
+          <w:b/>
+        </w:rPr>
+        <w:t xml:space="preserve"> </w:t>
+      </w:r>
+      <w:r>
+        <w:t>How might the contamination have arisen?</w:t>
+      </w:r>
+    </w:p>
+    <w:p>
+      <w:pPr>
+        <w:rPr>
+          <w:b/>
+        </w:rPr>
+      </w:pPr>
+    </w:p>
+    <w:p/>
+    <w:p/>
+    <w:p>
+      <w:pPr>
+        <w:rPr>
+          <w:rFonts w:ascii="Calibri" w:eastAsia="Times New Roman" w:hAnsi="Calibri"/>
+          <w:b/>
+          <w:bCs/>
+          <w:color w:val="4F81BD"/>
+          <w:sz w:val="26"/>
+          <w:szCs w:val="26"/>
+        </w:rPr>
+      </w:pPr>
+      <w:r>
+        <w:br w:type="page"/>
+      </w:r>
+    </w:p>
     <w:p>
       <w:pPr>
         <w:pStyle w:val="Heading2"/>
@@ -1104,13 +1342,8 @@
       <w:r>
         <w:t xml:space="preserve"> – </w:t>
       </w:r>
-      <w:proofErr w:type="spellStart"/>
-      <w:r>
-        <w:t>Phylogeography</w:t>
-      </w:r>
-      <w:proofErr w:type="spellEnd"/>
-      <w:r>
-        <w:t xml:space="preserve"> of island chains</w:t>
+      <w:r>
+        <w:t>Phylogeography of island chains</w:t>
       </w:r>
       <w:r>
         <w:t xml:space="preserve"> (30</w:t>
@@ -1149,44 +1382,7 @@
         </w:numPr>
       </w:pPr>
       <w:r>
-        <w:t xml:space="preserve">There are two datasets from two genera of flowering plants, both distributed on the </w:t>
-      </w:r>
-      <w:proofErr w:type="spellStart"/>
-      <w:r>
-        <w:t>hawaian</w:t>
-      </w:r>
-      <w:proofErr w:type="spellEnd"/>
-      <w:r>
-        <w:t xml:space="preserve"> islands. One is wind-</w:t>
-      </w:r>
-      <w:proofErr w:type="spellStart"/>
-      <w:proofErr w:type="gramStart"/>
-      <w:r>
-        <w:t>dispered</w:t>
-      </w:r>
-      <w:proofErr w:type="spellEnd"/>
-      <w:r>
-        <w:t>,</w:t>
-      </w:r>
-      <w:proofErr w:type="gramEnd"/>
-      <w:r>
-        <w:t xml:space="preserve"> the other is dispersed by mammals. We will investigate their </w:t>
-      </w:r>
-      <w:proofErr w:type="spellStart"/>
-      <w:r>
-        <w:t>districutopns</w:t>
-      </w:r>
-      <w:proofErr w:type="spellEnd"/>
-      <w:r>
-        <w:t xml:space="preserve"> and look for a </w:t>
-      </w:r>
-      <w:proofErr w:type="spellStart"/>
-      <w:r>
-        <w:t>phylogeographic</w:t>
-      </w:r>
-      <w:proofErr w:type="spellEnd"/>
-      <w:r>
-        <w:t xml:space="preserve"> pattern.</w:t>
+        <w:t>There are two datasets from two genera of flowering plants, both distributed on the hawaian islands. One is wind-dispered, the other is dispersed by mammals. We will investigate their districutopns and look for a phylogeographic pattern.</w:t>
       </w:r>
     </w:p>
     <w:p>
@@ -1198,287 +1394,360 @@
         </w:numPr>
       </w:pPr>
       <w:r>
-        <w:t>One dataset is drawn from the tree</w:t>
-      </w:r>
-    </w:p>
-    <w:p>
-      <w:pPr>
-        <w:pStyle w:val="ListParagraph"/>
-        <w:numPr>
-          <w:ilvl w:val="0"/>
-          <w:numId w:val="9"/>
-        </w:numPr>
-      </w:pPr>
-      <w:r>
-        <w:t>One is shuffled (4≤</w:t>
-      </w:r>
-      <w:r>
+        <w:t>The islands themselves have formed at different times from a chain of seamounts arising from two tectonic plates:</w:t>
+      </w:r>
+    </w:p>
+    <w:p>
+      <w:pPr>
+        <w:ind w:left="360"/>
+      </w:pPr>
+    </w:p>
+    <w:p>
+      <w:pPr>
+        <w:jc w:val="center"/>
+      </w:pPr>
+      <w:r>
+        <w:rPr>
+          <w:noProof/>
+          <w:lang w:val="en-US"/>
+        </w:rPr>
+        <w:drawing>
+          <wp:inline distT="0" distB="0" distL="0" distR="0">
+            <wp:extent cx="6629400" cy="3154680"/>
+            <wp:effectExtent l="25400" t="0" r="0" b="0"/>
+            <wp:docPr id="2" name="Picture 1" descr="age.jpg"/>
+            <wp:cNvGraphicFramePr>
+              <a:graphicFrameLocks xmlns:a="http://schemas.openxmlformats.org/drawingml/2006/main" noChangeAspect="1"/>
+            </wp:cNvGraphicFramePr>
+            <a:graphic xmlns:a="http://schemas.openxmlformats.org/drawingml/2006/main">
+              <a:graphicData uri="http://schemas.openxmlformats.org/drawingml/2006/picture">
+                <pic:pic xmlns:pic="http://schemas.openxmlformats.org/drawingml/2006/picture">
+                  <pic:nvPicPr>
+                    <pic:cNvPr id="0" name="age.jpg"/>
+                    <pic:cNvPicPr/>
+                  </pic:nvPicPr>
+                  <pic:blipFill>
+                    <a:blip r:embed="rId9"/>
+                    <a:stretch>
+                      <a:fillRect/>
+                    </a:stretch>
+                  </pic:blipFill>
+                  <pic:spPr>
+                    <a:xfrm>
+                      <a:off x="0" y="0"/>
+                      <a:ext cx="6629400" cy="3154680"/>
+                    </a:xfrm>
+                    <a:prstGeom prst="rect">
+                      <a:avLst/>
+                    </a:prstGeom>
+                  </pic:spPr>
+                </pic:pic>
+              </a:graphicData>
+            </a:graphic>
+          </wp:inline>
+        </w:drawing>
+      </w:r>
+    </w:p>
+    <w:p/>
+    <w:p>
+      <w:r>
+        <w:t xml:space="preserve">First you’ll need to navigate to the ‘part_2’ directory in the command prompt window. There are two datasets, </w:t>
+      </w:r>
+      <w:r>
+        <w:t>genus_A_master_ungapped.fa</w:t>
+      </w:r>
+      <w:r>
+        <w:t xml:space="preserve"> and genus_B</w:t>
+      </w:r>
+      <w:r>
+        <w:t>_master_ungapped.fa</w:t>
+      </w:r>
+      <w:r>
+        <w:t>. Each has one species from each island. We’ll build a tree for genus A first. We have to align the sequences, as before:</w:t>
+      </w:r>
+    </w:p>
+    <w:p>
+      <w:pPr>
+        <w:ind w:firstLine="360"/>
+      </w:pPr>
+      <w:r>
+        <w:t>muscle -in genus_A_master_ungapped.fa -out genus_A_aligned.out  -maxiters 2</w:t>
+      </w:r>
+    </w:p>
+    <w:p/>
+    <w:p>
+      <w:r>
+        <w:t>Then convert into phylip format:</w:t>
+      </w:r>
+    </w:p>
+    <w:p>
+      <w:r>
+        <w:t>java -jar PrepareFilesForPaml.jar genus_A_aligned.out</w:t>
+      </w:r>
+    </w:p>
+    <w:p/>
+    <w:p>
+      <w:r>
+        <w:t>Then use RAxML to infer the tree:</w:t>
+      </w:r>
+    </w:p>
+    <w:p>
+      <w:r>
+        <w:t xml:space="preserve">../software/raxmlHPC -m GTRCAT -n genus_A -p 222  -s genus_A_aligned.out.stops.removed.phy </w:t>
+      </w:r>
+    </w:p>
+    <w:p/>
+    <w:p>
+      <w:r>
+        <w:t xml:space="preserve">Open the finished tree in FigTree again, and compare the </w:t>
+      </w:r>
+      <w:r>
+        <w:t>phylogeny with the map.</w:t>
+      </w:r>
+    </w:p>
+    <w:p/>
+    <w:p>
+      <w:r>
+        <w:rPr>
+          <w:b/>
+        </w:rPr>
+        <w:t xml:space="preserve">QUESTION 4: </w:t>
+      </w:r>
+      <w:r>
+        <w:t>Which island do you think was colonised last? Why?</w:t>
+      </w:r>
+    </w:p>
+    <w:p/>
+    <w:p>
+      <w:r>
+        <w:t>Repeat the analysis for genus B. Compare this phylogeny with the one inferred for genus A.</w:t>
+      </w:r>
+    </w:p>
+    <w:p/>
+    <w:p>
+      <w:r>
+        <w:rPr>
+          <w:b/>
+        </w:rPr>
+        <w:t xml:space="preserve">QUESTION 5: </w:t>
+      </w:r>
+      <w:r>
+        <w:t>What is the difference between the two genera? Which do you think is wind-dispersed, and which is dispersed by large mammals? Why?</w:t>
+      </w:r>
+    </w:p>
+    <w:p/>
+    <w:p>
+      <w:pPr>
+        <w:tabs>
+          <w:tab w:val="left" w:pos="0"/>
+        </w:tabs>
+        <w:ind w:left="-1134"/>
+      </w:pPr>
+    </w:p>
+    <w:p>
+      <w:pPr>
+        <w:jc w:val="center"/>
+      </w:pPr>
+    </w:p>
+    <w:p>
+      <w:pPr>
+        <w:jc w:val="center"/>
+      </w:pPr>
+    </w:p>
+    <w:p>
+      <w:pPr>
+        <w:pStyle w:val="Heading2"/>
+      </w:pPr>
+      <w:r>
+        <w:t>Part 2b – Rates of evolution of island chains (30mins)</w:t>
+      </w:r>
+    </w:p>
+    <w:p/>
+    <w:p>
+      <w:pPr>
         <w:rPr>
           <w:i/>
         </w:rPr>
-        <w:t>n</w:t>
-      </w:r>
-      <w:r>
-        <w:t>&lt;10 times)</w:t>
-      </w:r>
-    </w:p>
-    <w:p>
-      <w:pPr>
-        <w:pStyle w:val="ListParagraph"/>
-        <w:numPr>
-          <w:ilvl w:val="0"/>
-          <w:numId w:val="9"/>
-        </w:numPr>
-      </w:pPr>
-      <w:r>
-        <w:t>Make a tree of each</w:t>
-      </w:r>
-    </w:p>
-    <w:p>
-      <w:pPr>
-        <w:pStyle w:val="ListParagraph"/>
-        <w:numPr>
-          <w:ilvl w:val="0"/>
-          <w:numId w:val="9"/>
-        </w:numPr>
-      </w:pPr>
-      <w:r>
-        <w:t xml:space="preserve">Colour in </w:t>
-      </w:r>
-      <w:r>
-        <w:t>[</w:t>
-      </w:r>
-      <w:proofErr w:type="spellStart"/>
-      <w:r>
-        <w:t>figTree</w:t>
-      </w:r>
-      <w:proofErr w:type="spellEnd"/>
-      <w:r>
-        <w:t>]</w:t>
-      </w:r>
-    </w:p>
-    <w:p>
-      <w:pPr>
-        <w:pStyle w:val="ListParagraph"/>
-        <w:numPr>
-          <w:ilvl w:val="0"/>
-          <w:numId w:val="9"/>
-        </w:numPr>
-      </w:pPr>
-      <w:r>
-        <w:t>Compare patterns</w:t>
+      </w:pPr>
+      <w:r>
+        <w:rPr>
+          <w:i/>
+        </w:rPr>
+        <w:t># Commenting code liberally is good. Comments in Linux typically start with a ‘#’</w:t>
+      </w:r>
+    </w:p>
+    <w:p>
+      <w:pPr>
+        <w:rPr>
+          <w:i/>
+        </w:rPr>
+      </w:pPr>
+    </w:p>
+    <w:p>
+      <w:r>
+        <w:t>Assuming the rate of evolution has been steady over time, we attempt to guess how old the clades in the tree are. The file ‘</w:t>
+      </w:r>
+      <w:r>
+        <w:rPr>
+          <w:rFonts w:ascii="Menlo Regular" w:hAnsi="Menlo Regular" w:cs="Menlo Regular"/>
+          <w:color w:val="708284"/>
+          <w:sz w:val="22"/>
+          <w:szCs w:val="22"/>
+          <w:lang w:val="en-US"/>
+        </w:rPr>
+        <w:t>mc.paml_MCMC_slow.(time).MCC.tre</w:t>
+      </w:r>
+      <w:r>
+        <w:t>’ contains a tree that has branch lengths in units of time (millions of years ago, MYA). Open it in FigTree.</w:t>
+      </w:r>
+    </w:p>
+    <w:p/>
+    <w:p>
+      <w:r>
+        <w:rPr>
+          <w:b/>
+        </w:rPr>
+        <w:t xml:space="preserve">QUESTION 6: </w:t>
+      </w:r>
+      <w:r>
+        <w:t>Which dispersal event is the oldest?</w:t>
+      </w:r>
+    </w:p>
+    <w:p/>
+    <w:p>
+      <w:r>
+        <w:t>Finally, we can use a programme called BEAST to infer how old clades within the tree are numerically. Your instructors will show you a trace file from BEAST.  (</w:t>
+      </w:r>
+      <w:r>
+        <w:rPr>
+          <w:rFonts w:ascii="Menlo Regular" w:hAnsi="Menlo Regular" w:cs="Menlo Regular"/>
+          <w:color w:val="708284"/>
+          <w:sz w:val="22"/>
+          <w:szCs w:val="22"/>
+          <w:lang w:val="en-US"/>
+        </w:rPr>
+        <w:t>mc.paml_MCMC_slow.log</w:t>
+      </w:r>
+      <w:r>
+        <w:t>)</w:t>
+      </w:r>
+    </w:p>
+    <w:p/>
+    <w:p>
+      <w:pPr>
+        <w:rPr>
+          <w:rFonts w:ascii="Calibri" w:eastAsia="Times New Roman" w:hAnsi="Calibri"/>
+          <w:b/>
+          <w:bCs/>
+          <w:color w:val="4F81BD"/>
+          <w:sz w:val="26"/>
+          <w:szCs w:val="26"/>
+        </w:rPr>
+      </w:pPr>
+      <w:r>
+        <w:br w:type="page"/>
+      </w:r>
+    </w:p>
+    <w:p>
+      <w:pPr>
+        <w:pStyle w:val="Heading2"/>
+      </w:pPr>
+      <w:r>
+        <w:t xml:space="preserve">Part 3 – </w:t>
+      </w:r>
+      <w:r>
+        <w:t>Speciation in tropical rainforests</w:t>
+      </w:r>
+      <w:r>
+        <w:t xml:space="preserve"> (30mins)</w:t>
+      </w:r>
+    </w:p>
+    <w:p/>
+    <w:p>
+      <w:pPr>
+        <w:rPr>
+          <w:i/>
+        </w:rPr>
+      </w:pPr>
+      <w:r>
+        <w:rPr>
+          <w:i/>
+        </w:rPr>
+        <w:t># Most code comments debase into wisecracks of dubious value soon enough…</w:t>
+      </w:r>
+    </w:p>
+    <w:p>
+      <w:pPr>
+        <w:rPr>
+          <w:i/>
+        </w:rPr>
+      </w:pPr>
+    </w:p>
+    <w:p>
+      <w:pPr>
+        <w:rPr>
+          <w:b/>
+        </w:rPr>
+      </w:pPr>
+      <w:r>
+        <w:t xml:space="preserve">The shape of the tree itself also gives us useful information. </w:t>
+      </w:r>
+      <w:r>
+        <w:t xml:space="preserve">Figs 1a and 1b show two common shapes of tree; 1a shows a lineage that has undergone a burst of rapid speciation and evolution. Fig 1b shows a lineage which is evolving more slowly. </w:t>
+      </w:r>
+      <w:r>
+        <w:rPr>
+          <w:b/>
+        </w:rPr>
+        <w:t>[joe – no image]</w:t>
+      </w:r>
+    </w:p>
+    <w:p/>
+    <w:p>
+      <w:r>
+        <w:t xml:space="preserve">Navigate to the </w:t>
+      </w:r>
+      <w:r>
+        <w:t>'~/Desktop/phylogenetics/part_3'</w:t>
+      </w:r>
+      <w:r>
+        <w:t xml:space="preserve"> directory. The file</w:t>
       </w:r>
       <w:r>
         <w:t xml:space="preserve"> </w:t>
       </w:r>
-    </w:p>
-    <w:p>
-      <w:pPr>
-        <w:pStyle w:val="ListParagraph"/>
-        <w:numPr>
-          <w:ilvl w:val="0"/>
-          <w:numId w:val="9"/>
-        </w:numPr>
-      </w:pPr>
-      <w:r>
-        <w:t>There are two datasets from two genera of flowering plants, both distributed</w:t>
-      </w:r>
-    </w:p>
-    <w:p>
-      <w:pPr>
-        <w:pStyle w:val="ListParagraph"/>
-        <w:numPr>
-          <w:ilvl w:val="0"/>
-          <w:numId w:val="9"/>
-        </w:numPr>
-      </w:pPr>
-      <w:r>
-        <w:t>How can we be sure?</w:t>
-      </w:r>
-    </w:p>
-    <w:p>
-      <w:pPr>
-        <w:pStyle w:val="Heading2"/>
-      </w:pPr>
-      <w:r>
-        <w:t>Part 2b – Rates of evolution of island chains (30mins)</w:t>
-      </w:r>
-    </w:p>
-    <w:p/>
-    <w:p>
-      <w:pPr>
-        <w:rPr>
-          <w:i/>
-        </w:rPr>
-      </w:pPr>
-      <w:r>
-        <w:rPr>
-          <w:i/>
-        </w:rPr>
-        <w:t># Commenting code liberally is good. Comments in Linux typically start with a ‘#’</w:t>
-      </w:r>
-    </w:p>
-    <w:p>
-      <w:pPr>
-        <w:rPr>
-          <w:i/>
-        </w:rPr>
-      </w:pPr>
-    </w:p>
-    <w:p>
-      <w:pPr>
-        <w:pStyle w:val="ListParagraph"/>
-        <w:numPr>
-          <w:ilvl w:val="0"/>
-          <w:numId w:val="9"/>
-        </w:numPr>
-      </w:pPr>
-      <w:r>
-        <w:t>[</w:t>
-      </w:r>
-      <w:r>
-        <w:t>BEAST</w:t>
-      </w:r>
-      <w:r>
-        <w:t>]</w:t>
-      </w:r>
-      <w:r>
-        <w:t xml:space="preserve"> tells us about demography</w:t>
-      </w:r>
-    </w:p>
-    <w:p>
-      <w:pPr>
-        <w:pStyle w:val="ListParagraph"/>
-        <w:numPr>
-          <w:ilvl w:val="0"/>
-          <w:numId w:val="9"/>
-        </w:numPr>
-      </w:pPr>
-      <w:r>
-        <w:t>Pre-run BEAST chain in Tracer</w:t>
-      </w:r>
-      <w:r>
-        <w:t xml:space="preserve"> – show them the fuzzy worms</w:t>
-      </w:r>
-    </w:p>
-    <w:p>
-      <w:pPr>
-        <w:pStyle w:val="ListParagraph"/>
-        <w:numPr>
-          <w:ilvl w:val="0"/>
-          <w:numId w:val="9"/>
-        </w:numPr>
-      </w:pPr>
-      <w:r>
-        <w:t xml:space="preserve">BEAST tree in </w:t>
-      </w:r>
-      <w:proofErr w:type="spellStart"/>
-      <w:r>
-        <w:t>figtree</w:t>
-      </w:r>
-      <w:proofErr w:type="spellEnd"/>
-      <w:r>
-        <w:t xml:space="preserve">, show root 95% </w:t>
-      </w:r>
-      <w:proofErr w:type="spellStart"/>
-      <w:r>
-        <w:t>hpd</w:t>
-      </w:r>
-      <w:proofErr w:type="spellEnd"/>
-    </w:p>
-    <w:p>
-      <w:pPr>
-        <w:pStyle w:val="ListParagraph"/>
-        <w:numPr>
-          <w:ilvl w:val="0"/>
-          <w:numId w:val="9"/>
-        </w:numPr>
-      </w:pPr>
-      <w:proofErr w:type="spellStart"/>
-      <w:proofErr w:type="gramStart"/>
-      <w:r>
-        <w:t>BaTS</w:t>
-      </w:r>
-      <w:proofErr w:type="spellEnd"/>
-      <w:r>
-        <w:t xml:space="preserve"> tells</w:t>
-      </w:r>
-      <w:proofErr w:type="gramEnd"/>
-      <w:r>
-        <w:t xml:space="preserve"> us about tip-trait association. </w:t>
-      </w:r>
-      <w:proofErr w:type="spellStart"/>
-      <w:r>
-        <w:t>Markup</w:t>
-      </w:r>
-      <w:proofErr w:type="spellEnd"/>
-      <w:r>
-        <w:t xml:space="preserve"> for one species</w:t>
-      </w:r>
-    </w:p>
-    <w:p>
-      <w:pPr>
-        <w:pStyle w:val="ListParagraph"/>
-        <w:numPr>
-          <w:ilvl w:val="0"/>
-          <w:numId w:val="9"/>
-        </w:numPr>
-      </w:pPr>
-      <w:r>
-        <w:t>Open for another and run</w:t>
-      </w:r>
-    </w:p>
-    <w:p>
-      <w:pPr>
-        <w:pStyle w:val="ListParagraph"/>
-        <w:numPr>
-          <w:ilvl w:val="0"/>
-          <w:numId w:val="9"/>
-        </w:numPr>
-      </w:pPr>
-      <w:r>
-        <w:t>Which is more associated? Significantly?</w:t>
-      </w:r>
-    </w:p>
-    <w:p/>
-    <w:p>
-      <w:pPr>
-        <w:pStyle w:val="Heading2"/>
-      </w:pPr>
-      <w:r>
-        <w:t xml:space="preserve">Part 3 – </w:t>
-      </w:r>
-      <w:r>
-        <w:t>Speciation in tropical rainforests</w:t>
-      </w:r>
-      <w:r>
-        <w:t xml:space="preserve"> (30mins)</w:t>
-      </w:r>
-    </w:p>
-    <w:p/>
-    <w:p>
-      <w:pPr>
-        <w:rPr>
-          <w:i/>
-        </w:rPr>
-      </w:pPr>
-      <w:r>
-        <w:rPr>
-          <w:i/>
-        </w:rPr>
-        <w:t># Most code comments debase into wisecracks of dubious value soon enough…</w:t>
-      </w:r>
-    </w:p>
-    <w:p>
-      <w:pPr>
-        <w:rPr>
-          <w:i/>
-        </w:rPr>
-      </w:pPr>
-    </w:p>
-    <w:p>
-      <w:r>
-        <w:t>You should already have read</w:t>
+      <w:r>
+        <w:t>‘</w:t>
+      </w:r>
+      <w:r>
+        <w:t>Trich_ITS.NXS.edit.fa</w:t>
+      </w:r>
+      <w:r>
+        <w:t>’ contains a dataset from the ITS (internal transcribed spacer) domain of the ribosomal genome. Align the sequences and infer a tree with RAxML, then examine it in FigTree</w:t>
+      </w:r>
+      <w:r>
+        <w:t>.</w:t>
+      </w:r>
+    </w:p>
+    <w:p/>
+    <w:p>
+      <w:r>
+        <w:t>Half the samples have been collected from tropical rainforest. The other half have been collected from seasonal dry forest.</w:t>
+      </w:r>
+    </w:p>
+    <w:p/>
+    <w:p>
+      <w:r>
+        <w:rPr>
+          <w:b/>
+        </w:rPr>
+        <w:t xml:space="preserve">QUESTION 7: </w:t>
+      </w:r>
+      <w:r>
+        <w:t xml:space="preserve">Which </w:t>
+      </w:r>
+      <w:r>
+        <w:t>half of the phylogeny has evolved recently? Which half a while ago?</w:t>
       </w:r>
     </w:p>
     <w:p/>
@@ -1494,11 +1763,9 @@
       </w:r>
     </w:p>
     <w:p>
-      <w:proofErr w:type="spellStart"/>
       <w:r>
         <w:t>Poo</w:t>
       </w:r>
-      <w:proofErr w:type="spellEnd"/>
     </w:p>
     <w:p>
       <w:r>
@@ -1516,19 +1783,9 @@
       </w:r>
     </w:p>
     <w:p>
-      <w:proofErr w:type="spellStart"/>
-      <w:r>
-        <w:t>Foo</w:t>
-      </w:r>
-      <w:proofErr w:type="spellEnd"/>
-      <w:r>
-        <w:t xml:space="preserve"> </w:t>
-      </w:r>
-      <w:proofErr w:type="spellStart"/>
-      <w:r>
-        <w:t>barr</w:t>
-      </w:r>
-      <w:proofErr w:type="spellEnd"/>
+      <w:r>
+        <w:t>Foo barr</w:t>
+      </w:r>
     </w:p>
     <w:p>
       <w:r>
@@ -1541,11 +1798,9 @@
       </w:r>
     </w:p>
     <w:p>
-      <w:proofErr w:type="spellStart"/>
       <w:r>
         <w:t>Taxon</w:t>
       </w:r>
-      <w:proofErr w:type="spellEnd"/>
     </w:p>
     <w:p>
       <w:r>
@@ -1578,15 +1833,13 @@
       </w:r>
     </w:p>
     <w:p>
-      <w:proofErr w:type="gramStart"/>
       <w:r>
         <w:t>posterior</w:t>
       </w:r>
-      <w:proofErr w:type="gramEnd"/>
     </w:p>
     <w:sectPr>
       <w:pgSz w:w="11900" w:h="16840"/>
-      <w:pgMar w:top="1440" w:right="1800" w:bottom="1440" w:left="1800" w:header="708" w:footer="708" w:gutter="0"/>
+      <w:pgMar w:top="1440" w:right="701" w:bottom="1440" w:left="709" w:header="708" w:footer="708" w:gutter="0"/>
       <w:cols w:space="708"/>
     </w:sectPr>
   </w:body>

</xml_diff>

<commit_message>
Edits to the worksheet.
</commit_message>
<xml_diff>
--- a/MSc_phylogenetics_practical.docx
+++ b/MSc_phylogenetics_practical.docx
@@ -7,7 +7,15 @@
         <w:pStyle w:val="Heading1"/>
       </w:pPr>
       <w:r>
-        <w:t>MSc phylogenetics practical</w:t>
+        <w:t xml:space="preserve">MSc </w:t>
+      </w:r>
+      <w:proofErr w:type="spellStart"/>
+      <w:r>
+        <w:t>phylogenetics</w:t>
+      </w:r>
+      <w:proofErr w:type="spellEnd"/>
+      <w:r>
+        <w:t xml:space="preserve"> practical</w:t>
       </w:r>
     </w:p>
     <w:p/>
@@ -63,6 +71,7 @@
           <w:lang w:val="en-US"/>
         </w:rPr>
       </w:pPr>
+      <w:proofErr w:type="spellStart"/>
       <w:r>
         <w:rPr>
           <w:rFonts w:ascii="Menlo Regular" w:hAnsi="Menlo Regular" w:cs="Menlo Regular"/>
@@ -72,7 +81,19 @@
           <w:highlight w:val="black"/>
           <w:lang w:val="en-US"/>
         </w:rPr>
-        <w:t>MacBook-Pro:</w:t>
+        <w:t>MacBook-Pro</w:t>
+      </w:r>
+      <w:proofErr w:type="gramStart"/>
+      <w:r>
+        <w:rPr>
+          <w:rFonts w:ascii="Menlo Regular" w:hAnsi="Menlo Regular" w:cs="Menlo Regular"/>
+          <w:color w:val="708284"/>
+          <w:sz w:val="22"/>
+          <w:szCs w:val="22"/>
+          <w:highlight w:val="black"/>
+          <w:lang w:val="en-US"/>
+        </w:rPr>
+        <w:t>:</w:t>
       </w:r>
       <w:r>
         <w:rPr>
@@ -83,8 +104,21 @@
           <w:highlight w:val="black"/>
           <w:lang w:val="en-US"/>
         </w:rPr>
-        <w:t>pi_biolinux_cluster</w:t>
-      </w:r>
+        <w:t>pi</w:t>
+      </w:r>
+      <w:proofErr w:type="gramEnd"/>
+      <w:r>
+        <w:rPr>
+          <w:rFonts w:ascii="Menlo Regular" w:hAnsi="Menlo Regular" w:cs="Menlo Regular"/>
+          <w:color w:val="D23927"/>
+          <w:sz w:val="22"/>
+          <w:szCs w:val="22"/>
+          <w:highlight w:val="black"/>
+          <w:lang w:val="en-US"/>
+        </w:rPr>
+        <w:t>_biolinux_cluster</w:t>
+      </w:r>
+      <w:proofErr w:type="spellEnd"/>
       <w:r>
         <w:rPr>
           <w:rFonts w:ascii="Menlo Regular" w:hAnsi="Menlo Regular" w:cs="Menlo Regular"/>
@@ -94,8 +128,21 @@
           <w:highlight w:val="black"/>
           <w:lang w:val="en-US"/>
         </w:rPr>
-        <w:t xml:space="preserve"> joe</w:t>
-      </w:r>
+        <w:t xml:space="preserve"> </w:t>
+      </w:r>
+      <w:proofErr w:type="spellStart"/>
+      <w:r>
+        <w:rPr>
+          <w:rFonts w:ascii="Menlo Regular" w:hAnsi="Menlo Regular" w:cs="Menlo Regular"/>
+          <w:color w:val="708284"/>
+          <w:sz w:val="22"/>
+          <w:szCs w:val="22"/>
+          <w:highlight w:val="black"/>
+          <w:lang w:val="en-US"/>
+        </w:rPr>
+        <w:t>joe</w:t>
+      </w:r>
+      <w:proofErr w:type="spellEnd"/>
       <w:r>
         <w:rPr>
           <w:rFonts w:ascii="Menlo Regular" w:hAnsi="Menlo Regular" w:cs="Menlo Regular"/>
@@ -147,6 +194,7 @@
           <w:lang w:val="en-US"/>
         </w:rPr>
       </w:pPr>
+      <w:proofErr w:type="gramStart"/>
       <w:r>
         <w:rPr>
           <w:rFonts w:ascii="Menlo Regular" w:hAnsi="Menlo Regular" w:cs="Menlo Regular"/>
@@ -156,7 +204,19 @@
           <w:highlight w:val="black"/>
           <w:lang w:val="en-US"/>
         </w:rPr>
-        <w:t>hello, world!</w:t>
+        <w:t>hello</w:t>
+      </w:r>
+      <w:proofErr w:type="gramEnd"/>
+      <w:r>
+        <w:rPr>
+          <w:rFonts w:ascii="Menlo Regular" w:hAnsi="Menlo Regular" w:cs="Menlo Regular"/>
+          <w:color w:val="708284"/>
+          <w:sz w:val="22"/>
+          <w:szCs w:val="22"/>
+          <w:highlight w:val="black"/>
+          <w:lang w:val="en-US"/>
+        </w:rPr>
+        <w:t>, world!</w:t>
       </w:r>
     </w:p>
     <w:p/>
@@ -187,7 +247,15 @@
     <w:p/>
     <w:p>
       <w:r>
-        <w:t xml:space="preserve">Note: the datasets and other files needed for this practical can be found at </w:t>
+        <w:t xml:space="preserve">Note: the datasets and other files </w:t>
+      </w:r>
+      <w:proofErr w:type="gramStart"/>
+      <w:r>
+        <w:t>needed for this practical can</w:t>
+      </w:r>
+      <w:proofErr w:type="gramEnd"/>
+      <w:r>
+        <w:t xml:space="preserve"> be found at </w:t>
       </w:r>
       <w:hyperlink r:id="rId5" w:history="1">
         <w:r>
@@ -198,7 +266,23 @@
         </w:r>
       </w:hyperlink>
       <w:r>
-        <w:t xml:space="preserve">. If you need a hint, a cheatsheet is at ‘~/Desktop/phylogenetics/commands.sh’ </w:t>
+        <w:t xml:space="preserve">. If you need a hint, a </w:t>
+      </w:r>
+      <w:proofErr w:type="spellStart"/>
+      <w:r>
+        <w:t>cheatsheet</w:t>
+      </w:r>
+      <w:proofErr w:type="spellEnd"/>
+      <w:r>
+        <w:t xml:space="preserve"> is at ‘~/Desktop/</w:t>
+      </w:r>
+      <w:proofErr w:type="spellStart"/>
+      <w:r>
+        <w:t>phylogenetics/commands.sh</w:t>
+      </w:r>
+      <w:proofErr w:type="spellEnd"/>
+      <w:r>
+        <w:t xml:space="preserve">’ </w:t>
       </w:r>
     </w:p>
     <w:p/>
@@ -250,7 +334,15 @@
         </w:r>
       </w:hyperlink>
       <w:r>
-        <w:t xml:space="preserve"> by Andrew Rambaut, and</w:t>
+        <w:t xml:space="preserve"> by Andrew </w:t>
+      </w:r>
+      <w:proofErr w:type="spellStart"/>
+      <w:r>
+        <w:t>Rambaut</w:t>
+      </w:r>
+      <w:proofErr w:type="spellEnd"/>
+      <w:r>
+        <w:t>, and</w:t>
       </w:r>
       <w:r>
         <w:t xml:space="preserve"> “</w:t>
@@ -267,12 +359,14 @@
         <w:t xml:space="preserve">” (which you can run interactively on </w:t>
       </w:r>
       <w:hyperlink r:id="rId8" w:history="1">
+        <w:proofErr w:type="spellStart"/>
         <w:r>
           <w:rPr>
             <w:rStyle w:val="Hyperlink"/>
           </w:rPr>
           <w:t>Tutorialspoint</w:t>
         </w:r>
+        <w:proofErr w:type="spellEnd"/>
       </w:hyperlink>
       <w:r>
         <w:t xml:space="preserve">). Let’s get started: </w:t>
@@ -288,10 +382,26 @@
         </w:numPr>
       </w:pPr>
       <w:r>
-        <w:t xml:space="preserve">Your desktop should have a folder visible called ‘phylogenetics’. This is where your data will live, but we’ll be using </w:t>
-      </w:r>
-      <w:r>
-        <w:t>a window that connects directly with the operating system (a ‘terminal’) which uses the bash language. Open a terminal now, by holding the Ctrl-Alt-T keys together.</w:t>
+        <w:t>Your desktop should have a folder visible called ‘</w:t>
+      </w:r>
+      <w:proofErr w:type="spellStart"/>
+      <w:r>
+        <w:t>phylogenetics</w:t>
+      </w:r>
+      <w:proofErr w:type="spellEnd"/>
+      <w:r>
+        <w:t xml:space="preserve">’. This is where your data will live, but we’ll be using </w:t>
+      </w:r>
+      <w:r>
+        <w:t>a window that connects directly with the operating system (a ‘terminal’</w:t>
+      </w:r>
+      <w:proofErr w:type="gramStart"/>
+      <w:r>
+        <w:t>) which</w:t>
+      </w:r>
+      <w:proofErr w:type="gramEnd"/>
+      <w:r>
+        <w:t xml:space="preserve"> uses the bash language. Open a terminal now, by holding the Ctrl-Alt-T keys together.</w:t>
       </w:r>
     </w:p>
     <w:p>
@@ -331,6 +441,7 @@
       <w:pPr>
         <w:ind w:left="1440"/>
       </w:pPr>
+      <w:proofErr w:type="spellStart"/>
       <w:r>
         <w:rPr>
           <w:b/>
@@ -349,8 +460,17 @@
           <w:b/>
           <w:color w:val="FF0000"/>
         </w:rPr>
-        <w:t>user-pi</w:t>
-      </w:r>
+        <w:t>user</w:t>
+      </w:r>
+      <w:proofErr w:type="spellEnd"/>
+      <w:r>
+        <w:rPr>
+          <w:b/>
+          <w:color w:val="FF0000"/>
+        </w:rPr>
+        <w:t>-pi</w:t>
+      </w:r>
+      <w:proofErr w:type="gramStart"/>
       <w:r>
         <w:rPr>
           <w:b/>
@@ -364,6 +484,7 @@
         </w:rPr>
         <w:t>~</w:t>
       </w:r>
+      <w:proofErr w:type="gramEnd"/>
       <w:r>
         <w:rPr>
           <w:b/>
@@ -410,15 +531,41 @@
         </w:numPr>
       </w:pPr>
       <w:r>
-        <w:t xml:space="preserve">“~” is a funny name for a directory, which you’ve probably not seen before. We can use the </w:t>
-      </w:r>
-      <w:r>
-        <w:rPr>
-          <w:rFonts w:ascii="Andale Mono" w:hAnsi="Andale Mono"/>
-          <w:color w:val="FFFFFF" w:themeColor="background1"/>
-          <w:highlight w:val="black"/>
-        </w:rPr>
-        <w:t>‘pwd’</w:t>
+        <w:t xml:space="preserve">“~” </w:t>
+      </w:r>
+      <w:proofErr w:type="gramStart"/>
+      <w:r>
+        <w:t>is</w:t>
+      </w:r>
+      <w:proofErr w:type="gramEnd"/>
+      <w:r>
+        <w:t xml:space="preserve"> a funny name for a directory, which you’ve probably not seen before. We can use the </w:t>
+      </w:r>
+      <w:r>
+        <w:rPr>
+          <w:rFonts w:ascii="Andale Mono" w:hAnsi="Andale Mono"/>
+          <w:color w:val="FFFFFF" w:themeColor="background1"/>
+          <w:highlight w:val="black"/>
+        </w:rPr>
+        <w:t>‘</w:t>
+      </w:r>
+      <w:proofErr w:type="spellStart"/>
+      <w:r>
+        <w:rPr>
+          <w:rFonts w:ascii="Andale Mono" w:hAnsi="Andale Mono"/>
+          <w:color w:val="FFFFFF" w:themeColor="background1"/>
+          <w:highlight w:val="black"/>
+        </w:rPr>
+        <w:t>pwd</w:t>
+      </w:r>
+      <w:proofErr w:type="spellEnd"/>
+      <w:r>
+        <w:rPr>
+          <w:rFonts w:ascii="Andale Mono" w:hAnsi="Andale Mono"/>
+          <w:color w:val="FFFFFF" w:themeColor="background1"/>
+          <w:highlight w:val="black"/>
+        </w:rPr>
+        <w:t>’</w:t>
       </w:r>
       <w:r>
         <w:t xml:space="preserve"> command (‘</w:t>
@@ -460,7 +607,31 @@
         </w:numPr>
       </w:pPr>
       <w:r>
-        <w:t xml:space="preserve">We want to move to the directory where the data is, that ‘phylogenetics’ folder you can see on the desktop. To change directories in Linux, Unix, or Mac terminals, we use the ‘cd’ command, followed by the name of the directory we want to go to. These names must be specified relative to the current directory, so if  we’re currently in a directory called </w:t>
+        <w:t>We want to move to the directory where the data is, that ‘</w:t>
+      </w:r>
+      <w:proofErr w:type="spellStart"/>
+      <w:r>
+        <w:t>phylogenetics</w:t>
+      </w:r>
+      <w:proofErr w:type="spellEnd"/>
+      <w:r>
+        <w:t>’ folder you can see on the desktop. To change directories in Linux, Unix, or Mac terminals, we use the ‘</w:t>
+      </w:r>
+      <w:proofErr w:type="spellStart"/>
+      <w:r>
+        <w:t>cd</w:t>
+      </w:r>
+      <w:proofErr w:type="spellEnd"/>
+      <w:r>
+        <w:t xml:space="preserve">’ command, followed by the name of the directory we want to go to. These names must be specified relative to the current directory, so </w:t>
+      </w:r>
+      <w:proofErr w:type="gramStart"/>
+      <w:r>
+        <w:t>if  we’re</w:t>
+      </w:r>
+      <w:proofErr w:type="gramEnd"/>
+      <w:r>
+        <w:t xml:space="preserve"> currently in a directory called </w:t>
       </w:r>
       <w:r>
         <w:rPr>
@@ -533,13 +704,23 @@
           <w:numId w:val="5"/>
         </w:numPr>
       </w:pPr>
-      <w:r>
-        <w:rPr>
-          <w:rFonts w:ascii="Andale Mono" w:hAnsi="Andale Mono"/>
-          <w:color w:val="FFFFFF" w:themeColor="background1"/>
-          <w:highlight w:val="black"/>
-        </w:rPr>
-        <w:t xml:space="preserve">cd </w:t>
+      <w:proofErr w:type="spellStart"/>
+      <w:r>
+        <w:rPr>
+          <w:rFonts w:ascii="Andale Mono" w:hAnsi="Andale Mono"/>
+          <w:color w:val="FFFFFF" w:themeColor="background1"/>
+          <w:highlight w:val="black"/>
+        </w:rPr>
+        <w:t>cd</w:t>
+      </w:r>
+      <w:proofErr w:type="spellEnd"/>
+      <w:r>
+        <w:rPr>
+          <w:rFonts w:ascii="Andale Mono" w:hAnsi="Andale Mono"/>
+          <w:color w:val="FFFFFF" w:themeColor="background1"/>
+          <w:highlight w:val="black"/>
+        </w:rPr>
+        <w:t xml:space="preserve"> </w:t>
       </w:r>
       <w:r>
         <w:rPr>
@@ -580,13 +761,23 @@
           <w:highlight w:val="black"/>
         </w:rPr>
       </w:pPr>
-      <w:r>
-        <w:rPr>
-          <w:rFonts w:ascii="Andale Mono" w:hAnsi="Andale Mono"/>
-          <w:color w:val="FFFFFF" w:themeColor="background1"/>
-          <w:highlight w:val="black"/>
-        </w:rPr>
-        <w:t xml:space="preserve">cd </w:t>
+      <w:proofErr w:type="spellStart"/>
+      <w:r>
+        <w:rPr>
+          <w:rFonts w:ascii="Andale Mono" w:hAnsi="Andale Mono"/>
+          <w:color w:val="FFFFFF" w:themeColor="background1"/>
+          <w:highlight w:val="black"/>
+        </w:rPr>
+        <w:t>cd</w:t>
+      </w:r>
+      <w:proofErr w:type="spellEnd"/>
+      <w:r>
+        <w:rPr>
+          <w:rFonts w:ascii="Andale Mono" w:hAnsi="Andale Mono"/>
+          <w:color w:val="FFFFFF" w:themeColor="background1"/>
+          <w:highlight w:val="black"/>
+        </w:rPr>
+        <w:t xml:space="preserve"> </w:t>
       </w:r>
       <w:r>
         <w:rPr>
@@ -607,8 +798,13 @@
       <w:pPr>
         <w:ind w:left="720"/>
       </w:pPr>
-      <w:r>
-        <w:t>as the computer can’t find the ‘starters’ directory, without first being told to look in the ‘for’ directory.</w:t>
+      <w:proofErr w:type="gramStart"/>
+      <w:r>
+        <w:t>as</w:t>
+      </w:r>
+      <w:proofErr w:type="gramEnd"/>
+      <w:r>
+        <w:t xml:space="preserve"> the computer can’t find the ‘starters’ directory, without first being told to look in the ‘for’ directory.</w:t>
       </w:r>
     </w:p>
     <w:p>
@@ -620,7 +816,23 @@
         </w:numPr>
       </w:pPr>
       <w:r>
-        <w:t>To go up a directory we can use the special file ‘..’ e.g. cd ‘..’ will take us up to the parent directory. Type these commands, looking at the outpu</w:t>
+        <w:t>To go up a directory we can use the special file ‘</w:t>
+      </w:r>
+      <w:proofErr w:type="gramStart"/>
+      <w:r>
+        <w:t>..</w:t>
+      </w:r>
+      <w:proofErr w:type="gramEnd"/>
+      <w:r>
+        <w:t xml:space="preserve">’ e.g. </w:t>
+      </w:r>
+      <w:proofErr w:type="spellStart"/>
+      <w:r>
+        <w:t>cd</w:t>
+      </w:r>
+      <w:proofErr w:type="spellEnd"/>
+      <w:r>
+        <w:t xml:space="preserve"> ‘..’ will take us up to the parent directory. Type these commands, looking at the outpu</w:t>
       </w:r>
       <w:r>
         <w:t>t</w:t>
@@ -642,14 +854,34 @@
       <w:r>
         <w:t xml:space="preserve"> </w:t>
       </w:r>
-      <w:r>
-        <w:rPr>
-          <w:rFonts w:ascii="Andale Mono" w:hAnsi="Andale Mono"/>
-          <w:color w:val="FFFFFF" w:themeColor="background1"/>
-          <w:highlight w:val="black"/>
-        </w:rPr>
-        <w:t>cd Desktop/phylogenetics</w:t>
-      </w:r>
+      <w:proofErr w:type="spellStart"/>
+      <w:r>
+        <w:rPr>
+          <w:rFonts w:ascii="Andale Mono" w:hAnsi="Andale Mono"/>
+          <w:color w:val="FFFFFF" w:themeColor="background1"/>
+          <w:highlight w:val="black"/>
+        </w:rPr>
+        <w:t>cd</w:t>
+      </w:r>
+      <w:proofErr w:type="spellEnd"/>
+      <w:r>
+        <w:rPr>
+          <w:rFonts w:ascii="Andale Mono" w:hAnsi="Andale Mono"/>
+          <w:color w:val="FFFFFF" w:themeColor="background1"/>
+          <w:highlight w:val="black"/>
+        </w:rPr>
+        <w:t xml:space="preserve"> Desktop/</w:t>
+      </w:r>
+      <w:proofErr w:type="spellStart"/>
+      <w:r>
+        <w:rPr>
+          <w:rFonts w:ascii="Andale Mono" w:hAnsi="Andale Mono"/>
+          <w:color w:val="FFFFFF" w:themeColor="background1"/>
+          <w:highlight w:val="black"/>
+        </w:rPr>
+        <w:t>phylogenetics</w:t>
+      </w:r>
+      <w:proofErr w:type="spellEnd"/>
     </w:p>
     <w:p>
       <w:pPr>
@@ -664,6 +896,8 @@
           <w:highlight w:val="black"/>
         </w:rPr>
       </w:pPr>
+      <w:proofErr w:type="spellStart"/>
+      <w:proofErr w:type="gramStart"/>
       <w:r>
         <w:rPr>
           <w:rFonts w:ascii="Andale Mono" w:hAnsi="Andale Mono"/>
@@ -672,6 +906,8 @@
         </w:rPr>
         <w:t>pwd</w:t>
       </w:r>
+      <w:proofErr w:type="spellEnd"/>
+      <w:proofErr w:type="gramEnd"/>
     </w:p>
     <w:p>
       <w:pPr>
@@ -686,14 +922,26 @@
           <w:highlight w:val="black"/>
         </w:rPr>
       </w:pPr>
-      <w:r>
-        <w:rPr>
-          <w:rFonts w:ascii="Andale Mono" w:hAnsi="Andale Mono"/>
-          <w:color w:val="FFFFFF" w:themeColor="background1"/>
-          <w:highlight w:val="black"/>
-        </w:rPr>
-        <w:t>cd ..</w:t>
-      </w:r>
+      <w:proofErr w:type="spellStart"/>
+      <w:proofErr w:type="gramStart"/>
+      <w:r>
+        <w:rPr>
+          <w:rFonts w:ascii="Andale Mono" w:hAnsi="Andale Mono"/>
+          <w:color w:val="FFFFFF" w:themeColor="background1"/>
+          <w:highlight w:val="black"/>
+        </w:rPr>
+        <w:t>cd</w:t>
+      </w:r>
+      <w:proofErr w:type="spellEnd"/>
+      <w:r>
+        <w:rPr>
+          <w:rFonts w:ascii="Andale Mono" w:hAnsi="Andale Mono"/>
+          <w:color w:val="FFFFFF" w:themeColor="background1"/>
+          <w:highlight w:val="black"/>
+        </w:rPr>
+        <w:t xml:space="preserve"> ..</w:t>
+      </w:r>
+      <w:proofErr w:type="gramEnd"/>
     </w:p>
     <w:p>
       <w:pPr>
@@ -708,6 +956,8 @@
           <w:highlight w:val="black"/>
         </w:rPr>
       </w:pPr>
+      <w:proofErr w:type="spellStart"/>
+      <w:proofErr w:type="gramStart"/>
       <w:r>
         <w:rPr>
           <w:rFonts w:ascii="Andale Mono" w:hAnsi="Andale Mono"/>
@@ -716,6 +966,8 @@
         </w:rPr>
         <w:t>pwd</w:t>
       </w:r>
+      <w:proofErr w:type="spellEnd"/>
+      <w:proofErr w:type="gramEnd"/>
     </w:p>
     <w:p>
       <w:pPr>
@@ -730,19 +982,37 @@
           <w:highlight w:val="black"/>
         </w:rPr>
       </w:pPr>
-      <w:r>
-        <w:rPr>
-          <w:rFonts w:ascii="Andale Mono" w:hAnsi="Andale Mono"/>
-          <w:color w:val="FFFFFF" w:themeColor="background1"/>
-          <w:highlight w:val="black"/>
-        </w:rPr>
-        <w:t>cd Desktop/phylogenomics/part_1</w:t>
+      <w:proofErr w:type="spellStart"/>
+      <w:r>
+        <w:rPr>
+          <w:rFonts w:ascii="Andale Mono" w:hAnsi="Andale Mono"/>
+          <w:color w:val="FFFFFF" w:themeColor="background1"/>
+          <w:highlight w:val="black"/>
+        </w:rPr>
+        <w:t>cd</w:t>
+      </w:r>
+      <w:proofErr w:type="spellEnd"/>
+      <w:r>
+        <w:rPr>
+          <w:rFonts w:ascii="Andale Mono" w:hAnsi="Andale Mono"/>
+          <w:color w:val="FFFFFF" w:themeColor="background1"/>
+          <w:highlight w:val="black"/>
+        </w:rPr>
+        <w:t xml:space="preserve"> Desktop/phylogenomics/part_1</w:t>
       </w:r>
     </w:p>
     <w:p/>
     <w:p>
       <w:r>
-        <w:t>… we’re now ready for the practical.</w:t>
+        <w:t xml:space="preserve">… </w:t>
+      </w:r>
+      <w:proofErr w:type="gramStart"/>
+      <w:r>
+        <w:t>we’re</w:t>
+      </w:r>
+      <w:proofErr w:type="gramEnd"/>
+      <w:r>
+        <w:t xml:space="preserve"> now ready for the practical.</w:t>
       </w:r>
     </w:p>
     <w:p>
@@ -816,64 +1086,97 @@
     </w:p>
     <w:p>
       <w:r>
-        <w:t>We are going to construct a phylogeny of some matK genes taken from specimens in the gardens. They were collected from orchids and sequenced. First we’ll look at the sequences. They are in the ‘</w:t>
-      </w:r>
+        <w:t xml:space="preserve">We are going to construct a phylogeny of some </w:t>
+      </w:r>
+      <w:proofErr w:type="spellStart"/>
+      <w:r>
+        <w:t>matK</w:t>
+      </w:r>
+      <w:proofErr w:type="spellEnd"/>
+      <w:r>
+        <w:t xml:space="preserve"> genes taken from specimens in the gardens. They were collected from orchids and sequenced. First we’ll look at the sequences. They are in the ‘</w:t>
+      </w:r>
+      <w:proofErr w:type="spellStart"/>
       <w:r>
         <w:t>orchids.short.initial.fa</w:t>
       </w:r>
+      <w:proofErr w:type="spellEnd"/>
       <w:r>
         <w:t>’ file. You can use the command ‘less’ to look at the file (press ‘q’ to quit, or spacebar to scroll through the sequences):</w:t>
       </w:r>
     </w:p>
     <w:p>
-      <w:r>
+      <w:pPr>
+        <w:rPr>
+          <w:rFonts w:ascii="Andale Mono" w:hAnsi="Andale Mono"/>
+          <w:color w:val="FFFFFF" w:themeColor="background1"/>
+        </w:rPr>
+      </w:pPr>
+      <w:r>
+        <w:rPr>
+          <w:rFonts w:ascii="Andale Mono" w:hAnsi="Andale Mono"/>
+          <w:color w:val="FFFFFF" w:themeColor="background1"/>
+        </w:rPr>
         <w:tab/>
       </w:r>
-      <w:r>
-        <w:rPr>
-          <w:b/>
-          <w:color w:val="008000"/>
-        </w:rPr>
-        <w:t>User</w:t>
-      </w:r>
-      <w:r>
-        <w:rPr>
-          <w:b/>
-        </w:rPr>
-        <w:t>@</w:t>
-      </w:r>
-      <w:r>
-        <w:rPr>
-          <w:b/>
-          <w:color w:val="FF0000"/>
-        </w:rPr>
-        <w:t>user-pi</w:t>
-      </w:r>
-      <w:r>
-        <w:rPr>
-          <w:b/>
-        </w:rPr>
-        <w:t>:</w:t>
-      </w:r>
-      <w:r>
-        <w:rPr>
-          <w:b/>
-          <w:color w:val="0000FF"/>
-        </w:rPr>
-        <w:t>~</w:t>
-      </w:r>
-      <w:r>
-        <w:rPr>
-          <w:b/>
+      <w:proofErr w:type="spellStart"/>
+      <w:r>
+        <w:rPr>
+          <w:rFonts w:ascii="Andale Mono" w:hAnsi="Andale Mono"/>
+          <w:b/>
+          <w:color w:val="FFFFFF" w:themeColor="background1"/>
+          <w:highlight w:val="black"/>
+        </w:rPr>
+        <w:t>User@user</w:t>
+      </w:r>
+      <w:proofErr w:type="spellEnd"/>
+      <w:r>
+        <w:rPr>
+          <w:rFonts w:ascii="Andale Mono" w:hAnsi="Andale Mono"/>
+          <w:b/>
+          <w:color w:val="FFFFFF" w:themeColor="background1"/>
+          <w:highlight w:val="black"/>
+        </w:rPr>
+        <w:t>-pi</w:t>
+      </w:r>
+      <w:proofErr w:type="gramStart"/>
+      <w:r>
+        <w:rPr>
+          <w:rFonts w:ascii="Andale Mono" w:hAnsi="Andale Mono"/>
+          <w:b/>
+          <w:color w:val="FFFFFF" w:themeColor="background1"/>
+          <w:highlight w:val="black"/>
+        </w:rPr>
+        <w:t>:~</w:t>
+      </w:r>
+      <w:proofErr w:type="gramEnd"/>
+      <w:r>
+        <w:rPr>
+          <w:rFonts w:ascii="Andale Mono" w:hAnsi="Andale Mono"/>
+          <w:b/>
+          <w:color w:val="FFFFFF" w:themeColor="background1"/>
+          <w:highlight w:val="black"/>
         </w:rPr>
         <w:t>$</w:t>
       </w:r>
       <w:r>
+        <w:rPr>
+          <w:rFonts w:ascii="Andale Mono" w:hAnsi="Andale Mono"/>
+          <w:color w:val="FFFFFF" w:themeColor="background1"/>
+          <w:highlight w:val="black"/>
+        </w:rPr>
         <w:t xml:space="preserve"> less </w:t>
       </w:r>
-      <w:r>
+      <w:proofErr w:type="spellStart"/>
+      <w:r>
+        <w:rPr>
+          <w:rFonts w:ascii="Andale Mono" w:hAnsi="Andale Mono"/>
+          <w:color w:val="FFFFFF" w:themeColor="background1"/>
+          <w:highlight w:val="black"/>
+        </w:rPr>
         <w:t>orchids.short.initial.fa</w:t>
       </w:r>
+      <w:proofErr w:type="spellEnd"/>
     </w:p>
     <w:p/>
     <w:p>
@@ -884,50 +1187,65 @@
     <w:p>
       <w:pPr>
         <w:ind w:firstLine="720"/>
-      </w:pPr>
-      <w:r>
-        <w:rPr>
-          <w:b/>
-          <w:color w:val="008000"/>
-        </w:rPr>
-        <w:t>User</w:t>
-      </w:r>
-      <w:r>
-        <w:rPr>
-          <w:b/>
-        </w:rPr>
-        <w:t>@</w:t>
-      </w:r>
-      <w:r>
-        <w:rPr>
-          <w:b/>
-          <w:color w:val="FF0000"/>
-        </w:rPr>
-        <w:t>user-pi</w:t>
-      </w:r>
-      <w:r>
-        <w:rPr>
-          <w:b/>
-        </w:rPr>
-        <w:t>:</w:t>
-      </w:r>
-      <w:r>
-        <w:rPr>
-          <w:b/>
-          <w:color w:val="0000FF"/>
-        </w:rPr>
-        <w:t>~</w:t>
-      </w:r>
-      <w:r>
-        <w:rPr>
-          <w:b/>
+        <w:rPr>
+          <w:rFonts w:ascii="Andale Mono" w:hAnsi="Andale Mono"/>
+          <w:color w:val="FFFFFF" w:themeColor="background1"/>
+        </w:rPr>
+      </w:pPr>
+      <w:proofErr w:type="spellStart"/>
+      <w:r>
+        <w:rPr>
+          <w:rFonts w:ascii="Andale Mono" w:hAnsi="Andale Mono"/>
+          <w:b/>
+          <w:color w:val="FFFFFF" w:themeColor="background1"/>
+          <w:highlight w:val="black"/>
+        </w:rPr>
+        <w:t>User@user</w:t>
+      </w:r>
+      <w:proofErr w:type="spellEnd"/>
+      <w:r>
+        <w:rPr>
+          <w:rFonts w:ascii="Andale Mono" w:hAnsi="Andale Mono"/>
+          <w:b/>
+          <w:color w:val="FFFFFF" w:themeColor="background1"/>
+          <w:highlight w:val="black"/>
+        </w:rPr>
+        <w:t>-pi</w:t>
+      </w:r>
+      <w:proofErr w:type="gramStart"/>
+      <w:r>
+        <w:rPr>
+          <w:rFonts w:ascii="Andale Mono" w:hAnsi="Andale Mono"/>
+          <w:b/>
+          <w:color w:val="FFFFFF" w:themeColor="background1"/>
+          <w:highlight w:val="black"/>
+        </w:rPr>
+        <w:t>:~</w:t>
+      </w:r>
+      <w:proofErr w:type="gramEnd"/>
+      <w:r>
+        <w:rPr>
+          <w:rFonts w:ascii="Andale Mono" w:hAnsi="Andale Mono"/>
+          <w:b/>
+          <w:color w:val="FFFFFF" w:themeColor="background1"/>
+          <w:highlight w:val="black"/>
         </w:rPr>
         <w:t>$</w:t>
       </w:r>
       <w:r>
+        <w:rPr>
+          <w:rFonts w:ascii="Andale Mono" w:hAnsi="Andale Mono"/>
+          <w:color w:val="FFFFFF" w:themeColor="background1"/>
+          <w:highlight w:val="black"/>
+        </w:rPr>
         <w:t xml:space="preserve"> </w:t>
       </w:r>
       <w:r>
+        <w:rPr>
+          <w:rFonts w:ascii="Andale Mono" w:hAnsi="Andale Mono"/>
+          <w:color w:val="FFFFFF" w:themeColor="background1"/>
+          <w:highlight w:val="black"/>
+        </w:rPr>
         <w:t>java -jar ../software/CONTEXT-PhylogenomicDatasetBrowser-v0.8.1.jar</w:t>
       </w:r>
     </w:p>
@@ -938,63 +1256,156 @@
     </w:p>
     <w:p>
       <w:r>
-        <w:t>Click ‘add a file’ to open the orchids.short.initial.fa file. You can see that the sequences are of various lengths. We are going to align them using a program called muscle. First open a new terminal by pressing ‘control-alt-T’ again (leave CONTEXT running in the old terminal), then navigate back to the part_1 directory, and type:</w:t>
+        <w:t xml:space="preserve">Click ‘add a file’ to open the </w:t>
+      </w:r>
+      <w:proofErr w:type="spellStart"/>
+      <w:r>
+        <w:t>orchids.short.initial.fa</w:t>
+      </w:r>
+      <w:proofErr w:type="spellEnd"/>
+      <w:r>
+        <w:t xml:space="preserve"> file. You can see that the sequences are of various lengths. We are going to align them using a program called muscle. First open a new terminal by pressing ‘control-alt-T’ again (leave CONTEXT running in the old terminal), </w:t>
+      </w:r>
+      <w:proofErr w:type="gramStart"/>
+      <w:r>
+        <w:t>then</w:t>
+      </w:r>
+      <w:proofErr w:type="gramEnd"/>
+      <w:r>
+        <w:t xml:space="preserve"> navigate back to the part_1 directory, and type:</w:t>
       </w:r>
     </w:p>
     <w:p>
       <w:pPr>
         <w:ind w:firstLine="360"/>
-      </w:pPr>
-      <w:r>
-        <w:rPr>
-          <w:b/>
-          <w:color w:val="008000"/>
-        </w:rPr>
-        <w:t>User</w:t>
-      </w:r>
-      <w:r>
-        <w:rPr>
-          <w:b/>
-        </w:rPr>
-        <w:t>@</w:t>
-      </w:r>
-      <w:r>
-        <w:rPr>
-          <w:b/>
-          <w:color w:val="FF0000"/>
-        </w:rPr>
-        <w:t>user-pi</w:t>
-      </w:r>
-      <w:r>
-        <w:rPr>
-          <w:b/>
-        </w:rPr>
-        <w:t>:</w:t>
-      </w:r>
-      <w:r>
-        <w:rPr>
-          <w:b/>
-          <w:color w:val="0000FF"/>
-        </w:rPr>
-        <w:t>~</w:t>
-      </w:r>
-      <w:r>
-        <w:rPr>
-          <w:b/>
+        <w:rPr>
+          <w:rFonts w:ascii="Andale Mono" w:hAnsi="Andale Mono"/>
+          <w:color w:val="FFFFFF" w:themeColor="background1"/>
+        </w:rPr>
+      </w:pPr>
+      <w:proofErr w:type="spellStart"/>
+      <w:r>
+        <w:rPr>
+          <w:rFonts w:ascii="Andale Mono" w:hAnsi="Andale Mono"/>
+          <w:b/>
+          <w:color w:val="FFFFFF" w:themeColor="background1"/>
+          <w:highlight w:val="black"/>
+        </w:rPr>
+        <w:t>User@user</w:t>
+      </w:r>
+      <w:proofErr w:type="spellEnd"/>
+      <w:r>
+        <w:rPr>
+          <w:rFonts w:ascii="Andale Mono" w:hAnsi="Andale Mono"/>
+          <w:b/>
+          <w:color w:val="FFFFFF" w:themeColor="background1"/>
+          <w:highlight w:val="black"/>
+        </w:rPr>
+        <w:t>-pi</w:t>
+      </w:r>
+      <w:proofErr w:type="gramStart"/>
+      <w:r>
+        <w:rPr>
+          <w:rFonts w:ascii="Andale Mono" w:hAnsi="Andale Mono"/>
+          <w:b/>
+          <w:color w:val="FFFFFF" w:themeColor="background1"/>
+          <w:highlight w:val="black"/>
+        </w:rPr>
+        <w:t>:~</w:t>
+      </w:r>
+      <w:proofErr w:type="gramEnd"/>
+      <w:r>
+        <w:rPr>
+          <w:rFonts w:ascii="Andale Mono" w:hAnsi="Andale Mono"/>
+          <w:b/>
+          <w:color w:val="FFFFFF" w:themeColor="background1"/>
+          <w:highlight w:val="black"/>
         </w:rPr>
         <w:t>$</w:t>
       </w:r>
       <w:r>
+        <w:rPr>
+          <w:rFonts w:ascii="Andale Mono" w:hAnsi="Andale Mono"/>
+          <w:color w:val="FFFFFF" w:themeColor="background1"/>
+          <w:highlight w:val="black"/>
+        </w:rPr>
         <w:t xml:space="preserve"> </w:t>
       </w:r>
       <w:r>
-        <w:t>muscle -in orchids.short.initial.fa -out orchids.short.out -maxiters 2</w:t>
+        <w:rPr>
+          <w:rFonts w:ascii="Andale Mono" w:hAnsi="Andale Mono"/>
+          <w:color w:val="FFFFFF" w:themeColor="background1"/>
+          <w:highlight w:val="black"/>
+        </w:rPr>
+        <w:t xml:space="preserve">muscle -in </w:t>
+      </w:r>
+      <w:proofErr w:type="spellStart"/>
+      <w:r>
+        <w:rPr>
+          <w:rFonts w:ascii="Andale Mono" w:hAnsi="Andale Mono"/>
+          <w:color w:val="FFFFFF" w:themeColor="background1"/>
+          <w:highlight w:val="black"/>
+        </w:rPr>
+        <w:t>orchids.short.initial.fa</w:t>
+      </w:r>
+      <w:proofErr w:type="spellEnd"/>
+      <w:r>
+        <w:rPr>
+          <w:rFonts w:ascii="Andale Mono" w:hAnsi="Andale Mono"/>
+          <w:color w:val="FFFFFF" w:themeColor="background1"/>
+          <w:highlight w:val="black"/>
+        </w:rPr>
+        <w:t xml:space="preserve"> -out </w:t>
+      </w:r>
+      <w:proofErr w:type="spellStart"/>
+      <w:r>
+        <w:rPr>
+          <w:rFonts w:ascii="Andale Mono" w:hAnsi="Andale Mono"/>
+          <w:color w:val="FFFFFF" w:themeColor="background1"/>
+          <w:highlight w:val="black"/>
+        </w:rPr>
+        <w:t>orchids.short.out</w:t>
+      </w:r>
+      <w:proofErr w:type="spellEnd"/>
+      <w:r>
+        <w:rPr>
+          <w:rFonts w:ascii="Andale Mono" w:hAnsi="Andale Mono"/>
+          <w:color w:val="FFFFFF" w:themeColor="background1"/>
+          <w:highlight w:val="black"/>
+        </w:rPr>
+        <w:t xml:space="preserve"> -</w:t>
+      </w:r>
+      <w:proofErr w:type="spellStart"/>
+      <w:r>
+        <w:rPr>
+          <w:rFonts w:ascii="Andale Mono" w:hAnsi="Andale Mono"/>
+          <w:color w:val="FFFFFF" w:themeColor="background1"/>
+          <w:highlight w:val="black"/>
+        </w:rPr>
+        <w:t>maxiters</w:t>
+      </w:r>
+      <w:proofErr w:type="spellEnd"/>
+      <w:r>
+        <w:rPr>
+          <w:rFonts w:ascii="Andale Mono" w:hAnsi="Andale Mono"/>
+          <w:color w:val="FFFFFF" w:themeColor="background1"/>
+          <w:highlight w:val="black"/>
+        </w:rPr>
+        <w:t xml:space="preserve"> 2</w:t>
       </w:r>
     </w:p>
     <w:p/>
     <w:p>
       <w:r>
-        <w:t xml:space="preserve">Once muscle has finished open the output (‘orchids.short.out’) in CONTEXT. </w:t>
+        <w:t>Once muscle has finished open the output (‘</w:t>
+      </w:r>
+      <w:proofErr w:type="spellStart"/>
+      <w:r>
+        <w:t>orchids.short.out</w:t>
+      </w:r>
+      <w:proofErr w:type="spellEnd"/>
+      <w:r>
+        <w:t xml:space="preserve">’) in CONTEXT. </w:t>
       </w:r>
     </w:p>
     <w:p/>
@@ -1018,63 +1429,113 @@
         <w:t>aligned sequences</w:t>
       </w:r>
       <w:r>
-        <w:t xml:space="preserve">. First we have to convert the file format from </w:t>
-      </w:r>
-      <w:r>
-        <w:t>.fasta to a format RAxML uses:</w:t>
+        <w:t xml:space="preserve">. First we have to convert the file format </w:t>
+      </w:r>
+      <w:proofErr w:type="gramStart"/>
+      <w:r>
+        <w:t xml:space="preserve">from </w:t>
+      </w:r>
+      <w:r>
+        <w:t>.</w:t>
+      </w:r>
+      <w:proofErr w:type="spellStart"/>
+      <w:r>
+        <w:t>fasta</w:t>
+      </w:r>
+      <w:proofErr w:type="spellEnd"/>
+      <w:proofErr w:type="gramEnd"/>
+      <w:r>
+        <w:t xml:space="preserve"> to a format RAxML uses:</w:t>
       </w:r>
     </w:p>
     <w:p>
       <w:pPr>
         <w:ind w:firstLine="960"/>
-      </w:pPr>
-      <w:r>
-        <w:rPr>
-          <w:b/>
-          <w:color w:val="008000"/>
-        </w:rPr>
-        <w:t>User</w:t>
-      </w:r>
-      <w:r>
-        <w:rPr>
-          <w:b/>
-        </w:rPr>
-        <w:t>@</w:t>
-      </w:r>
-      <w:r>
-        <w:rPr>
-          <w:b/>
-          <w:color w:val="FF0000"/>
-        </w:rPr>
-        <w:t>user-pi</w:t>
-      </w:r>
-      <w:r>
-        <w:rPr>
-          <w:b/>
-        </w:rPr>
-        <w:t>:</w:t>
-      </w:r>
-      <w:r>
-        <w:rPr>
-          <w:b/>
-          <w:color w:val="0000FF"/>
-        </w:rPr>
-        <w:t>~</w:t>
-      </w:r>
-      <w:r>
-        <w:rPr>
-          <w:b/>
+        <w:rPr>
+          <w:rFonts w:ascii="Andale Mono" w:hAnsi="Andale Mono"/>
+          <w:color w:val="FFFFFF" w:themeColor="background1"/>
+        </w:rPr>
+      </w:pPr>
+      <w:proofErr w:type="spellStart"/>
+      <w:r>
+        <w:rPr>
+          <w:rFonts w:ascii="Andale Mono" w:hAnsi="Andale Mono"/>
+          <w:b/>
+          <w:color w:val="FFFFFF" w:themeColor="background1"/>
+          <w:highlight w:val="black"/>
+        </w:rPr>
+        <w:t>User@user-pi</w:t>
+      </w:r>
+      <w:proofErr w:type="gramStart"/>
+      <w:r>
+        <w:rPr>
+          <w:rFonts w:ascii="Andale Mono" w:hAnsi="Andale Mono"/>
+          <w:b/>
+          <w:color w:val="FFFFFF" w:themeColor="background1"/>
+          <w:highlight w:val="black"/>
+        </w:rPr>
+        <w:t>:~</w:t>
+      </w:r>
+      <w:proofErr w:type="gramEnd"/>
+      <w:r>
+        <w:rPr>
+          <w:rFonts w:ascii="Andale Mono" w:hAnsi="Andale Mono"/>
+          <w:b/>
+          <w:color w:val="FFFFFF" w:themeColor="background1"/>
+          <w:highlight w:val="black"/>
         </w:rPr>
         <w:t>$</w:t>
       </w:r>
       <w:r>
-        <w:t>java -jar ../software/PrepareFilesForPaml.jar orchids.short.out</w:t>
-      </w:r>
-    </w:p>
-    <w:p>
-      <w:r>
+        <w:rPr>
+          <w:rFonts w:ascii="Andale Mono" w:hAnsi="Andale Mono"/>
+          <w:color w:val="FFFFFF" w:themeColor="background1"/>
+          <w:highlight w:val="black"/>
+        </w:rPr>
+        <w:t>java</w:t>
+      </w:r>
+      <w:proofErr w:type="spellEnd"/>
+      <w:r>
+        <w:rPr>
+          <w:rFonts w:ascii="Andale Mono" w:hAnsi="Andale Mono"/>
+          <w:color w:val="FFFFFF" w:themeColor="background1"/>
+          <w:highlight w:val="black"/>
+        </w:rPr>
+        <w:t xml:space="preserve"> -jar ../software/</w:t>
+      </w:r>
+      <w:proofErr w:type="spellStart"/>
+      <w:r>
+        <w:rPr>
+          <w:rFonts w:ascii="Andale Mono" w:hAnsi="Andale Mono"/>
+          <w:color w:val="FFFFFF" w:themeColor="background1"/>
+          <w:highlight w:val="black"/>
+        </w:rPr>
+        <w:t>PrepareFilesForPaml.jar</w:t>
+      </w:r>
+      <w:proofErr w:type="spellEnd"/>
+      <w:r>
+        <w:rPr>
+          <w:rFonts w:ascii="Andale Mono" w:hAnsi="Andale Mono"/>
+          <w:color w:val="FFFFFF" w:themeColor="background1"/>
+          <w:highlight w:val="black"/>
+        </w:rPr>
         <w:t xml:space="preserve"> </w:t>
       </w:r>
+      <w:proofErr w:type="spellStart"/>
+      <w:r>
+        <w:rPr>
+          <w:rFonts w:ascii="Andale Mono" w:hAnsi="Andale Mono"/>
+          <w:color w:val="FFFFFF" w:themeColor="background1"/>
+          <w:highlight w:val="black"/>
+        </w:rPr>
+        <w:t>orchids.short.out</w:t>
+      </w:r>
+      <w:proofErr w:type="spellEnd"/>
+    </w:p>
+    <w:p>
+      <w:r>
+        <w:t xml:space="preserve"> </w:t>
+      </w:r>
     </w:p>
     <w:p>
       <w:r>
@@ -1087,54 +1548,120 @@
     <w:p>
       <w:pPr>
         <w:ind w:firstLine="360"/>
-      </w:pPr>
-      <w:r>
-        <w:rPr>
-          <w:b/>
-          <w:color w:val="008000"/>
-        </w:rPr>
-        <w:t>User</w:t>
-      </w:r>
-      <w:r>
-        <w:rPr>
-          <w:b/>
-        </w:rPr>
-        <w:t>@</w:t>
-      </w:r>
-      <w:r>
-        <w:rPr>
-          <w:b/>
-          <w:color w:val="FF0000"/>
-        </w:rPr>
-        <w:t>user-pi</w:t>
-      </w:r>
-      <w:r>
-        <w:rPr>
-          <w:b/>
-        </w:rPr>
-        <w:t>:</w:t>
-      </w:r>
-      <w:r>
-        <w:rPr>
-          <w:b/>
-          <w:color w:val="0000FF"/>
-        </w:rPr>
-        <w:t>~</w:t>
-      </w:r>
-      <w:r>
-        <w:rPr>
-          <w:b/>
+        <w:rPr>
+          <w:rFonts w:ascii="Andale Mono" w:hAnsi="Andale Mono"/>
+          <w:color w:val="FFFFFF" w:themeColor="background1"/>
+        </w:rPr>
+      </w:pPr>
+      <w:proofErr w:type="spellStart"/>
+      <w:r>
+        <w:rPr>
+          <w:rFonts w:ascii="Andale Mono" w:hAnsi="Andale Mono"/>
+          <w:b/>
+          <w:color w:val="FFFFFF" w:themeColor="background1"/>
+          <w:highlight w:val="black"/>
+        </w:rPr>
+        <w:t>User@user</w:t>
+      </w:r>
+      <w:proofErr w:type="spellEnd"/>
+      <w:r>
+        <w:rPr>
+          <w:rFonts w:ascii="Andale Mono" w:hAnsi="Andale Mono"/>
+          <w:b/>
+          <w:color w:val="FFFFFF" w:themeColor="background1"/>
+          <w:highlight w:val="black"/>
+        </w:rPr>
+        <w:t>-pi</w:t>
+      </w:r>
+      <w:proofErr w:type="gramStart"/>
+      <w:r>
+        <w:rPr>
+          <w:rFonts w:ascii="Andale Mono" w:hAnsi="Andale Mono"/>
+          <w:b/>
+          <w:color w:val="FFFFFF" w:themeColor="background1"/>
+          <w:highlight w:val="black"/>
+        </w:rPr>
+        <w:t>:~</w:t>
+      </w:r>
+      <w:proofErr w:type="gramEnd"/>
+      <w:r>
+        <w:rPr>
+          <w:rFonts w:ascii="Andale Mono" w:hAnsi="Andale Mono"/>
+          <w:b/>
+          <w:color w:val="FFFFFF" w:themeColor="background1"/>
+          <w:highlight w:val="black"/>
         </w:rPr>
         <w:t>$</w:t>
       </w:r>
       <w:r>
         <w:rPr>
-          <w:b/>
+          <w:rFonts w:ascii="Andale Mono" w:hAnsi="Andale Mono"/>
+          <w:b/>
+          <w:color w:val="FFFFFF" w:themeColor="background1"/>
+          <w:highlight w:val="black"/>
         </w:rPr>
         <w:t xml:space="preserve"> </w:t>
       </w:r>
       <w:r>
-        <w:t xml:space="preserve">../software/raxmlHPC -m GTRCAT -n orchids.short.initial -p 1  -s orchids.short.out.stops.removed.phy </w:t>
+        <w:rPr>
+          <w:rFonts w:ascii="Andale Mono" w:hAnsi="Andale Mono"/>
+          <w:color w:val="FFFFFF" w:themeColor="background1"/>
+          <w:highlight w:val="black"/>
+        </w:rPr>
+        <w:t>../software/</w:t>
+      </w:r>
+      <w:proofErr w:type="spellStart"/>
+      <w:r>
+        <w:rPr>
+          <w:rFonts w:ascii="Andale Mono" w:hAnsi="Andale Mono"/>
+          <w:color w:val="FFFFFF" w:themeColor="background1"/>
+          <w:highlight w:val="black"/>
+        </w:rPr>
+        <w:t>raxmlHPC</w:t>
+      </w:r>
+      <w:proofErr w:type="spellEnd"/>
+      <w:r>
+        <w:rPr>
+          <w:rFonts w:ascii="Andale Mono" w:hAnsi="Andale Mono"/>
+          <w:color w:val="FFFFFF" w:themeColor="background1"/>
+          <w:highlight w:val="black"/>
+        </w:rPr>
+        <w:t xml:space="preserve"> -m GTRCAT -n </w:t>
+      </w:r>
+      <w:proofErr w:type="spellStart"/>
+      <w:r>
+        <w:rPr>
+          <w:rFonts w:ascii="Andale Mono" w:hAnsi="Andale Mono"/>
+          <w:color w:val="FFFFFF" w:themeColor="background1"/>
+          <w:highlight w:val="black"/>
+        </w:rPr>
+        <w:t>orchids.short.initial</w:t>
+      </w:r>
+      <w:proofErr w:type="spellEnd"/>
+      <w:r>
+        <w:rPr>
+          <w:rFonts w:ascii="Andale Mono" w:hAnsi="Andale Mono"/>
+          <w:color w:val="FFFFFF" w:themeColor="background1"/>
+          <w:highlight w:val="black"/>
+        </w:rPr>
+        <w:t xml:space="preserve"> -p 1  -s </w:t>
+      </w:r>
+      <w:proofErr w:type="spellStart"/>
+      <w:r>
+        <w:rPr>
+          <w:rFonts w:ascii="Andale Mono" w:hAnsi="Andale Mono"/>
+          <w:color w:val="FFFFFF" w:themeColor="background1"/>
+          <w:highlight w:val="black"/>
+        </w:rPr>
+        <w:t>orchids.short.out.stops.removed.phy</w:t>
+      </w:r>
+      <w:proofErr w:type="spellEnd"/>
+      <w:r>
+        <w:rPr>
+          <w:rFonts w:ascii="Andale Mono" w:hAnsi="Andale Mono"/>
+          <w:color w:val="FFFFFF" w:themeColor="background1"/>
+        </w:rPr>
+        <w:t xml:space="preserve"> </w:t>
       </w:r>
     </w:p>
     <w:p/>
@@ -1142,100 +1669,170 @@
       <w:r>
         <w:t>Finally, we can look at the phylogeny we’ve generated (</w:t>
       </w:r>
+      <w:proofErr w:type="spellStart"/>
       <w:r>
         <w:t>RAxML_bestTree.orchids.short.initial.tre</w:t>
       </w:r>
+      <w:proofErr w:type="spellEnd"/>
       <w:r>
         <w:t>) in less again:</w:t>
       </w:r>
     </w:p>
     <w:p>
-      <w:r>
+      <w:pPr>
+        <w:rPr>
+          <w:rFonts w:ascii="Andale Mono" w:hAnsi="Andale Mono"/>
+          <w:color w:val="FFFFFF" w:themeColor="background1"/>
+        </w:rPr>
+      </w:pPr>
+      <w:r>
+        <w:rPr>
+          <w:rFonts w:ascii="Andale Mono" w:hAnsi="Andale Mono"/>
+          <w:color w:val="FFFFFF" w:themeColor="background1"/>
+        </w:rPr>
         <w:tab/>
       </w:r>
-      <w:r>
-        <w:rPr>
-          <w:b/>
-          <w:color w:val="008000"/>
-        </w:rPr>
-        <w:t>User</w:t>
-      </w:r>
-      <w:r>
-        <w:rPr>
-          <w:b/>
-        </w:rPr>
-        <w:t>@</w:t>
-      </w:r>
-      <w:r>
-        <w:rPr>
-          <w:b/>
-          <w:color w:val="FF0000"/>
-        </w:rPr>
-        <w:t>user-pi</w:t>
-      </w:r>
-      <w:r>
-        <w:rPr>
-          <w:b/>
-        </w:rPr>
-        <w:t>:</w:t>
-      </w:r>
-      <w:r>
-        <w:rPr>
-          <w:b/>
-          <w:color w:val="0000FF"/>
-        </w:rPr>
-        <w:t>~</w:t>
-      </w:r>
-      <w:r>
-        <w:rPr>
-          <w:b/>
+      <w:proofErr w:type="spellStart"/>
+      <w:r>
+        <w:rPr>
+          <w:rFonts w:ascii="Andale Mono" w:hAnsi="Andale Mono"/>
+          <w:b/>
+          <w:color w:val="FFFFFF" w:themeColor="background1"/>
+          <w:highlight w:val="black"/>
+        </w:rPr>
+        <w:t>User@user</w:t>
+      </w:r>
+      <w:proofErr w:type="spellEnd"/>
+      <w:r>
+        <w:rPr>
+          <w:rFonts w:ascii="Andale Mono" w:hAnsi="Andale Mono"/>
+          <w:b/>
+          <w:color w:val="FFFFFF" w:themeColor="background1"/>
+          <w:highlight w:val="black"/>
+        </w:rPr>
+        <w:t>-pi</w:t>
+      </w:r>
+      <w:proofErr w:type="gramStart"/>
+      <w:r>
+        <w:rPr>
+          <w:rFonts w:ascii="Andale Mono" w:hAnsi="Andale Mono"/>
+          <w:b/>
+          <w:color w:val="FFFFFF" w:themeColor="background1"/>
+          <w:highlight w:val="black"/>
+        </w:rPr>
+        <w:t>:~</w:t>
+      </w:r>
+      <w:proofErr w:type="gramEnd"/>
+      <w:r>
+        <w:rPr>
+          <w:rFonts w:ascii="Andale Mono" w:hAnsi="Andale Mono"/>
+          <w:b/>
+          <w:color w:val="FFFFFF" w:themeColor="background1"/>
+          <w:highlight w:val="black"/>
         </w:rPr>
         <w:t>$</w:t>
       </w:r>
       <w:r>
+        <w:rPr>
+          <w:rFonts w:ascii="Andale Mono" w:hAnsi="Andale Mono"/>
+          <w:color w:val="FFFFFF" w:themeColor="background1"/>
+          <w:highlight w:val="black"/>
+        </w:rPr>
         <w:t xml:space="preserve"> less </w:t>
       </w:r>
-      <w:r>
+      <w:proofErr w:type="spellStart"/>
+      <w:r>
+        <w:rPr>
+          <w:rFonts w:ascii="Andale Mono" w:hAnsi="Andale Mono"/>
+          <w:color w:val="FFFFFF" w:themeColor="background1"/>
+          <w:highlight w:val="black"/>
+        </w:rPr>
         <w:t>RAxML_bestTree.orchids.short.initial.tre</w:t>
       </w:r>
+      <w:proofErr w:type="spellEnd"/>
     </w:p>
     <w:p/>
     <w:p>
       <w:r>
-        <w:t>It is in a format that takes a bit of skill to look at, so we’ll use another graphical program, FigTree, to view it more easily. Open FigTree and choose ‘File &gt; Open’:</w:t>
-      </w:r>
-    </w:p>
-    <w:p>
-      <w:r>
+        <w:t xml:space="preserve">It is in a format that takes a bit of skill to look at, so we’ll use another graphical program, </w:t>
+      </w:r>
+      <w:proofErr w:type="spellStart"/>
+      <w:r>
+        <w:t>FigTree</w:t>
+      </w:r>
+      <w:proofErr w:type="spellEnd"/>
+      <w:r>
+        <w:t xml:space="preserve">, to view it more easily. Open </w:t>
+      </w:r>
+      <w:proofErr w:type="spellStart"/>
+      <w:r>
+        <w:t>FigTree</w:t>
+      </w:r>
+      <w:proofErr w:type="spellEnd"/>
+      <w:r>
+        <w:t xml:space="preserve"> and choose ‘File &gt; Open’:</w:t>
+      </w:r>
+    </w:p>
+    <w:p>
+      <w:pPr>
+        <w:rPr>
+          <w:rFonts w:ascii="Andale Mono" w:hAnsi="Andale Mono"/>
+          <w:color w:val="FFFFFF" w:themeColor="background1"/>
+        </w:rPr>
+      </w:pPr>
+      <w:r>
+        <w:rPr>
+          <w:rFonts w:ascii="Andale Mono" w:hAnsi="Andale Mono"/>
+          <w:color w:val="FFFFFF" w:themeColor="background1"/>
+        </w:rPr>
         <w:tab/>
       </w:r>
-      <w:r>
-        <w:rPr>
-          <w:color w:val="008000"/>
-        </w:rPr>
-        <w:t>User</w:t>
-      </w:r>
-      <w:r>
-        <w:t>@</w:t>
-      </w:r>
-      <w:r>
-        <w:rPr>
-          <w:color w:val="FF0000"/>
-        </w:rPr>
-        <w:t>user-pi</w:t>
-      </w:r>
-      <w:r>
-        <w:t>:</w:t>
-      </w:r>
-      <w:r>
-        <w:rPr>
-          <w:color w:val="0000FF"/>
-        </w:rPr>
-        <w:t>~</w:t>
-      </w:r>
-      <w:r>
-        <w:t>$ java -jar ../software/figtree.jar</w:t>
-      </w:r>
+      <w:proofErr w:type="spellStart"/>
+      <w:r>
+        <w:rPr>
+          <w:rFonts w:ascii="Andale Mono" w:hAnsi="Andale Mono"/>
+          <w:color w:val="FFFFFF" w:themeColor="background1"/>
+          <w:highlight w:val="black"/>
+        </w:rPr>
+        <w:t>User@user</w:t>
+      </w:r>
+      <w:proofErr w:type="spellEnd"/>
+      <w:r>
+        <w:rPr>
+          <w:rFonts w:ascii="Andale Mono" w:hAnsi="Andale Mono"/>
+          <w:color w:val="FFFFFF" w:themeColor="background1"/>
+          <w:highlight w:val="black"/>
+        </w:rPr>
+        <w:t>-pi</w:t>
+      </w:r>
+      <w:proofErr w:type="gramStart"/>
+      <w:r>
+        <w:rPr>
+          <w:rFonts w:ascii="Andale Mono" w:hAnsi="Andale Mono"/>
+          <w:color w:val="FFFFFF" w:themeColor="background1"/>
+          <w:highlight w:val="black"/>
+        </w:rPr>
+        <w:t>:~</w:t>
+      </w:r>
+      <w:proofErr w:type="gramEnd"/>
+      <w:r>
+        <w:rPr>
+          <w:rFonts w:ascii="Andale Mono" w:hAnsi="Andale Mono"/>
+          <w:color w:val="FFFFFF" w:themeColor="background1"/>
+          <w:highlight w:val="black"/>
+        </w:rPr>
+        <w:t>$ java -jar ../software/</w:t>
+      </w:r>
+      <w:proofErr w:type="spellStart"/>
+      <w:r>
+        <w:rPr>
+          <w:rFonts w:ascii="Andale Mono" w:hAnsi="Andale Mono"/>
+          <w:color w:val="FFFFFF" w:themeColor="background1"/>
+          <w:highlight w:val="black"/>
+        </w:rPr>
+        <w:t>figtree.jar</w:t>
+      </w:r>
+      <w:proofErr w:type="spellEnd"/>
     </w:p>
     <w:p/>
     <w:p>
@@ -1275,7 +1872,15 @@
         </w:rPr>
       </w:pPr>
       <w:r>
-        <w:t>In ‘orchids.short.filtered.fa’, we’ve removed the contaminant. Re-align the sequences and repeat the phylogeny inference using the cleaned data set.</w:t>
+        <w:t>In ‘</w:t>
+      </w:r>
+      <w:proofErr w:type="spellStart"/>
+      <w:r>
+        <w:t>orchids.short.filtered.fa</w:t>
+      </w:r>
+      <w:proofErr w:type="spellEnd"/>
+      <w:r>
+        <w:t>’, we’ve removed the contaminant. Re-align the sequences and repeat the phylogeny inference using the cleaned data set.</w:t>
       </w:r>
       <w:r>
         <w:t xml:space="preserve"> </w:t>
@@ -1342,8 +1947,13 @@
       <w:r>
         <w:t xml:space="preserve"> – </w:t>
       </w:r>
-      <w:r>
-        <w:t>Phylogeography of island chains</w:t>
+      <w:proofErr w:type="spellStart"/>
+      <w:r>
+        <w:t>Phylogeography</w:t>
+      </w:r>
+      <w:proofErr w:type="spellEnd"/>
+      <w:r>
+        <w:t xml:space="preserve"> of island chains</w:t>
       </w:r>
       <w:r>
         <w:t xml:space="preserve"> (30</w:t>
@@ -1382,7 +1992,44 @@
         </w:numPr>
       </w:pPr>
       <w:r>
-        <w:t>There are two datasets from two genera of flowering plants, both distributed on the hawaian islands. One is wind-dispered, the other is dispersed by mammals. We will investigate their districutopns and look for a phylogeographic pattern.</w:t>
+        <w:t xml:space="preserve">There are two datasets from two genera of flowering plants, both distributed on the </w:t>
+      </w:r>
+      <w:proofErr w:type="spellStart"/>
+      <w:r>
+        <w:t>hawaian</w:t>
+      </w:r>
+      <w:proofErr w:type="spellEnd"/>
+      <w:r>
+        <w:t xml:space="preserve"> islands. One is wind-</w:t>
+      </w:r>
+      <w:proofErr w:type="spellStart"/>
+      <w:proofErr w:type="gramStart"/>
+      <w:r>
+        <w:t>dispered</w:t>
+      </w:r>
+      <w:proofErr w:type="spellEnd"/>
+      <w:r>
+        <w:t>,</w:t>
+      </w:r>
+      <w:proofErr w:type="gramEnd"/>
+      <w:r>
+        <w:t xml:space="preserve"> the other is dispersed by mammals. We will investigate their </w:t>
+      </w:r>
+      <w:proofErr w:type="spellStart"/>
+      <w:r>
+        <w:t>districutopns</w:t>
+      </w:r>
+      <w:proofErr w:type="spellEnd"/>
+      <w:r>
+        <w:t xml:space="preserve"> and look for a </w:t>
+      </w:r>
+      <w:proofErr w:type="spellStart"/>
+      <w:r>
+        <w:t>phylogeographic</w:t>
+      </w:r>
+      <w:proofErr w:type="spellEnd"/>
+      <w:r>
+        <w:t xml:space="preserve"> pattern.</w:t>
       </w:r>
     </w:p>
     <w:p>
@@ -1453,37 +2100,182 @@
       <w:r>
         <w:t xml:space="preserve">First you’ll need to navigate to the ‘part_2’ directory in the command prompt window. There are two datasets, </w:t>
       </w:r>
+      <w:proofErr w:type="spellStart"/>
       <w:r>
         <w:t>genus_A_master_ungapped.fa</w:t>
       </w:r>
-      <w:r>
-        <w:t xml:space="preserve"> and genus_B</w:t>
+      <w:proofErr w:type="spellEnd"/>
+      <w:r>
+        <w:t xml:space="preserve"> and </w:t>
+      </w:r>
+      <w:proofErr w:type="spellStart"/>
+      <w:r>
+        <w:t>genus_B</w:t>
       </w:r>
       <w:r>
         <w:t>_master_ungapped.fa</w:t>
       </w:r>
-      <w:r>
-        <w:t>. Each has one species from each island. We’ll build a tree for genus A first. We have to align the sequences, as before:</w:t>
+      <w:proofErr w:type="spellEnd"/>
+      <w:r>
+        <w:t xml:space="preserve">. Each has one species from each island. We’ll build a tree for genus </w:t>
+      </w:r>
+      <w:proofErr w:type="gramStart"/>
+      <w:r>
+        <w:t>A</w:t>
+      </w:r>
+      <w:proofErr w:type="gramEnd"/>
+      <w:r>
+        <w:t xml:space="preserve"> first. We have to align the sequences, as before:</w:t>
       </w:r>
     </w:p>
     <w:p>
       <w:pPr>
         <w:ind w:firstLine="360"/>
-      </w:pPr>
-      <w:r>
-        <w:t>muscle -in genus_A_master_ungapped.fa -out genus_A_aligned.out  -maxiters 2</w:t>
+        <w:rPr>
+          <w:rFonts w:ascii="Andale Mono" w:hAnsi="Andale Mono"/>
+          <w:color w:val="FFFFFF" w:themeColor="background1"/>
+        </w:rPr>
+      </w:pPr>
+      <w:proofErr w:type="gramStart"/>
+      <w:r>
+        <w:rPr>
+          <w:rFonts w:ascii="Andale Mono" w:hAnsi="Andale Mono"/>
+          <w:color w:val="FFFFFF" w:themeColor="background1"/>
+          <w:highlight w:val="black"/>
+        </w:rPr>
+        <w:t>muscle</w:t>
+      </w:r>
+      <w:proofErr w:type="gramEnd"/>
+      <w:r>
+        <w:rPr>
+          <w:rFonts w:ascii="Andale Mono" w:hAnsi="Andale Mono"/>
+          <w:color w:val="FFFFFF" w:themeColor="background1"/>
+          <w:highlight w:val="black"/>
+        </w:rPr>
+        <w:t xml:space="preserve"> -in </w:t>
+      </w:r>
+      <w:proofErr w:type="spellStart"/>
+      <w:r>
+        <w:rPr>
+          <w:rFonts w:ascii="Andale Mono" w:hAnsi="Andale Mono"/>
+          <w:color w:val="FFFFFF" w:themeColor="background1"/>
+          <w:highlight w:val="black"/>
+        </w:rPr>
+        <w:t>genus_A_master_ungapped.fa</w:t>
+      </w:r>
+      <w:proofErr w:type="spellEnd"/>
+      <w:r>
+        <w:rPr>
+          <w:rFonts w:ascii="Andale Mono" w:hAnsi="Andale Mono"/>
+          <w:color w:val="FFFFFF" w:themeColor="background1"/>
+          <w:highlight w:val="black"/>
+        </w:rPr>
+        <w:t xml:space="preserve"> -out </w:t>
+      </w:r>
+      <w:proofErr w:type="spellStart"/>
+      <w:r>
+        <w:rPr>
+          <w:rFonts w:ascii="Andale Mono" w:hAnsi="Andale Mono"/>
+          <w:color w:val="FFFFFF" w:themeColor="background1"/>
+          <w:highlight w:val="black"/>
+        </w:rPr>
+        <w:t>genus_A_aligned.out</w:t>
+      </w:r>
+      <w:proofErr w:type="spellEnd"/>
+      <w:r>
+        <w:rPr>
+          <w:rFonts w:ascii="Andale Mono" w:hAnsi="Andale Mono"/>
+          <w:color w:val="FFFFFF" w:themeColor="background1"/>
+          <w:highlight w:val="black"/>
+        </w:rPr>
+        <w:t xml:space="preserve">  -</w:t>
+      </w:r>
+      <w:proofErr w:type="spellStart"/>
+      <w:r>
+        <w:rPr>
+          <w:rFonts w:ascii="Andale Mono" w:hAnsi="Andale Mono"/>
+          <w:color w:val="FFFFFF" w:themeColor="background1"/>
+          <w:highlight w:val="black"/>
+        </w:rPr>
+        <w:t>maxiters</w:t>
+      </w:r>
+      <w:proofErr w:type="spellEnd"/>
+      <w:r>
+        <w:rPr>
+          <w:rFonts w:ascii="Andale Mono" w:hAnsi="Andale Mono"/>
+          <w:color w:val="FFFFFF" w:themeColor="background1"/>
+          <w:highlight w:val="black"/>
+        </w:rPr>
+        <w:t xml:space="preserve"> 2</w:t>
       </w:r>
     </w:p>
     <w:p/>
     <w:p>
       <w:r>
-        <w:t>Then convert into phylip format:</w:t>
-      </w:r>
-    </w:p>
-    <w:p>
-      <w:r>
-        <w:t>java -jar PrepareFilesForPaml.jar genus_A_aligned.out</w:t>
-      </w:r>
+        <w:t xml:space="preserve">Then convert into </w:t>
+      </w:r>
+      <w:proofErr w:type="spellStart"/>
+      <w:r>
+        <w:t>phylip</w:t>
+      </w:r>
+      <w:proofErr w:type="spellEnd"/>
+      <w:r>
+        <w:t xml:space="preserve"> format:</w:t>
+      </w:r>
+    </w:p>
+    <w:p>
+      <w:pPr>
+        <w:rPr>
+          <w:rFonts w:ascii="Andale Mono" w:hAnsi="Andale Mono"/>
+          <w:color w:val="FFFFFF" w:themeColor="background1"/>
+        </w:rPr>
+      </w:pPr>
+      <w:proofErr w:type="gramStart"/>
+      <w:r>
+        <w:rPr>
+          <w:rFonts w:ascii="Andale Mono" w:hAnsi="Andale Mono"/>
+          <w:color w:val="FFFFFF" w:themeColor="background1"/>
+          <w:highlight w:val="black"/>
+        </w:rPr>
+        <w:t>java</w:t>
+      </w:r>
+      <w:proofErr w:type="gramEnd"/>
+      <w:r>
+        <w:rPr>
+          <w:rFonts w:ascii="Andale Mono" w:hAnsi="Andale Mono"/>
+          <w:color w:val="FFFFFF" w:themeColor="background1"/>
+          <w:highlight w:val="black"/>
+        </w:rPr>
+        <w:t xml:space="preserve"> -jar </w:t>
+      </w:r>
+      <w:proofErr w:type="spellStart"/>
+      <w:r>
+        <w:rPr>
+          <w:rFonts w:ascii="Andale Mono" w:hAnsi="Andale Mono"/>
+          <w:color w:val="FFFFFF" w:themeColor="background1"/>
+          <w:highlight w:val="black"/>
+        </w:rPr>
+        <w:t>PrepareFilesForPaml.jar</w:t>
+      </w:r>
+      <w:proofErr w:type="spellEnd"/>
+      <w:r>
+        <w:rPr>
+          <w:rFonts w:ascii="Andale Mono" w:hAnsi="Andale Mono"/>
+          <w:color w:val="FFFFFF" w:themeColor="background1"/>
+          <w:highlight w:val="black"/>
+        </w:rPr>
+        <w:t xml:space="preserve"> </w:t>
+      </w:r>
+      <w:proofErr w:type="spellStart"/>
+      <w:r>
+        <w:rPr>
+          <w:rFonts w:ascii="Andale Mono" w:hAnsi="Andale Mono"/>
+          <w:color w:val="FFFFFF" w:themeColor="background1"/>
+          <w:highlight w:val="black"/>
+        </w:rPr>
+        <w:t>genus_A_aligned.out</w:t>
+      </w:r>
+      <w:proofErr w:type="spellEnd"/>
     </w:p>
     <w:p/>
     <w:p>
@@ -1492,14 +2284,96 @@
       </w:r>
     </w:p>
     <w:p>
-      <w:r>
-        <w:t xml:space="preserve">../software/raxmlHPC -m GTRCAT -n genus_A -p 222  -s genus_A_aligned.out.stops.removed.phy </w:t>
+      <w:pPr>
+        <w:rPr>
+          <w:rFonts w:ascii="Andale Mono" w:hAnsi="Andale Mono"/>
+          <w:color w:val="FFFFFF" w:themeColor="background1"/>
+        </w:rPr>
+      </w:pPr>
+      <w:proofErr w:type="gramStart"/>
+      <w:r>
+        <w:rPr>
+          <w:rFonts w:ascii="Andale Mono" w:hAnsi="Andale Mono"/>
+          <w:color w:val="FFFFFF" w:themeColor="background1"/>
+          <w:highlight w:val="black"/>
+        </w:rPr>
+        <w:t>..</w:t>
+      </w:r>
+      <w:proofErr w:type="gramEnd"/>
+      <w:r>
+        <w:rPr>
+          <w:rFonts w:ascii="Andale Mono" w:hAnsi="Andale Mono"/>
+          <w:color w:val="FFFFFF" w:themeColor="background1"/>
+          <w:highlight w:val="black"/>
+        </w:rPr>
+        <w:t>/software/</w:t>
+      </w:r>
+      <w:proofErr w:type="spellStart"/>
+      <w:r>
+        <w:rPr>
+          <w:rFonts w:ascii="Andale Mono" w:hAnsi="Andale Mono"/>
+          <w:color w:val="FFFFFF" w:themeColor="background1"/>
+          <w:highlight w:val="black"/>
+        </w:rPr>
+        <w:t>raxmlHPC</w:t>
+      </w:r>
+      <w:proofErr w:type="spellEnd"/>
+      <w:r>
+        <w:rPr>
+          <w:rFonts w:ascii="Andale Mono" w:hAnsi="Andale Mono"/>
+          <w:color w:val="FFFFFF" w:themeColor="background1"/>
+          <w:highlight w:val="black"/>
+        </w:rPr>
+        <w:t xml:space="preserve"> -m GTRCAT -n </w:t>
+      </w:r>
+      <w:proofErr w:type="spellStart"/>
+      <w:r>
+        <w:rPr>
+          <w:rFonts w:ascii="Andale Mono" w:hAnsi="Andale Mono"/>
+          <w:color w:val="FFFFFF" w:themeColor="background1"/>
+          <w:highlight w:val="black"/>
+        </w:rPr>
+        <w:t>genus_A</w:t>
+      </w:r>
+      <w:proofErr w:type="spellEnd"/>
+      <w:r>
+        <w:rPr>
+          <w:rFonts w:ascii="Andale Mono" w:hAnsi="Andale Mono"/>
+          <w:color w:val="FFFFFF" w:themeColor="background1"/>
+          <w:highlight w:val="black"/>
+        </w:rPr>
+        <w:t xml:space="preserve"> -p 222  -s </w:t>
+      </w:r>
+      <w:proofErr w:type="spellStart"/>
+      <w:r>
+        <w:rPr>
+          <w:rFonts w:ascii="Andale Mono" w:hAnsi="Andale Mono"/>
+          <w:color w:val="FFFFFF" w:themeColor="background1"/>
+          <w:highlight w:val="black"/>
+        </w:rPr>
+        <w:t>genus_A_aligned.out.stops.removed.phy</w:t>
+      </w:r>
+      <w:proofErr w:type="spellEnd"/>
+      <w:r>
+        <w:rPr>
+          <w:rFonts w:ascii="Andale Mono" w:hAnsi="Andale Mono"/>
+          <w:color w:val="FFFFFF" w:themeColor="background1"/>
+        </w:rPr>
+        <w:t xml:space="preserve"> </w:t>
       </w:r>
     </w:p>
     <w:p/>
     <w:p>
       <w:r>
-        <w:t xml:space="preserve">Open the finished tree in FigTree again, and compare the </w:t>
+        <w:t xml:space="preserve">Open the finished tree in </w:t>
+      </w:r>
+      <w:proofErr w:type="spellStart"/>
+      <w:r>
+        <w:t>FigTree</w:t>
+      </w:r>
+      <w:proofErr w:type="spellEnd"/>
+      <w:r>
+        <w:t xml:space="preserve"> again, and compare the </w:t>
       </w:r>
       <w:r>
         <w:t>phylogeny with the map.</w:t>
@@ -1513,8 +2387,13 @@
         </w:rPr>
         <w:t xml:space="preserve">QUESTION 4: </w:t>
       </w:r>
-      <w:r>
-        <w:t>Which island do you think was colonised last? Why?</w:t>
+      <w:proofErr w:type="gramStart"/>
+      <w:r>
+        <w:t>Which island</w:t>
+      </w:r>
+      <w:proofErr w:type="gramEnd"/>
+      <w:r>
+        <w:t xml:space="preserve"> do you think was colonised last? Why?</w:t>
       </w:r>
     </w:p>
     <w:p/>
@@ -1532,7 +2411,15 @@
         <w:t xml:space="preserve">QUESTION 5: </w:t>
       </w:r>
       <w:r>
-        <w:t>What is the difference between the two genera? Which do you think is wind-dispersed, and which is dispersed by large mammals? Why?</w:t>
+        <w:t xml:space="preserve">What is the difference between the two genera? Which do you think is wind-dispersed, and which </w:t>
+      </w:r>
+      <w:proofErr w:type="gramStart"/>
+      <w:r>
+        <w:t>is dispersed by large mammals</w:t>
+      </w:r>
+      <w:proofErr w:type="gramEnd"/>
+      <w:r>
+        <w:t>? Why?</w:t>
       </w:r>
     </w:p>
     <w:p/>
@@ -1587,48 +2474,121 @@
       <w:r>
         <w:t>Assuming the rate of evolution has been steady over time, we attempt to guess how old the clades in the tree are. The file ‘</w:t>
       </w:r>
-      <w:r>
-        <w:rPr>
-          <w:rFonts w:ascii="Menlo Regular" w:hAnsi="Menlo Regular" w:cs="Menlo Regular"/>
-          <w:color w:val="708284"/>
+      <w:proofErr w:type="spellStart"/>
+      <w:r>
+        <w:rPr>
+          <w:rFonts w:ascii="Andale Mono" w:hAnsi="Andale Mono" w:cs="Menlo Regular"/>
+          <w:color w:val="FFFFFF" w:themeColor="background1"/>
           <w:sz w:val="22"/>
           <w:szCs w:val="22"/>
+          <w:highlight w:val="black"/>
           <w:lang w:val="en-US"/>
         </w:rPr>
-        <w:t>mc.paml_MCMC_slow.(time).MCC.tre</w:t>
-      </w:r>
-      <w:r>
-        <w:t>’ contains a tree that has branch lengths in units of time (millions of years ago, MYA). Open it in FigTree.</w:t>
-      </w:r>
-    </w:p>
-    <w:p/>
-    <w:p>
-      <w:r>
-        <w:rPr>
-          <w:b/>
-        </w:rPr>
-        <w:t xml:space="preserve">QUESTION 6: </w:t>
-      </w:r>
-      <w:r>
-        <w:t>Which dispersal event is the oldest?</w:t>
-      </w:r>
-    </w:p>
-    <w:p/>
-    <w:p>
-      <w:r>
-        <w:t>Finally, we can use a programme called BEAST to infer how old clades within the tree are numerically. Your instructors will show you a trace file from BEAST.  (</w:t>
-      </w:r>
-      <w:r>
-        <w:rPr>
-          <w:rFonts w:ascii="Menlo Regular" w:hAnsi="Menlo Regular" w:cs="Menlo Regular"/>
-          <w:color w:val="708284"/>
+        <w:t>mc.paml_MCMC_slow</w:t>
+      </w:r>
+      <w:proofErr w:type="spellEnd"/>
+      <w:proofErr w:type="gramStart"/>
+      <w:r>
+        <w:rPr>
+          <w:rFonts w:ascii="Andale Mono" w:hAnsi="Andale Mono" w:cs="Menlo Regular"/>
+          <w:color w:val="FFFFFF" w:themeColor="background1"/>
           <w:sz w:val="22"/>
           <w:szCs w:val="22"/>
+          <w:highlight w:val="black"/>
           <w:lang w:val="en-US"/>
         </w:rPr>
-        <w:t>mc.paml_MCMC_slow.log</w:t>
-      </w:r>
-      <w:r>
+        <w:t>.(</w:t>
+      </w:r>
+      <w:proofErr w:type="gramEnd"/>
+      <w:r>
+        <w:rPr>
+          <w:rFonts w:ascii="Andale Mono" w:hAnsi="Andale Mono" w:cs="Menlo Regular"/>
+          <w:color w:val="FFFFFF" w:themeColor="background1"/>
+          <w:sz w:val="22"/>
+          <w:szCs w:val="22"/>
+          <w:highlight w:val="black"/>
+          <w:lang w:val="en-US"/>
+        </w:rPr>
+        <w:t>time).</w:t>
+      </w:r>
+      <w:proofErr w:type="spellStart"/>
+      <w:r>
+        <w:rPr>
+          <w:rFonts w:ascii="Andale Mono" w:hAnsi="Andale Mono" w:cs="Menlo Regular"/>
+          <w:color w:val="FFFFFF" w:themeColor="background1"/>
+          <w:sz w:val="22"/>
+          <w:szCs w:val="22"/>
+          <w:highlight w:val="black"/>
+          <w:lang w:val="en-US"/>
+        </w:rPr>
+        <w:t>MCC.tre</w:t>
+      </w:r>
+      <w:proofErr w:type="spellEnd"/>
+      <w:r>
+        <w:rPr>
+          <w:rFonts w:ascii="Andale Mono" w:hAnsi="Andale Mono"/>
+        </w:rPr>
+        <w:t>’</w:t>
+      </w:r>
+      <w:r>
+        <w:t xml:space="preserve"> contains a tree that has branch lengths in units of time (millions of years ago, MYA). Open it in </w:t>
+      </w:r>
+      <w:proofErr w:type="spellStart"/>
+      <w:r>
+        <w:t>FigTree</w:t>
+      </w:r>
+      <w:proofErr w:type="spellEnd"/>
+      <w:r>
+        <w:t>.</w:t>
+      </w:r>
+    </w:p>
+    <w:p/>
+    <w:p>
+      <w:r>
+        <w:rPr>
+          <w:b/>
+        </w:rPr>
+        <w:t xml:space="preserve">QUESTION 6: </w:t>
+      </w:r>
+      <w:r>
+        <w:t>Which dispersal event is the oldest?</w:t>
+      </w:r>
+    </w:p>
+    <w:p/>
+    <w:p>
+      <w:r>
+        <w:t>Finally, we can use a programme called BEAST to infer how old clades within the tree are numerically. Your instructors will show you a trace file from BEAST.  (</w:t>
+      </w:r>
+      <w:proofErr w:type="spellStart"/>
+      <w:proofErr w:type="gramStart"/>
+      <w:r>
+        <w:rPr>
+          <w:rFonts w:ascii="Andale Mono" w:hAnsi="Andale Mono" w:cs="Menlo Regular"/>
+          <w:color w:val="FFFFFF" w:themeColor="background1"/>
+          <w:sz w:val="22"/>
+          <w:szCs w:val="22"/>
+          <w:highlight w:val="black"/>
+          <w:lang w:val="en-US"/>
+        </w:rPr>
+        <w:t>mc.paml</w:t>
+      </w:r>
+      <w:proofErr w:type="gramEnd"/>
+      <w:r>
+        <w:rPr>
+          <w:rFonts w:ascii="Andale Mono" w:hAnsi="Andale Mono" w:cs="Menlo Regular"/>
+          <w:color w:val="FFFFFF" w:themeColor="background1"/>
+          <w:sz w:val="22"/>
+          <w:szCs w:val="22"/>
+          <w:highlight w:val="black"/>
+          <w:lang w:val="en-US"/>
+        </w:rPr>
+        <w:t>_MCMC_slow.log</w:t>
+      </w:r>
+      <w:proofErr w:type="spellEnd"/>
+      <w:r>
+        <w:rPr>
+          <w:rFonts w:ascii="Andale Mono" w:hAnsi="Andale Mono"/>
+        </w:rPr>
         <w:t>)</w:t>
       </w:r>
     </w:p>
@@ -1693,13 +2653,37 @@
         <w:t xml:space="preserve">The shape of the tree itself also gives us useful information. </w:t>
       </w:r>
       <w:r>
-        <w:t xml:space="preserve">Figs 1a and 1b show two common shapes of tree; 1a shows a lineage that has undergone a burst of rapid speciation and evolution. Fig 1b shows a lineage which is evolving more slowly. </w:t>
-      </w:r>
-      <w:r>
-        <w:rPr>
-          <w:b/>
-        </w:rPr>
-        <w:t>[joe – no image]</w:t>
+        <w:t xml:space="preserve">Figs 1a and 1b show two common shapes of tree; 1a shows a lineage that has undergone a burst of rapid speciation and evolution. Fig 1b shows a </w:t>
+      </w:r>
+      <w:proofErr w:type="gramStart"/>
+      <w:r>
+        <w:t>lineage which</w:t>
+      </w:r>
+      <w:proofErr w:type="gramEnd"/>
+      <w:r>
+        <w:t xml:space="preserve"> is evolving more slowly. </w:t>
+      </w:r>
+      <w:r>
+        <w:rPr>
+          <w:b/>
+        </w:rPr>
+        <w:t>[</w:t>
+      </w:r>
+      <w:proofErr w:type="spellStart"/>
+      <w:proofErr w:type="gramStart"/>
+      <w:r>
+        <w:rPr>
+          <w:b/>
+        </w:rPr>
+        <w:t>joe</w:t>
+      </w:r>
+      <w:proofErr w:type="spellEnd"/>
+      <w:proofErr w:type="gramEnd"/>
+      <w:r>
+        <w:rPr>
+          <w:b/>
+        </w:rPr>
+        <w:t xml:space="preserve"> – no image]</w:t>
       </w:r>
     </w:p>
     <w:p/>
@@ -1719,12 +2703,19 @@
       <w:r>
         <w:t>‘</w:t>
       </w:r>
+      <w:proofErr w:type="spellStart"/>
       <w:r>
         <w:t>Trich_ITS.NXS.edit.fa</w:t>
       </w:r>
-      <w:r>
-        <w:t>’ contains a dataset from the ITS (internal transcribed spacer) domain of the ribosomal genome. Align the sequences and infer a tree with RAxML, then examine it in FigTree</w:t>
-      </w:r>
+      <w:proofErr w:type="spellEnd"/>
+      <w:r>
+        <w:t xml:space="preserve">’ contains a dataset from the ITS (internal transcribed spacer) domain of the ribosomal genome. Align the sequences and infer a tree with RAxML, then examine it in </w:t>
+      </w:r>
+      <w:proofErr w:type="spellStart"/>
+      <w:r>
+        <w:t>FigTree</w:t>
+      </w:r>
+      <w:proofErr w:type="spellEnd"/>
       <w:r>
         <w:t>.</w:t>
       </w:r>
@@ -1732,7 +2723,15 @@
     <w:p/>
     <w:p>
       <w:r>
-        <w:t>Half the samples have been collected from tropical rainforest. The other half have been collected from seasonal dry forest.</w:t>
+        <w:t xml:space="preserve">Half the samples have been collected from tropical rainforest. The other </w:t>
+      </w:r>
+      <w:proofErr w:type="gramStart"/>
+      <w:r>
+        <w:t>half have</w:t>
+      </w:r>
+      <w:proofErr w:type="gramEnd"/>
+      <w:r>
+        <w:t xml:space="preserve"> been collected from seasonal dry forest.</w:t>
       </w:r>
     </w:p>
     <w:p/>
@@ -1763,9 +2762,11 @@
       </w:r>
     </w:p>
     <w:p>
+      <w:proofErr w:type="spellStart"/>
       <w:r>
         <w:t>Poo</w:t>
       </w:r>
+      <w:proofErr w:type="spellEnd"/>
     </w:p>
     <w:p>
       <w:r>
@@ -1783,9 +2784,19 @@
       </w:r>
     </w:p>
     <w:p>
-      <w:r>
-        <w:t>Foo barr</w:t>
-      </w:r>
+      <w:proofErr w:type="spellStart"/>
+      <w:r>
+        <w:t>Foo</w:t>
+      </w:r>
+      <w:proofErr w:type="spellEnd"/>
+      <w:r>
+        <w:t xml:space="preserve"> </w:t>
+      </w:r>
+      <w:proofErr w:type="spellStart"/>
+      <w:r>
+        <w:t>barr</w:t>
+      </w:r>
+      <w:proofErr w:type="spellEnd"/>
     </w:p>
     <w:p>
       <w:r>
@@ -1798,9 +2809,11 @@
       </w:r>
     </w:p>
     <w:p>
+      <w:proofErr w:type="spellStart"/>
       <w:r>
         <w:t>Taxon</w:t>
       </w:r>
+      <w:proofErr w:type="spellEnd"/>
     </w:p>
     <w:p>
       <w:r>
@@ -1833,9 +2846,11 @@
       </w:r>
     </w:p>
     <w:p>
+      <w:proofErr w:type="gramStart"/>
       <w:r>
         <w:t>posterior</w:t>
       </w:r>
+      <w:proofErr w:type="gramEnd"/>
     </w:p>
     <w:sectPr>
       <w:pgSz w:w="11900" w:h="16840"/>
@@ -1849,6 +2864,331 @@
 <file path=word/numbering.xml><?xml version="1.0" encoding="utf-8"?>
 <w:numbering xmlns:mo="http://schemas.microsoft.com/office/mac/office/2008/main" xmlns:ve="http://schemas.openxmlformats.org/markup-compatibility/2006" xmlns:mv="urn:schemas-microsoft-com:mac:vml" xmlns:o="urn:schemas-microsoft-com:office:office" xmlns:r="http://schemas.openxmlformats.org/officeDocument/2006/relationships" xmlns:m="http://schemas.openxmlformats.org/officeDocument/2006/math" xmlns:v="urn:schemas-microsoft-com:vml" xmlns:wp="http://schemas.openxmlformats.org/drawingml/2006/wordprocessingDrawing" xmlns:w10="urn:schemas-microsoft-com:office:word" xmlns:w="http://schemas.openxmlformats.org/wordprocessingml/2006/main" xmlns:wne="http://schemas.microsoft.com/office/word/2006/wordml">
   <w:abstractNum w:abstractNumId="0">
+    <w:nsid w:val="FFFFFF1D"/>
+    <w:multiLevelType w:val="multilevel"/>
+    <w:tmpl w:val="FFBEE60E"/>
+    <w:lvl w:ilvl="0">
+      <w:start w:val="1"/>
+      <w:numFmt w:val="bullet"/>
+      <w:lvlText w:val=""/>
+      <w:lvlJc w:val="left"/>
+      <w:pPr>
+        <w:tabs>
+          <w:tab w:val="num" w:pos="0"/>
+        </w:tabs>
+        <w:ind w:left="0" w:firstLine="0"/>
+      </w:pPr>
+      <w:rPr>
+        <w:rFonts w:ascii="Symbol" w:hAnsi="Symbol" w:hint="default"/>
+      </w:rPr>
+    </w:lvl>
+    <w:lvl w:ilvl="1">
+      <w:start w:val="1"/>
+      <w:numFmt w:val="bullet"/>
+      <w:lvlText w:val=""/>
+      <w:lvlJc w:val="left"/>
+      <w:pPr>
+        <w:tabs>
+          <w:tab w:val="num" w:pos="720"/>
+        </w:tabs>
+        <w:ind w:left="1080" w:hanging="360"/>
+      </w:pPr>
+      <w:rPr>
+        <w:rFonts w:ascii="Symbol" w:hAnsi="Symbol" w:hint="default"/>
+      </w:rPr>
+    </w:lvl>
+    <w:lvl w:ilvl="2">
+      <w:start w:val="1"/>
+      <w:numFmt w:val="bullet"/>
+      <w:lvlText w:val="o"/>
+      <w:lvlJc w:val="left"/>
+      <w:pPr>
+        <w:tabs>
+          <w:tab w:val="num" w:pos="1440"/>
+        </w:tabs>
+        <w:ind w:left="1800" w:hanging="360"/>
+      </w:pPr>
+      <w:rPr>
+        <w:rFonts w:ascii="Courier New" w:hAnsi="Courier New" w:hint="default"/>
+      </w:rPr>
+    </w:lvl>
+    <w:lvl w:ilvl="3">
+      <w:start w:val="1"/>
+      <w:numFmt w:val="bullet"/>
+      <w:lvlText w:val=""/>
+      <w:lvlJc w:val="left"/>
+      <w:pPr>
+        <w:tabs>
+          <w:tab w:val="num" w:pos="2160"/>
+        </w:tabs>
+        <w:ind w:left="2520" w:hanging="360"/>
+      </w:pPr>
+      <w:rPr>
+        <w:rFonts w:ascii="Wingdings" w:hAnsi="Wingdings" w:hint="default"/>
+      </w:rPr>
+    </w:lvl>
+    <w:lvl w:ilvl="4">
+      <w:start w:val="1"/>
+      <w:numFmt w:val="bullet"/>
+      <w:lvlText w:val=""/>
+      <w:lvlJc w:val="left"/>
+      <w:pPr>
+        <w:tabs>
+          <w:tab w:val="num" w:pos="2880"/>
+        </w:tabs>
+        <w:ind w:left="3240" w:hanging="360"/>
+      </w:pPr>
+      <w:rPr>
+        <w:rFonts w:ascii="Wingdings" w:hAnsi="Wingdings" w:hint="default"/>
+      </w:rPr>
+    </w:lvl>
+    <w:lvl w:ilvl="5">
+      <w:start w:val="1"/>
+      <w:numFmt w:val="bullet"/>
+      <w:lvlText w:val=""/>
+      <w:lvlJc w:val="left"/>
+      <w:pPr>
+        <w:tabs>
+          <w:tab w:val="num" w:pos="3600"/>
+        </w:tabs>
+        <w:ind w:left="3960" w:hanging="360"/>
+      </w:pPr>
+      <w:rPr>
+        <w:rFonts w:ascii="Symbol" w:hAnsi="Symbol" w:hint="default"/>
+      </w:rPr>
+    </w:lvl>
+    <w:lvl w:ilvl="6">
+      <w:start w:val="1"/>
+      <w:numFmt w:val="bullet"/>
+      <w:lvlText w:val="o"/>
+      <w:lvlJc w:val="left"/>
+      <w:pPr>
+        <w:tabs>
+          <w:tab w:val="num" w:pos="4320"/>
+        </w:tabs>
+        <w:ind w:left="4680" w:hanging="360"/>
+      </w:pPr>
+      <w:rPr>
+        <w:rFonts w:ascii="Courier New" w:hAnsi="Courier New" w:hint="default"/>
+      </w:rPr>
+    </w:lvl>
+    <w:lvl w:ilvl="7">
+      <w:start w:val="1"/>
+      <w:numFmt w:val="bullet"/>
+      <w:lvlText w:val=""/>
+      <w:lvlJc w:val="left"/>
+      <w:pPr>
+        <w:tabs>
+          <w:tab w:val="num" w:pos="5040"/>
+        </w:tabs>
+        <w:ind w:left="5400" w:hanging="360"/>
+      </w:pPr>
+      <w:rPr>
+        <w:rFonts w:ascii="Wingdings" w:hAnsi="Wingdings" w:hint="default"/>
+      </w:rPr>
+    </w:lvl>
+    <w:lvl w:ilvl="8">
+      <w:start w:val="1"/>
+      <w:numFmt w:val="bullet"/>
+      <w:lvlText w:val=""/>
+      <w:lvlJc w:val="left"/>
+      <w:pPr>
+        <w:tabs>
+          <w:tab w:val="num" w:pos="5760"/>
+        </w:tabs>
+        <w:ind w:left="6120" w:hanging="360"/>
+      </w:pPr>
+      <w:rPr>
+        <w:rFonts w:ascii="Wingdings" w:hAnsi="Wingdings" w:hint="default"/>
+      </w:rPr>
+    </w:lvl>
+  </w:abstractNum>
+  <w:abstractNum w:abstractNumId="1">
+    <w:nsid w:val="FFFFFF7C"/>
+    <w:multiLevelType w:val="singleLevel"/>
+    <w:tmpl w:val="F4BEB988"/>
+    <w:lvl w:ilvl="0">
+      <w:start w:val="1"/>
+      <w:numFmt w:val="decimal"/>
+      <w:lvlText w:val="%1."/>
+      <w:lvlJc w:val="left"/>
+      <w:pPr>
+        <w:tabs>
+          <w:tab w:val="num" w:pos="1492"/>
+        </w:tabs>
+        <w:ind w:left="1492" w:hanging="360"/>
+      </w:pPr>
+    </w:lvl>
+  </w:abstractNum>
+  <w:abstractNum w:abstractNumId="2">
+    <w:nsid w:val="FFFFFF7D"/>
+    <w:multiLevelType w:val="singleLevel"/>
+    <w:tmpl w:val="FA4AB690"/>
+    <w:lvl w:ilvl="0">
+      <w:start w:val="1"/>
+      <w:numFmt w:val="decimal"/>
+      <w:lvlText w:val="%1."/>
+      <w:lvlJc w:val="left"/>
+      <w:pPr>
+        <w:tabs>
+          <w:tab w:val="num" w:pos="1209"/>
+        </w:tabs>
+        <w:ind w:left="1209" w:hanging="360"/>
+      </w:pPr>
+    </w:lvl>
+  </w:abstractNum>
+  <w:abstractNum w:abstractNumId="3">
+    <w:nsid w:val="FFFFFF7E"/>
+    <w:multiLevelType w:val="singleLevel"/>
+    <w:tmpl w:val="5A04D7CE"/>
+    <w:lvl w:ilvl="0">
+      <w:start w:val="1"/>
+      <w:numFmt w:val="decimal"/>
+      <w:lvlText w:val="%1."/>
+      <w:lvlJc w:val="left"/>
+      <w:pPr>
+        <w:tabs>
+          <w:tab w:val="num" w:pos="926"/>
+        </w:tabs>
+        <w:ind w:left="926" w:hanging="360"/>
+      </w:pPr>
+    </w:lvl>
+  </w:abstractNum>
+  <w:abstractNum w:abstractNumId="4">
+    <w:nsid w:val="FFFFFF7F"/>
+    <w:multiLevelType w:val="singleLevel"/>
+    <w:tmpl w:val="90FA6A20"/>
+    <w:lvl w:ilvl="0">
+      <w:start w:val="1"/>
+      <w:numFmt w:val="decimal"/>
+      <w:lvlText w:val="%1."/>
+      <w:lvlJc w:val="left"/>
+      <w:pPr>
+        <w:tabs>
+          <w:tab w:val="num" w:pos="643"/>
+        </w:tabs>
+        <w:ind w:left="643" w:hanging="360"/>
+      </w:pPr>
+    </w:lvl>
+  </w:abstractNum>
+  <w:abstractNum w:abstractNumId="5">
+    <w:nsid w:val="FFFFFF80"/>
+    <w:multiLevelType w:val="singleLevel"/>
+    <w:tmpl w:val="82FA0EEC"/>
+    <w:lvl w:ilvl="0">
+      <w:start w:val="1"/>
+      <w:numFmt w:val="bullet"/>
+      <w:lvlText w:val=""/>
+      <w:lvlJc w:val="left"/>
+      <w:pPr>
+        <w:tabs>
+          <w:tab w:val="num" w:pos="1492"/>
+        </w:tabs>
+        <w:ind w:left="1492" w:hanging="360"/>
+      </w:pPr>
+      <w:rPr>
+        <w:rFonts w:ascii="Symbol" w:hAnsi="Symbol" w:hint="default"/>
+      </w:rPr>
+    </w:lvl>
+  </w:abstractNum>
+  <w:abstractNum w:abstractNumId="6">
+    <w:nsid w:val="FFFFFF81"/>
+    <w:multiLevelType w:val="singleLevel"/>
+    <w:tmpl w:val="2B0A9EAE"/>
+    <w:lvl w:ilvl="0">
+      <w:start w:val="1"/>
+      <w:numFmt w:val="bullet"/>
+      <w:lvlText w:val=""/>
+      <w:lvlJc w:val="left"/>
+      <w:pPr>
+        <w:tabs>
+          <w:tab w:val="num" w:pos="1209"/>
+        </w:tabs>
+        <w:ind w:left="1209" w:hanging="360"/>
+      </w:pPr>
+      <w:rPr>
+        <w:rFonts w:ascii="Symbol" w:hAnsi="Symbol" w:hint="default"/>
+      </w:rPr>
+    </w:lvl>
+  </w:abstractNum>
+  <w:abstractNum w:abstractNumId="7">
+    <w:nsid w:val="FFFFFF82"/>
+    <w:multiLevelType w:val="singleLevel"/>
+    <w:tmpl w:val="2F3A133A"/>
+    <w:lvl w:ilvl="0">
+      <w:start w:val="1"/>
+      <w:numFmt w:val="bullet"/>
+      <w:lvlText w:val=""/>
+      <w:lvlJc w:val="left"/>
+      <w:pPr>
+        <w:tabs>
+          <w:tab w:val="num" w:pos="926"/>
+        </w:tabs>
+        <w:ind w:left="926" w:hanging="360"/>
+      </w:pPr>
+      <w:rPr>
+        <w:rFonts w:ascii="Symbol" w:hAnsi="Symbol" w:hint="default"/>
+      </w:rPr>
+    </w:lvl>
+  </w:abstractNum>
+  <w:abstractNum w:abstractNumId="8">
+    <w:nsid w:val="FFFFFF83"/>
+    <w:multiLevelType w:val="singleLevel"/>
+    <w:tmpl w:val="04EAFFD4"/>
+    <w:lvl w:ilvl="0">
+      <w:start w:val="1"/>
+      <w:numFmt w:val="bullet"/>
+      <w:lvlText w:val=""/>
+      <w:lvlJc w:val="left"/>
+      <w:pPr>
+        <w:tabs>
+          <w:tab w:val="num" w:pos="643"/>
+        </w:tabs>
+        <w:ind w:left="643" w:hanging="360"/>
+      </w:pPr>
+      <w:rPr>
+        <w:rFonts w:ascii="Symbol" w:hAnsi="Symbol" w:hint="default"/>
+      </w:rPr>
+    </w:lvl>
+  </w:abstractNum>
+  <w:abstractNum w:abstractNumId="9">
+    <w:nsid w:val="FFFFFF88"/>
+    <w:multiLevelType w:val="singleLevel"/>
+    <w:tmpl w:val="E14CA6E8"/>
+    <w:lvl w:ilvl="0">
+      <w:start w:val="1"/>
+      <w:numFmt w:val="decimal"/>
+      <w:lvlText w:val="%1."/>
+      <w:lvlJc w:val="left"/>
+      <w:pPr>
+        <w:tabs>
+          <w:tab w:val="num" w:pos="360"/>
+        </w:tabs>
+        <w:ind w:left="360" w:hanging="360"/>
+      </w:pPr>
+    </w:lvl>
+  </w:abstractNum>
+  <w:abstractNum w:abstractNumId="10">
+    <w:nsid w:val="FFFFFF89"/>
+    <w:multiLevelType w:val="singleLevel"/>
+    <w:tmpl w:val="FAA6729A"/>
+    <w:lvl w:ilvl="0">
+      <w:start w:val="1"/>
+      <w:numFmt w:val="bullet"/>
+      <w:lvlText w:val=""/>
+      <w:lvlJc w:val="left"/>
+      <w:pPr>
+        <w:tabs>
+          <w:tab w:val="num" w:pos="360"/>
+        </w:tabs>
+        <w:ind w:left="360" w:hanging="360"/>
+      </w:pPr>
+      <w:rPr>
+        <w:rFonts w:ascii="Symbol" w:hAnsi="Symbol" w:hint="default"/>
+      </w:rPr>
+    </w:lvl>
+  </w:abstractNum>
+  <w:abstractNum w:abstractNumId="11">
     <w:nsid w:val="102A47F9"/>
     <w:multiLevelType w:val="hybridMultilevel"/>
     <w:tmpl w:val="A98CF9B6"/>
@@ -1961,7 +3301,7 @@
       </w:rPr>
     </w:lvl>
   </w:abstractNum>
-  <w:abstractNum w:abstractNumId="1">
+  <w:abstractNum w:abstractNumId="12">
     <w:nsid w:val="11CC6CB0"/>
     <w:multiLevelType w:val="hybridMultilevel"/>
     <w:tmpl w:val="E2C43C72"/>
@@ -2047,7 +3387,7 @@
       </w:pPr>
     </w:lvl>
   </w:abstractNum>
-  <w:abstractNum w:abstractNumId="2">
+  <w:abstractNum w:abstractNumId="13">
     <w:nsid w:val="199E6858"/>
     <w:multiLevelType w:val="hybridMultilevel"/>
     <w:tmpl w:val="AE823D04"/>
@@ -2160,7 +3500,7 @@
       </w:rPr>
     </w:lvl>
   </w:abstractNum>
-  <w:abstractNum w:abstractNumId="3">
+  <w:abstractNum w:abstractNumId="14">
     <w:nsid w:val="20307A98"/>
     <w:multiLevelType w:val="hybridMultilevel"/>
     <w:tmpl w:val="BEBCE380"/>
@@ -2273,7 +3613,7 @@
       </w:rPr>
     </w:lvl>
   </w:abstractNum>
-  <w:abstractNum w:abstractNumId="4">
+  <w:abstractNum w:abstractNumId="15">
     <w:nsid w:val="24A92305"/>
     <w:multiLevelType w:val="hybridMultilevel"/>
     <w:tmpl w:val="41C82110"/>
@@ -2359,7 +3699,7 @@
       </w:pPr>
     </w:lvl>
   </w:abstractNum>
-  <w:abstractNum w:abstractNumId="5">
+  <w:abstractNum w:abstractNumId="16">
     <w:nsid w:val="37353250"/>
     <w:multiLevelType w:val="hybridMultilevel"/>
     <w:tmpl w:val="D13EBDEE"/>
@@ -2445,7 +3785,7 @@
       </w:pPr>
     </w:lvl>
   </w:abstractNum>
-  <w:abstractNum w:abstractNumId="6">
+  <w:abstractNum w:abstractNumId="17">
     <w:nsid w:val="4C105372"/>
     <w:multiLevelType w:val="hybridMultilevel"/>
     <w:tmpl w:val="2CA4E860"/>
@@ -2558,7 +3898,7 @@
       </w:rPr>
     </w:lvl>
   </w:abstractNum>
-  <w:abstractNum w:abstractNumId="7">
+  <w:abstractNum w:abstractNumId="18">
     <w:nsid w:val="61960A5B"/>
     <w:multiLevelType w:val="hybridMultilevel"/>
     <w:tmpl w:val="E6504640"/>
@@ -2671,7 +4011,7 @@
       </w:rPr>
     </w:lvl>
   </w:abstractNum>
-  <w:abstractNum w:abstractNumId="8">
+  <w:abstractNum w:abstractNumId="19">
     <w:nsid w:val="62040FB5"/>
     <w:multiLevelType w:val="hybridMultilevel"/>
     <w:tmpl w:val="7FA41BBE"/>
@@ -2758,31 +4098,64 @@
     </w:lvl>
   </w:abstractNum>
   <w:num w:numId="1">
-    <w:abstractNumId w:val="0"/>
+    <w:abstractNumId w:val="11"/>
   </w:num>
   <w:num w:numId="2">
+    <w:abstractNumId w:val="19"/>
+  </w:num>
+  <w:num w:numId="3">
+    <w:abstractNumId w:val="15"/>
+  </w:num>
+  <w:num w:numId="4">
+    <w:abstractNumId w:val="12"/>
+  </w:num>
+  <w:num w:numId="5">
+    <w:abstractNumId w:val="13"/>
+  </w:num>
+  <w:num w:numId="6">
+    <w:abstractNumId w:val="16"/>
+  </w:num>
+  <w:num w:numId="7">
+    <w:abstractNumId w:val="14"/>
+  </w:num>
+  <w:num w:numId="8">
+    <w:abstractNumId w:val="17"/>
+  </w:num>
+  <w:num w:numId="9">
+    <w:abstractNumId w:val="18"/>
+  </w:num>
+  <w:num w:numId="10">
+    <w:abstractNumId w:val="10"/>
+  </w:num>
+  <w:num w:numId="11">
     <w:abstractNumId w:val="8"/>
   </w:num>
-  <w:num w:numId="3">
+  <w:num w:numId="12">
+    <w:abstractNumId w:val="7"/>
+  </w:num>
+  <w:num w:numId="13">
+    <w:abstractNumId w:val="6"/>
+  </w:num>
+  <w:num w:numId="14">
+    <w:abstractNumId w:val="5"/>
+  </w:num>
+  <w:num w:numId="15">
+    <w:abstractNumId w:val="9"/>
+  </w:num>
+  <w:num w:numId="16">
     <w:abstractNumId w:val="4"/>
   </w:num>
-  <w:num w:numId="4">
+  <w:num w:numId="17">
+    <w:abstractNumId w:val="3"/>
+  </w:num>
+  <w:num w:numId="18">
+    <w:abstractNumId w:val="2"/>
+  </w:num>
+  <w:num w:numId="19">
     <w:abstractNumId w:val="1"/>
   </w:num>
-  <w:num w:numId="5">
-    <w:abstractNumId w:val="2"/>
-  </w:num>
-  <w:num w:numId="6">
-    <w:abstractNumId w:val="5"/>
-  </w:num>
-  <w:num w:numId="7">
-    <w:abstractNumId w:val="3"/>
-  </w:num>
-  <w:num w:numId="8">
-    <w:abstractNumId w:val="6"/>
-  </w:num>
-  <w:num w:numId="9">
-    <w:abstractNumId w:val="7"/>
+  <w:num w:numId="20">
+    <w:abstractNumId w:val="0"/>
   </w:num>
 </w:numbering>
 </file>
@@ -3107,6 +4480,19 @@
       <w:bCs/>
       <w:sz w:val="26"/>
       <w:szCs w:val="26"/>
+    </w:rPr>
+  </w:style>
+  <w:style w:type="paragraph" w:customStyle="1" w:styleId="code">
+    <w:name w:val="code"/>
+    <w:basedOn w:val="Normal"/>
+    <w:qFormat/>
+    <w:rsid w:val="00814749"/>
+    <w:rPr>
+      <w:rFonts w:ascii="Andale Mono" w:hAnsi="Andale Mono" w:cs="Menlo Regular"/>
+      <w:color w:val="FFFFFF" w:themeColor="background1"/>
+      <w:sz w:val="22"/>
+      <w:szCs w:val="22"/>
+      <w:lang w:val="en-US"/>
     </w:rPr>
   </w:style>
 </w:styles>

</xml_diff>

<commit_message>
Part 3 instructions now using Trich_ITS.NXS.short.fa
</commit_message>
<xml_diff>
--- a/MSc_phylogenetics_practical.docx
+++ b/MSc_phylogenetics_practical.docx
@@ -7,15 +7,7 @@
         <w:pStyle w:val="Heading1"/>
       </w:pPr>
       <w:r>
-        <w:t xml:space="preserve">MSc </w:t>
-      </w:r>
-      <w:proofErr w:type="spellStart"/>
-      <w:r>
-        <w:t>phylogenetics</w:t>
-      </w:r>
-      <w:proofErr w:type="spellEnd"/>
-      <w:r>
-        <w:t xml:space="preserve"> practical</w:t>
+        <w:t>MSc phylogenetics practical</w:t>
       </w:r>
     </w:p>
     <w:p/>
@@ -71,7 +63,6 @@
           <w:lang w:val="en-US"/>
         </w:rPr>
       </w:pPr>
-      <w:proofErr w:type="spellStart"/>
       <w:r>
         <w:rPr>
           <w:rFonts w:ascii="Menlo Regular" w:hAnsi="Menlo Regular" w:cs="Menlo Regular"/>
@@ -118,7 +109,6 @@
         </w:rPr>
         <w:t>_biolinux_cluster</w:t>
       </w:r>
-      <w:proofErr w:type="spellEnd"/>
       <w:r>
         <w:rPr>
           <w:rFonts w:ascii="Menlo Regular" w:hAnsi="Menlo Regular" w:cs="Menlo Regular"/>
@@ -128,21 +118,8 @@
           <w:highlight w:val="black"/>
           <w:lang w:val="en-US"/>
         </w:rPr>
-        <w:t xml:space="preserve"> </w:t>
-      </w:r>
-      <w:proofErr w:type="spellStart"/>
-      <w:r>
-        <w:rPr>
-          <w:rFonts w:ascii="Menlo Regular" w:hAnsi="Menlo Regular" w:cs="Menlo Regular"/>
-          <w:color w:val="708284"/>
-          <w:sz w:val="22"/>
-          <w:szCs w:val="22"/>
-          <w:highlight w:val="black"/>
-          <w:lang w:val="en-US"/>
-        </w:rPr>
-        <w:t>joe</w:t>
-      </w:r>
-      <w:proofErr w:type="spellEnd"/>
+        <w:t xml:space="preserve"> joe</w:t>
+      </w:r>
       <w:r>
         <w:rPr>
           <w:rFonts w:ascii="Menlo Regular" w:hAnsi="Menlo Regular" w:cs="Menlo Regular"/>
@@ -266,23 +243,7 @@
         </w:r>
       </w:hyperlink>
       <w:r>
-        <w:t xml:space="preserve">. If you need a hint, a </w:t>
-      </w:r>
-      <w:proofErr w:type="spellStart"/>
-      <w:r>
-        <w:t>cheatsheet</w:t>
-      </w:r>
-      <w:proofErr w:type="spellEnd"/>
-      <w:r>
-        <w:t xml:space="preserve"> is at ‘~/Desktop/</w:t>
-      </w:r>
-      <w:proofErr w:type="spellStart"/>
-      <w:r>
-        <w:t>phylogenetics/commands.sh</w:t>
-      </w:r>
-      <w:proofErr w:type="spellEnd"/>
-      <w:r>
-        <w:t xml:space="preserve">’ </w:t>
+        <w:t xml:space="preserve">. If you need a hint, a cheatsheet is at ‘~/Desktop/phylogenetics/commands.sh’ </w:t>
       </w:r>
     </w:p>
     <w:p/>
@@ -334,15 +295,7 @@
         </w:r>
       </w:hyperlink>
       <w:r>
-        <w:t xml:space="preserve"> by Andrew </w:t>
-      </w:r>
-      <w:proofErr w:type="spellStart"/>
-      <w:r>
-        <w:t>Rambaut</w:t>
-      </w:r>
-      <w:proofErr w:type="spellEnd"/>
-      <w:r>
-        <w:t>, and</w:t>
+        <w:t xml:space="preserve"> by Andrew Rambaut, and</w:t>
       </w:r>
       <w:r>
         <w:t xml:space="preserve"> “</w:t>
@@ -359,14 +312,12 @@
         <w:t xml:space="preserve">” (which you can run interactively on </w:t>
       </w:r>
       <w:hyperlink r:id="rId8" w:history="1">
-        <w:proofErr w:type="spellStart"/>
         <w:r>
           <w:rPr>
             <w:rStyle w:val="Hyperlink"/>
           </w:rPr>
           <w:t>Tutorialspoint</w:t>
         </w:r>
-        <w:proofErr w:type="spellEnd"/>
       </w:hyperlink>
       <w:r>
         <w:t xml:space="preserve">). Let’s get started: </w:t>
@@ -382,15 +333,7 @@
         </w:numPr>
       </w:pPr>
       <w:r>
-        <w:t>Your desktop should have a folder visible called ‘</w:t>
-      </w:r>
-      <w:proofErr w:type="spellStart"/>
-      <w:r>
-        <w:t>phylogenetics</w:t>
-      </w:r>
-      <w:proofErr w:type="spellEnd"/>
-      <w:r>
-        <w:t xml:space="preserve">’. This is where your data will live, but we’ll be using </w:t>
+        <w:t xml:space="preserve">Your desktop should have a folder visible called ‘phylogenetics’. This is where your data will live, but we’ll be using </w:t>
       </w:r>
       <w:r>
         <w:t>a window that connects directly with the operating system (a ‘terminal’</w:t>
@@ -441,7 +384,6 @@
       <w:pPr>
         <w:ind w:left="1440"/>
       </w:pPr>
-      <w:proofErr w:type="spellStart"/>
       <w:r>
         <w:rPr>
           <w:b/>
@@ -460,15 +402,7 @@
           <w:b/>
           <w:color w:val="FF0000"/>
         </w:rPr>
-        <w:t>user</w:t>
-      </w:r>
-      <w:proofErr w:type="spellEnd"/>
-      <w:r>
-        <w:rPr>
-          <w:b/>
-          <w:color w:val="FF0000"/>
-        </w:rPr>
-        <w:t>-pi</w:t>
+        <w:t>user-pi</w:t>
       </w:r>
       <w:proofErr w:type="gramStart"/>
       <w:r>
@@ -547,25 +481,7 @@
           <w:color w:val="FFFFFF" w:themeColor="background1"/>
           <w:highlight w:val="black"/>
         </w:rPr>
-        <w:t>‘</w:t>
-      </w:r>
-      <w:proofErr w:type="spellStart"/>
-      <w:r>
-        <w:rPr>
-          <w:rFonts w:ascii="Andale Mono" w:hAnsi="Andale Mono"/>
-          <w:color w:val="FFFFFF" w:themeColor="background1"/>
-          <w:highlight w:val="black"/>
-        </w:rPr>
-        <w:t>pwd</w:t>
-      </w:r>
-      <w:proofErr w:type="spellEnd"/>
-      <w:r>
-        <w:rPr>
-          <w:rFonts w:ascii="Andale Mono" w:hAnsi="Andale Mono"/>
-          <w:color w:val="FFFFFF" w:themeColor="background1"/>
-          <w:highlight w:val="black"/>
-        </w:rPr>
-        <w:t>’</w:t>
+        <w:t>‘pwd’</w:t>
       </w:r>
       <w:r>
         <w:t xml:space="preserve"> command (‘</w:t>
@@ -607,23 +523,7 @@
         </w:numPr>
       </w:pPr>
       <w:r>
-        <w:t>We want to move to the directory where the data is, that ‘</w:t>
-      </w:r>
-      <w:proofErr w:type="spellStart"/>
-      <w:r>
-        <w:t>phylogenetics</w:t>
-      </w:r>
-      <w:proofErr w:type="spellEnd"/>
-      <w:r>
-        <w:t>’ folder you can see on the desktop. To change directories in Linux, Unix, or Mac terminals, we use the ‘</w:t>
-      </w:r>
-      <w:proofErr w:type="spellStart"/>
-      <w:r>
-        <w:t>cd</w:t>
-      </w:r>
-      <w:proofErr w:type="spellEnd"/>
-      <w:r>
-        <w:t xml:space="preserve">’ command, followed by the name of the directory we want to go to. These names must be specified relative to the current directory, so </w:t>
+        <w:t xml:space="preserve">We want to move to the directory where the data is, that ‘phylogenetics’ folder you can see on the desktop. To change directories in Linux, Unix, or Mac terminals, we use the ‘cd’ command, followed by the name of the directory we want to go to. These names must be specified relative to the current directory, so </w:t>
       </w:r>
       <w:proofErr w:type="gramStart"/>
       <w:r>
@@ -704,23 +604,13 @@
           <w:numId w:val="5"/>
         </w:numPr>
       </w:pPr>
-      <w:proofErr w:type="spellStart"/>
-      <w:r>
-        <w:rPr>
-          <w:rFonts w:ascii="Andale Mono" w:hAnsi="Andale Mono"/>
-          <w:color w:val="FFFFFF" w:themeColor="background1"/>
-          <w:highlight w:val="black"/>
-        </w:rPr>
-        <w:t>cd</w:t>
-      </w:r>
-      <w:proofErr w:type="spellEnd"/>
-      <w:r>
-        <w:rPr>
-          <w:rFonts w:ascii="Andale Mono" w:hAnsi="Andale Mono"/>
-          <w:color w:val="FFFFFF" w:themeColor="background1"/>
-          <w:highlight w:val="black"/>
-        </w:rPr>
-        <w:t xml:space="preserve"> </w:t>
+      <w:r>
+        <w:rPr>
+          <w:rFonts w:ascii="Andale Mono" w:hAnsi="Andale Mono"/>
+          <w:color w:val="FFFFFF" w:themeColor="background1"/>
+          <w:highlight w:val="black"/>
+        </w:rPr>
+        <w:t xml:space="preserve">cd </w:t>
       </w:r>
       <w:r>
         <w:rPr>
@@ -761,23 +651,13 @@
           <w:highlight w:val="black"/>
         </w:rPr>
       </w:pPr>
-      <w:proofErr w:type="spellStart"/>
-      <w:r>
-        <w:rPr>
-          <w:rFonts w:ascii="Andale Mono" w:hAnsi="Andale Mono"/>
-          <w:color w:val="FFFFFF" w:themeColor="background1"/>
-          <w:highlight w:val="black"/>
-        </w:rPr>
-        <w:t>cd</w:t>
-      </w:r>
-      <w:proofErr w:type="spellEnd"/>
-      <w:r>
-        <w:rPr>
-          <w:rFonts w:ascii="Andale Mono" w:hAnsi="Andale Mono"/>
-          <w:color w:val="FFFFFF" w:themeColor="background1"/>
-          <w:highlight w:val="black"/>
-        </w:rPr>
-        <w:t xml:space="preserve"> </w:t>
+      <w:r>
+        <w:rPr>
+          <w:rFonts w:ascii="Andale Mono" w:hAnsi="Andale Mono"/>
+          <w:color w:val="FFFFFF" w:themeColor="background1"/>
+          <w:highlight w:val="black"/>
+        </w:rPr>
+        <w:t xml:space="preserve">cd </w:t>
       </w:r>
       <w:r>
         <w:rPr>
@@ -824,15 +704,7 @@
       </w:r>
       <w:proofErr w:type="gramEnd"/>
       <w:r>
-        <w:t xml:space="preserve">’ e.g. </w:t>
-      </w:r>
-      <w:proofErr w:type="spellStart"/>
-      <w:r>
-        <w:t>cd</w:t>
-      </w:r>
-      <w:proofErr w:type="spellEnd"/>
-      <w:r>
-        <w:t xml:space="preserve"> ‘..’ will take us up to the parent directory. Type these commands, looking at the outpu</w:t>
+        <w:t>’ e.g. cd ‘..’ will take us up to the parent directory. Type these commands, looking at the outpu</w:t>
       </w:r>
       <w:r>
         <w:t>t</w:t>
@@ -854,34 +726,14 @@
       <w:r>
         <w:t xml:space="preserve"> </w:t>
       </w:r>
-      <w:proofErr w:type="spellStart"/>
-      <w:r>
-        <w:rPr>
-          <w:rFonts w:ascii="Andale Mono" w:hAnsi="Andale Mono"/>
-          <w:color w:val="FFFFFF" w:themeColor="background1"/>
-          <w:highlight w:val="black"/>
-        </w:rPr>
-        <w:t>cd</w:t>
-      </w:r>
-      <w:proofErr w:type="spellEnd"/>
-      <w:r>
-        <w:rPr>
-          <w:rFonts w:ascii="Andale Mono" w:hAnsi="Andale Mono"/>
-          <w:color w:val="FFFFFF" w:themeColor="background1"/>
-          <w:highlight w:val="black"/>
-        </w:rPr>
-        <w:t xml:space="preserve"> Desktop/</w:t>
-      </w:r>
-      <w:proofErr w:type="spellStart"/>
-      <w:r>
-        <w:rPr>
-          <w:rFonts w:ascii="Andale Mono" w:hAnsi="Andale Mono"/>
-          <w:color w:val="FFFFFF" w:themeColor="background1"/>
-          <w:highlight w:val="black"/>
-        </w:rPr>
-        <w:t>phylogenetics</w:t>
-      </w:r>
-      <w:proofErr w:type="spellEnd"/>
+      <w:r>
+        <w:rPr>
+          <w:rFonts w:ascii="Andale Mono" w:hAnsi="Andale Mono"/>
+          <w:color w:val="FFFFFF" w:themeColor="background1"/>
+          <w:highlight w:val="black"/>
+        </w:rPr>
+        <w:t>cd Desktop/phylogenetics</w:t>
+      </w:r>
     </w:p>
     <w:p>
       <w:pPr>
@@ -896,7 +748,6 @@
           <w:highlight w:val="black"/>
         </w:rPr>
       </w:pPr>
-      <w:proofErr w:type="spellStart"/>
       <w:proofErr w:type="gramStart"/>
       <w:r>
         <w:rPr>
@@ -906,7 +757,6 @@
         </w:rPr>
         <w:t>pwd</w:t>
       </w:r>
-      <w:proofErr w:type="spellEnd"/>
       <w:proofErr w:type="gramEnd"/>
     </w:p>
     <w:p>
@@ -922,7 +772,6 @@
           <w:highlight w:val="black"/>
         </w:rPr>
       </w:pPr>
-      <w:proofErr w:type="spellStart"/>
       <w:proofErr w:type="gramStart"/>
       <w:r>
         <w:rPr>
@@ -930,16 +779,7 @@
           <w:color w:val="FFFFFF" w:themeColor="background1"/>
           <w:highlight w:val="black"/>
         </w:rPr>
-        <w:t>cd</w:t>
-      </w:r>
-      <w:proofErr w:type="spellEnd"/>
-      <w:r>
-        <w:rPr>
-          <w:rFonts w:ascii="Andale Mono" w:hAnsi="Andale Mono"/>
-          <w:color w:val="FFFFFF" w:themeColor="background1"/>
-          <w:highlight w:val="black"/>
-        </w:rPr>
-        <w:t xml:space="preserve"> ..</w:t>
+        <w:t>cd ..</w:t>
       </w:r>
       <w:proofErr w:type="gramEnd"/>
     </w:p>
@@ -956,7 +796,6 @@
           <w:highlight w:val="black"/>
         </w:rPr>
       </w:pPr>
-      <w:proofErr w:type="spellStart"/>
       <w:proofErr w:type="gramStart"/>
       <w:r>
         <w:rPr>
@@ -966,7 +805,6 @@
         </w:rPr>
         <w:t>pwd</w:t>
       </w:r>
-      <w:proofErr w:type="spellEnd"/>
       <w:proofErr w:type="gramEnd"/>
     </w:p>
     <w:p>
@@ -982,23 +820,13 @@
           <w:highlight w:val="black"/>
         </w:rPr>
       </w:pPr>
-      <w:proofErr w:type="spellStart"/>
-      <w:r>
-        <w:rPr>
-          <w:rFonts w:ascii="Andale Mono" w:hAnsi="Andale Mono"/>
-          <w:color w:val="FFFFFF" w:themeColor="background1"/>
-          <w:highlight w:val="black"/>
-        </w:rPr>
-        <w:t>cd</w:t>
-      </w:r>
-      <w:proofErr w:type="spellEnd"/>
-      <w:r>
-        <w:rPr>
-          <w:rFonts w:ascii="Andale Mono" w:hAnsi="Andale Mono"/>
-          <w:color w:val="FFFFFF" w:themeColor="background1"/>
-          <w:highlight w:val="black"/>
-        </w:rPr>
-        <w:t xml:space="preserve"> Desktop/phylogenomics/part_1</w:t>
+      <w:r>
+        <w:rPr>
+          <w:rFonts w:ascii="Andale Mono" w:hAnsi="Andale Mono"/>
+          <w:color w:val="FFFFFF" w:themeColor="background1"/>
+          <w:highlight w:val="black"/>
+        </w:rPr>
+        <w:t>cd Desktop/phylogenomics/part_1</w:t>
       </w:r>
     </w:p>
     <w:p/>
@@ -1086,21 +914,11 @@
     </w:p>
     <w:p>
       <w:r>
-        <w:t xml:space="preserve">We are going to construct a phylogeny of some </w:t>
-      </w:r>
-      <w:proofErr w:type="spellStart"/>
-      <w:r>
-        <w:t>matK</w:t>
-      </w:r>
-      <w:proofErr w:type="spellEnd"/>
-      <w:r>
-        <w:t xml:space="preserve"> genes taken from specimens in the gardens. They were collected from orchids and sequenced. First we’ll look at the sequences. They are in the ‘</w:t>
-      </w:r>
-      <w:proofErr w:type="spellStart"/>
+        <w:t>We are going to construct a phylogeny of some matK genes taken from specimens in the gardens. They were collected from orchids and sequenced. First we’ll look at the sequences. They are in the ‘</w:t>
+      </w:r>
       <w:r>
         <w:t>orchids.short.initial.fa</w:t>
       </w:r>
-      <w:proofErr w:type="spellEnd"/>
       <w:r>
         <w:t>’ file. You can use the command ‘less’ to look at the file (press ‘q’ to quit, or spacebar to scroll through the sequences):</w:t>
       </w:r>
@@ -1119,25 +937,14 @@
         </w:rPr>
         <w:tab/>
       </w:r>
-      <w:proofErr w:type="spellStart"/>
-      <w:r>
-        <w:rPr>
-          <w:rFonts w:ascii="Andale Mono" w:hAnsi="Andale Mono"/>
-          <w:b/>
-          <w:color w:val="FFFFFF" w:themeColor="background1"/>
-          <w:highlight w:val="black"/>
-        </w:rPr>
-        <w:t>User@user</w:t>
-      </w:r>
-      <w:proofErr w:type="spellEnd"/>
-      <w:r>
-        <w:rPr>
-          <w:rFonts w:ascii="Andale Mono" w:hAnsi="Andale Mono"/>
-          <w:b/>
-          <w:color w:val="FFFFFF" w:themeColor="background1"/>
-          <w:highlight w:val="black"/>
-        </w:rPr>
-        <w:t>-pi</w:t>
+      <w:r>
+        <w:rPr>
+          <w:rFonts w:ascii="Andale Mono" w:hAnsi="Andale Mono"/>
+          <w:b/>
+          <w:color w:val="FFFFFF" w:themeColor="background1"/>
+          <w:highlight w:val="black"/>
+        </w:rPr>
+        <w:t>User@user-pi</w:t>
       </w:r>
       <w:proofErr w:type="gramStart"/>
       <w:r>
@@ -1165,18 +972,8 @@
           <w:color w:val="FFFFFF" w:themeColor="background1"/>
           <w:highlight w:val="black"/>
         </w:rPr>
-        <w:t xml:space="preserve"> less </w:t>
-      </w:r>
-      <w:proofErr w:type="spellStart"/>
-      <w:r>
-        <w:rPr>
-          <w:rFonts w:ascii="Andale Mono" w:hAnsi="Andale Mono"/>
-          <w:color w:val="FFFFFF" w:themeColor="background1"/>
-          <w:highlight w:val="black"/>
-        </w:rPr>
-        <w:t>orchids.short.initial.fa</w:t>
-      </w:r>
-      <w:proofErr w:type="spellEnd"/>
+        <w:t xml:space="preserve"> less orchids.short.initial.fa</w:t>
+      </w:r>
     </w:p>
     <w:p/>
     <w:p>
@@ -1192,25 +989,14 @@
           <w:color w:val="FFFFFF" w:themeColor="background1"/>
         </w:rPr>
       </w:pPr>
-      <w:proofErr w:type="spellStart"/>
-      <w:r>
-        <w:rPr>
-          <w:rFonts w:ascii="Andale Mono" w:hAnsi="Andale Mono"/>
-          <w:b/>
-          <w:color w:val="FFFFFF" w:themeColor="background1"/>
-          <w:highlight w:val="black"/>
-        </w:rPr>
-        <w:t>User@user</w:t>
-      </w:r>
-      <w:proofErr w:type="spellEnd"/>
-      <w:r>
-        <w:rPr>
-          <w:rFonts w:ascii="Andale Mono" w:hAnsi="Andale Mono"/>
-          <w:b/>
-          <w:color w:val="FFFFFF" w:themeColor="background1"/>
-          <w:highlight w:val="black"/>
-        </w:rPr>
-        <w:t>-pi</w:t>
+      <w:r>
+        <w:rPr>
+          <w:rFonts w:ascii="Andale Mono" w:hAnsi="Andale Mono"/>
+          <w:b/>
+          <w:color w:val="FFFFFF" w:themeColor="background1"/>
+          <w:highlight w:val="black"/>
+        </w:rPr>
+        <w:t>User@user-pi</w:t>
       </w:r>
       <w:proofErr w:type="gramStart"/>
       <w:r>
@@ -1256,15 +1042,7 @@
     </w:p>
     <w:p>
       <w:r>
-        <w:t xml:space="preserve">Click ‘add a file’ to open the </w:t>
-      </w:r>
-      <w:proofErr w:type="spellStart"/>
-      <w:r>
-        <w:t>orchids.short.initial.fa</w:t>
-      </w:r>
-      <w:proofErr w:type="spellEnd"/>
-      <w:r>
-        <w:t xml:space="preserve"> file. You can see that the sequences are of various lengths. We are going to align them using a program called muscle. First open a new terminal by pressing ‘control-alt-T’ again (leave CONTEXT running in the old terminal), </w:t>
+        <w:t xml:space="preserve">Click ‘add a file’ to open the orchids.short.initial.fa file. You can see that the sequences are of various lengths. We are going to align them using a program called muscle. First open a new terminal by pressing ‘control-alt-T’ again (leave CONTEXT running in the old terminal), </w:t>
       </w:r>
       <w:proofErr w:type="gramStart"/>
       <w:r>
@@ -1283,25 +1061,14 @@
           <w:color w:val="FFFFFF" w:themeColor="background1"/>
         </w:rPr>
       </w:pPr>
-      <w:proofErr w:type="spellStart"/>
-      <w:r>
-        <w:rPr>
-          <w:rFonts w:ascii="Andale Mono" w:hAnsi="Andale Mono"/>
-          <w:b/>
-          <w:color w:val="FFFFFF" w:themeColor="background1"/>
-          <w:highlight w:val="black"/>
-        </w:rPr>
-        <w:t>User@user</w:t>
-      </w:r>
-      <w:proofErr w:type="spellEnd"/>
-      <w:r>
-        <w:rPr>
-          <w:rFonts w:ascii="Andale Mono" w:hAnsi="Andale Mono"/>
-          <w:b/>
-          <w:color w:val="FFFFFF" w:themeColor="background1"/>
-          <w:highlight w:val="black"/>
-        </w:rPr>
-        <w:t>-pi</w:t>
+      <w:r>
+        <w:rPr>
+          <w:rFonts w:ascii="Andale Mono" w:hAnsi="Andale Mono"/>
+          <w:b/>
+          <w:color w:val="FFFFFF" w:themeColor="background1"/>
+          <w:highlight w:val="black"/>
+        </w:rPr>
+        <w:t>User@user-pi</w:t>
       </w:r>
       <w:proofErr w:type="gramStart"/>
       <w:r>
@@ -1337,75 +1104,13 @@
           <w:color w:val="FFFFFF" w:themeColor="background1"/>
           <w:highlight w:val="black"/>
         </w:rPr>
-        <w:t xml:space="preserve">muscle -in </w:t>
-      </w:r>
-      <w:proofErr w:type="spellStart"/>
-      <w:r>
-        <w:rPr>
-          <w:rFonts w:ascii="Andale Mono" w:hAnsi="Andale Mono"/>
-          <w:color w:val="FFFFFF" w:themeColor="background1"/>
-          <w:highlight w:val="black"/>
-        </w:rPr>
-        <w:t>orchids.short.initial.fa</w:t>
-      </w:r>
-      <w:proofErr w:type="spellEnd"/>
-      <w:r>
-        <w:rPr>
-          <w:rFonts w:ascii="Andale Mono" w:hAnsi="Andale Mono"/>
-          <w:color w:val="FFFFFF" w:themeColor="background1"/>
-          <w:highlight w:val="black"/>
-        </w:rPr>
-        <w:t xml:space="preserve"> -out </w:t>
-      </w:r>
-      <w:proofErr w:type="spellStart"/>
-      <w:r>
-        <w:rPr>
-          <w:rFonts w:ascii="Andale Mono" w:hAnsi="Andale Mono"/>
-          <w:color w:val="FFFFFF" w:themeColor="background1"/>
-          <w:highlight w:val="black"/>
-        </w:rPr>
-        <w:t>orchids.short.out</w:t>
-      </w:r>
-      <w:proofErr w:type="spellEnd"/>
-      <w:r>
-        <w:rPr>
-          <w:rFonts w:ascii="Andale Mono" w:hAnsi="Andale Mono"/>
-          <w:color w:val="FFFFFF" w:themeColor="background1"/>
-          <w:highlight w:val="black"/>
-        </w:rPr>
-        <w:t xml:space="preserve"> -</w:t>
-      </w:r>
-      <w:proofErr w:type="spellStart"/>
-      <w:r>
-        <w:rPr>
-          <w:rFonts w:ascii="Andale Mono" w:hAnsi="Andale Mono"/>
-          <w:color w:val="FFFFFF" w:themeColor="background1"/>
-          <w:highlight w:val="black"/>
-        </w:rPr>
-        <w:t>maxiters</w:t>
-      </w:r>
-      <w:proofErr w:type="spellEnd"/>
-      <w:r>
-        <w:rPr>
-          <w:rFonts w:ascii="Andale Mono" w:hAnsi="Andale Mono"/>
-          <w:color w:val="FFFFFF" w:themeColor="background1"/>
-          <w:highlight w:val="black"/>
-        </w:rPr>
-        <w:t xml:space="preserve"> 2</w:t>
+        <w:t>muscle -in orchids.short.initial.fa -out orchids.short.out -maxiters 2</w:t>
       </w:r>
     </w:p>
     <w:p/>
     <w:p>
       <w:r>
-        <w:t>Once muscle has finished open the output (‘</w:t>
-      </w:r>
-      <w:proofErr w:type="spellStart"/>
-      <w:r>
-        <w:t>orchids.short.out</w:t>
-      </w:r>
-      <w:proofErr w:type="spellEnd"/>
-      <w:r>
-        <w:t xml:space="preserve">’) in CONTEXT. </w:t>
+        <w:t xml:space="preserve">Once muscle has finished open the output (‘orchids.short.out’) in CONTEXT. </w:t>
       </w:r>
     </w:p>
     <w:p/>
@@ -1436,13 +1141,8 @@
         <w:t xml:space="preserve">from </w:t>
       </w:r>
       <w:r>
-        <w:t>.</w:t>
-      </w:r>
-      <w:proofErr w:type="spellStart"/>
-      <w:r>
-        <w:t>fasta</w:t>
-      </w:r>
-      <w:proofErr w:type="spellEnd"/>
+        <w:t>.fasta</w:t>
+      </w:r>
       <w:proofErr w:type="gramEnd"/>
       <w:r>
         <w:t xml:space="preserve"> to a format RAxML uses:</w:t>
@@ -1456,7 +1156,6 @@
           <w:color w:val="FFFFFF" w:themeColor="background1"/>
         </w:rPr>
       </w:pPr>
-      <w:proofErr w:type="spellStart"/>
       <w:r>
         <w:rPr>
           <w:rFonts w:ascii="Andale Mono" w:hAnsi="Andale Mono"/>
@@ -1492,86 +1191,118 @@
           <w:color w:val="FFFFFF" w:themeColor="background1"/>
           <w:highlight w:val="black"/>
         </w:rPr>
-        <w:t>java</w:t>
-      </w:r>
-      <w:proofErr w:type="spellEnd"/>
-      <w:r>
-        <w:rPr>
-          <w:rFonts w:ascii="Andale Mono" w:hAnsi="Andale Mono"/>
-          <w:color w:val="FFFFFF" w:themeColor="background1"/>
-          <w:highlight w:val="black"/>
-        </w:rPr>
-        <w:t xml:space="preserve"> -jar ../software/</w:t>
-      </w:r>
-      <w:proofErr w:type="spellStart"/>
-      <w:r>
-        <w:rPr>
-          <w:rFonts w:ascii="Andale Mono" w:hAnsi="Andale Mono"/>
-          <w:color w:val="FFFFFF" w:themeColor="background1"/>
-          <w:highlight w:val="black"/>
-        </w:rPr>
-        <w:t>PrepareFilesForPaml.jar</w:t>
-      </w:r>
-      <w:proofErr w:type="spellEnd"/>
-      <w:r>
-        <w:rPr>
-          <w:rFonts w:ascii="Andale Mono" w:hAnsi="Andale Mono"/>
-          <w:color w:val="FFFFFF" w:themeColor="background1"/>
-          <w:highlight w:val="black"/>
-        </w:rPr>
+        <w:t>java -jar ../software/PrepareFilesForPaml.jar orchids.short.out</w:t>
+      </w:r>
+    </w:p>
+    <w:p>
+      <w:r>
         <w:t xml:space="preserve"> </w:t>
       </w:r>
-      <w:proofErr w:type="spellStart"/>
-      <w:r>
-        <w:rPr>
-          <w:rFonts w:ascii="Andale Mono" w:hAnsi="Andale Mono"/>
-          <w:color w:val="FFFFFF" w:themeColor="background1"/>
-          <w:highlight w:val="black"/>
-        </w:rPr>
-        <w:t>orchids.short.out</w:t>
-      </w:r>
-      <w:proofErr w:type="spellEnd"/>
-    </w:p>
-    <w:p>
-      <w:r>
+    </w:p>
+    <w:p>
+      <w:r>
+        <w:t xml:space="preserve">Now we can build the tree </w:t>
+      </w:r>
+      <w:r>
+        <w:t>using RAxML:</w:t>
+      </w:r>
+    </w:p>
+    <w:p>
+      <w:pPr>
+        <w:ind w:firstLine="360"/>
+        <w:rPr>
+          <w:rFonts w:ascii="Andale Mono" w:hAnsi="Andale Mono"/>
+          <w:color w:val="FFFFFF" w:themeColor="background1"/>
+        </w:rPr>
+      </w:pPr>
+      <w:r>
+        <w:rPr>
+          <w:rFonts w:ascii="Andale Mono" w:hAnsi="Andale Mono"/>
+          <w:b/>
+          <w:color w:val="FFFFFF" w:themeColor="background1"/>
+          <w:highlight w:val="black"/>
+        </w:rPr>
+        <w:t>User@user-pi</w:t>
+      </w:r>
+      <w:proofErr w:type="gramStart"/>
+      <w:r>
+        <w:rPr>
+          <w:rFonts w:ascii="Andale Mono" w:hAnsi="Andale Mono"/>
+          <w:b/>
+          <w:color w:val="FFFFFF" w:themeColor="background1"/>
+          <w:highlight w:val="black"/>
+        </w:rPr>
+        <w:t>:~</w:t>
+      </w:r>
+      <w:proofErr w:type="gramEnd"/>
+      <w:r>
+        <w:rPr>
+          <w:rFonts w:ascii="Andale Mono" w:hAnsi="Andale Mono"/>
+          <w:b/>
+          <w:color w:val="FFFFFF" w:themeColor="background1"/>
+          <w:highlight w:val="black"/>
+        </w:rPr>
+        <w:t>$</w:t>
+      </w:r>
+      <w:r>
+        <w:rPr>
+          <w:rFonts w:ascii="Andale Mono" w:hAnsi="Andale Mono"/>
+          <w:b/>
+          <w:color w:val="FFFFFF" w:themeColor="background1"/>
+          <w:highlight w:val="black"/>
+        </w:rPr>
         <w:t xml:space="preserve"> </w:t>
       </w:r>
-    </w:p>
-    <w:p>
-      <w:r>
-        <w:t xml:space="preserve">Now we can build the tree </w:t>
-      </w:r>
-      <w:r>
-        <w:t>using RAxML:</w:t>
-      </w:r>
-    </w:p>
-    <w:p>
-      <w:pPr>
-        <w:ind w:firstLine="360"/>
-        <w:rPr>
-          <w:rFonts w:ascii="Andale Mono" w:hAnsi="Andale Mono"/>
-          <w:color w:val="FFFFFF" w:themeColor="background1"/>
-        </w:rPr>
-      </w:pPr>
-      <w:proofErr w:type="spellStart"/>
-      <w:r>
-        <w:rPr>
-          <w:rFonts w:ascii="Andale Mono" w:hAnsi="Andale Mono"/>
-          <w:b/>
-          <w:color w:val="FFFFFF" w:themeColor="background1"/>
-          <w:highlight w:val="black"/>
-        </w:rPr>
-        <w:t>User@user</w:t>
-      </w:r>
-      <w:proofErr w:type="spellEnd"/>
-      <w:r>
-        <w:rPr>
-          <w:rFonts w:ascii="Andale Mono" w:hAnsi="Andale Mono"/>
-          <w:b/>
-          <w:color w:val="FFFFFF" w:themeColor="background1"/>
-          <w:highlight w:val="black"/>
-        </w:rPr>
-        <w:t>-pi</w:t>
+      <w:r>
+        <w:rPr>
+          <w:rFonts w:ascii="Andale Mono" w:hAnsi="Andale Mono"/>
+          <w:color w:val="FFFFFF" w:themeColor="background1"/>
+          <w:highlight w:val="black"/>
+        </w:rPr>
+        <w:t>../software/raxmlHPC -m GTRCAT -n orchids.short.initial -p 1  -s orchids.short.out.stops.removed.phy</w:t>
+      </w:r>
+      <w:r>
+        <w:rPr>
+          <w:rFonts w:ascii="Andale Mono" w:hAnsi="Andale Mono"/>
+          <w:color w:val="FFFFFF" w:themeColor="background1"/>
+        </w:rPr>
+        <w:t xml:space="preserve"> </w:t>
+      </w:r>
+    </w:p>
+    <w:p/>
+    <w:p>
+      <w:r>
+        <w:t>Finally, we can look at the phylogeny we’ve generated (</w:t>
+      </w:r>
+      <w:r>
+        <w:t>RAxML_bestTree.orchids.short.initial.tre</w:t>
+      </w:r>
+      <w:r>
+        <w:t>) in less again:</w:t>
+      </w:r>
+    </w:p>
+    <w:p>
+      <w:pPr>
+        <w:rPr>
+          <w:rFonts w:ascii="Andale Mono" w:hAnsi="Andale Mono"/>
+          <w:color w:val="FFFFFF" w:themeColor="background1"/>
+        </w:rPr>
+      </w:pPr>
+      <w:r>
+        <w:rPr>
+          <w:rFonts w:ascii="Andale Mono" w:hAnsi="Andale Mono"/>
+          <w:color w:val="FFFFFF" w:themeColor="background1"/>
+        </w:rPr>
+        <w:tab/>
+      </w:r>
+      <w:r>
+        <w:rPr>
+          <w:rFonts w:ascii="Andale Mono" w:hAnsi="Andale Mono"/>
+          <w:b/>
+          <w:color w:val="FFFFFF" w:themeColor="background1"/>
+          <w:highlight w:val="black"/>
+        </w:rPr>
+        <w:t>User@user-pi</w:t>
       </w:r>
       <w:proofErr w:type="gramStart"/>
       <w:r>
@@ -1596,86 +1327,16 @@
       <w:r>
         <w:rPr>
           <w:rFonts w:ascii="Andale Mono" w:hAnsi="Andale Mono"/>
-          <w:b/>
-          <w:color w:val="FFFFFF" w:themeColor="background1"/>
-          <w:highlight w:val="black"/>
-        </w:rPr>
-        <w:t xml:space="preserve"> </w:t>
-      </w:r>
-      <w:r>
-        <w:rPr>
-          <w:rFonts w:ascii="Andale Mono" w:hAnsi="Andale Mono"/>
-          <w:color w:val="FFFFFF" w:themeColor="background1"/>
-          <w:highlight w:val="black"/>
-        </w:rPr>
-        <w:t>../software/</w:t>
-      </w:r>
-      <w:proofErr w:type="spellStart"/>
-      <w:r>
-        <w:rPr>
-          <w:rFonts w:ascii="Andale Mono" w:hAnsi="Andale Mono"/>
-          <w:color w:val="FFFFFF" w:themeColor="background1"/>
-          <w:highlight w:val="black"/>
-        </w:rPr>
-        <w:t>raxmlHPC</w:t>
-      </w:r>
-      <w:proofErr w:type="spellEnd"/>
-      <w:r>
-        <w:rPr>
-          <w:rFonts w:ascii="Andale Mono" w:hAnsi="Andale Mono"/>
-          <w:color w:val="FFFFFF" w:themeColor="background1"/>
-          <w:highlight w:val="black"/>
-        </w:rPr>
-        <w:t xml:space="preserve"> -m GTRCAT -n </w:t>
-      </w:r>
-      <w:proofErr w:type="spellStart"/>
-      <w:r>
-        <w:rPr>
-          <w:rFonts w:ascii="Andale Mono" w:hAnsi="Andale Mono"/>
-          <w:color w:val="FFFFFF" w:themeColor="background1"/>
-          <w:highlight w:val="black"/>
-        </w:rPr>
-        <w:t>orchids.short.initial</w:t>
-      </w:r>
-      <w:proofErr w:type="spellEnd"/>
-      <w:r>
-        <w:rPr>
-          <w:rFonts w:ascii="Andale Mono" w:hAnsi="Andale Mono"/>
-          <w:color w:val="FFFFFF" w:themeColor="background1"/>
-          <w:highlight w:val="black"/>
-        </w:rPr>
-        <w:t xml:space="preserve"> -p 1  -s </w:t>
-      </w:r>
-      <w:proofErr w:type="spellStart"/>
-      <w:r>
-        <w:rPr>
-          <w:rFonts w:ascii="Andale Mono" w:hAnsi="Andale Mono"/>
-          <w:color w:val="FFFFFF" w:themeColor="background1"/>
-          <w:highlight w:val="black"/>
-        </w:rPr>
-        <w:t>orchids.short.out.stops.removed.phy</w:t>
-      </w:r>
-      <w:proofErr w:type="spellEnd"/>
-      <w:r>
-        <w:rPr>
-          <w:rFonts w:ascii="Andale Mono" w:hAnsi="Andale Mono"/>
-          <w:color w:val="FFFFFF" w:themeColor="background1"/>
-        </w:rPr>
-        <w:t xml:space="preserve"> </w:t>
+          <w:color w:val="FFFFFF" w:themeColor="background1"/>
+          <w:highlight w:val="black"/>
+        </w:rPr>
+        <w:t xml:space="preserve"> less RAxML_bestTree.orchids.short.initial.tre</w:t>
       </w:r>
     </w:p>
     <w:p/>
     <w:p>
       <w:r>
-        <w:t>Finally, we can look at the phylogeny we’ve generated (</w:t>
-      </w:r>
-      <w:proofErr w:type="spellStart"/>
-      <w:r>
-        <w:t>RAxML_bestTree.orchids.short.initial.tre</w:t>
-      </w:r>
-      <w:proofErr w:type="spellEnd"/>
-      <w:r>
-        <w:t>) in less again:</w:t>
+        <w:t>It is in a format that takes a bit of skill to look at, so we’ll use another graphical program, FigTree, to view it more easily. Open FigTree and choose ‘File &gt; Open’:</w:t>
       </w:r>
     </w:p>
     <w:p>
@@ -1692,31 +1353,18 @@
         </w:rPr>
         <w:tab/>
       </w:r>
-      <w:proofErr w:type="spellStart"/>
-      <w:r>
-        <w:rPr>
-          <w:rFonts w:ascii="Andale Mono" w:hAnsi="Andale Mono"/>
-          <w:b/>
-          <w:color w:val="FFFFFF" w:themeColor="background1"/>
-          <w:highlight w:val="black"/>
-        </w:rPr>
-        <w:t>User@user</w:t>
-      </w:r>
-      <w:proofErr w:type="spellEnd"/>
-      <w:r>
-        <w:rPr>
-          <w:rFonts w:ascii="Andale Mono" w:hAnsi="Andale Mono"/>
-          <w:b/>
-          <w:color w:val="FFFFFF" w:themeColor="background1"/>
-          <w:highlight w:val="black"/>
-        </w:rPr>
-        <w:t>-pi</w:t>
+      <w:r>
+        <w:rPr>
+          <w:rFonts w:ascii="Andale Mono" w:hAnsi="Andale Mono"/>
+          <w:color w:val="FFFFFF" w:themeColor="background1"/>
+          <w:highlight w:val="black"/>
+        </w:rPr>
+        <w:t>User@user-pi</w:t>
       </w:r>
       <w:proofErr w:type="gramStart"/>
       <w:r>
         <w:rPr>
           <w:rFonts w:ascii="Andale Mono" w:hAnsi="Andale Mono"/>
-          <w:b/>
           <w:color w:val="FFFFFF" w:themeColor="background1"/>
           <w:highlight w:val="black"/>
         </w:rPr>
@@ -1726,161 +1374,51 @@
       <w:r>
         <w:rPr>
           <w:rFonts w:ascii="Andale Mono" w:hAnsi="Andale Mono"/>
-          <w:b/>
-          <w:color w:val="FFFFFF" w:themeColor="background1"/>
-          <w:highlight w:val="black"/>
-        </w:rPr>
-        <w:t>$</w:t>
-      </w:r>
-      <w:r>
-        <w:rPr>
-          <w:rFonts w:ascii="Andale Mono" w:hAnsi="Andale Mono"/>
-          <w:color w:val="FFFFFF" w:themeColor="background1"/>
-          <w:highlight w:val="black"/>
-        </w:rPr>
-        <w:t xml:space="preserve"> less </w:t>
-      </w:r>
-      <w:proofErr w:type="spellStart"/>
-      <w:r>
-        <w:rPr>
-          <w:rFonts w:ascii="Andale Mono" w:hAnsi="Andale Mono"/>
-          <w:color w:val="FFFFFF" w:themeColor="background1"/>
-          <w:highlight w:val="black"/>
-        </w:rPr>
-        <w:t>RAxML_bestTree.orchids.short.initial.tre</w:t>
-      </w:r>
-      <w:proofErr w:type="spellEnd"/>
+          <w:color w:val="FFFFFF" w:themeColor="background1"/>
+          <w:highlight w:val="black"/>
+        </w:rPr>
+        <w:t>$ java -jar ../software/figtree.jar</w:t>
+      </w:r>
     </w:p>
     <w:p/>
     <w:p>
       <w:r>
-        <w:t xml:space="preserve">It is in a format that takes a bit of skill to look at, so we’ll use another graphical program, </w:t>
-      </w:r>
-      <w:proofErr w:type="spellStart"/>
-      <w:r>
-        <w:t>FigTree</w:t>
-      </w:r>
-      <w:proofErr w:type="spellEnd"/>
-      <w:r>
-        <w:t xml:space="preserve">, to view it more easily. Open </w:t>
-      </w:r>
-      <w:proofErr w:type="spellStart"/>
-      <w:r>
-        <w:t>FigTree</w:t>
-      </w:r>
-      <w:proofErr w:type="spellEnd"/>
-      <w:r>
-        <w:t xml:space="preserve"> and choose ‘File &gt; Open’:</w:t>
-      </w:r>
-    </w:p>
-    <w:p>
-      <w:pPr>
-        <w:rPr>
-          <w:rFonts w:ascii="Andale Mono" w:hAnsi="Andale Mono"/>
-          <w:color w:val="FFFFFF" w:themeColor="background1"/>
-        </w:rPr>
-      </w:pPr>
-      <w:r>
-        <w:rPr>
-          <w:rFonts w:ascii="Andale Mono" w:hAnsi="Andale Mono"/>
-          <w:color w:val="FFFFFF" w:themeColor="background1"/>
-        </w:rPr>
-        <w:tab/>
-      </w:r>
-      <w:proofErr w:type="spellStart"/>
-      <w:r>
-        <w:rPr>
-          <w:rFonts w:ascii="Andale Mono" w:hAnsi="Andale Mono"/>
-          <w:color w:val="FFFFFF" w:themeColor="background1"/>
-          <w:highlight w:val="black"/>
-        </w:rPr>
-        <w:t>User@user</w:t>
-      </w:r>
-      <w:proofErr w:type="spellEnd"/>
-      <w:r>
-        <w:rPr>
-          <w:rFonts w:ascii="Andale Mono" w:hAnsi="Andale Mono"/>
-          <w:color w:val="FFFFFF" w:themeColor="background1"/>
-          <w:highlight w:val="black"/>
-        </w:rPr>
-        <w:t>-pi</w:t>
-      </w:r>
-      <w:proofErr w:type="gramStart"/>
-      <w:r>
-        <w:rPr>
-          <w:rFonts w:ascii="Andale Mono" w:hAnsi="Andale Mono"/>
-          <w:color w:val="FFFFFF" w:themeColor="background1"/>
-          <w:highlight w:val="black"/>
-        </w:rPr>
-        <w:t>:~</w:t>
-      </w:r>
-      <w:proofErr w:type="gramEnd"/>
-      <w:r>
-        <w:rPr>
-          <w:rFonts w:ascii="Andale Mono" w:hAnsi="Andale Mono"/>
-          <w:color w:val="FFFFFF" w:themeColor="background1"/>
-          <w:highlight w:val="black"/>
-        </w:rPr>
-        <w:t>$ java -jar ../software/</w:t>
-      </w:r>
-      <w:proofErr w:type="spellStart"/>
-      <w:r>
-        <w:rPr>
-          <w:rFonts w:ascii="Andale Mono" w:hAnsi="Andale Mono"/>
-          <w:color w:val="FFFFFF" w:themeColor="background1"/>
-          <w:highlight w:val="black"/>
-        </w:rPr>
-        <w:t>figtree.jar</w:t>
-      </w:r>
-      <w:proofErr w:type="spellEnd"/>
+        <w:t xml:space="preserve">You can see the phylogenetic tree that we have </w:t>
+      </w:r>
+      <w:r>
+        <w:rPr>
+          <w:i/>
+        </w:rPr>
+        <w:t>inferred</w:t>
+      </w:r>
+      <w:r>
+        <w:t xml:space="preserve"> – that is, our best guess at the evolutionary history connecting the orchid species. But one sequence looks odd…</w:t>
+      </w:r>
     </w:p>
     <w:p/>
     <w:p>
       <w:r>
-        <w:t xml:space="preserve">You can see the phylogenetic tree that we have </w:t>
-      </w:r>
-      <w:r>
-        <w:rPr>
-          <w:i/>
-        </w:rPr>
-        <w:t>inferred</w:t>
-      </w:r>
-      <w:r>
-        <w:t xml:space="preserve"> – that is, our best guess at the evolutionary history connecting the orchid species. But one sequence looks odd…</w:t>
+        <w:rPr>
+          <w:b/>
+        </w:rPr>
+        <w:t xml:space="preserve">QUESTION 2: </w:t>
+      </w:r>
+      <w:r>
+        <w:t>Which sequence is the contaminant? Why that one</w:t>
+      </w:r>
+      <w:r>
+        <w:t>?</w:t>
       </w:r>
     </w:p>
     <w:p/>
     <w:p>
-      <w:r>
-        <w:rPr>
-          <w:b/>
-        </w:rPr>
-        <w:t xml:space="preserve">QUESTION 2: </w:t>
-      </w:r>
-      <w:r>
-        <w:t>Which sequence is the contaminant? Why that one</w:t>
-      </w:r>
-      <w:r>
-        <w:t>?</w:t>
-      </w:r>
-    </w:p>
-    <w:p/>
-    <w:p>
-      <w:pPr>
-        <w:rPr>
-          <w:b/>
-        </w:rPr>
-      </w:pPr>
-      <w:r>
-        <w:t>In ‘</w:t>
-      </w:r>
-      <w:proofErr w:type="spellStart"/>
-      <w:r>
-        <w:t>orchids.short.filtered.fa</w:t>
-      </w:r>
-      <w:proofErr w:type="spellEnd"/>
-      <w:r>
-        <w:t>’, we’ve removed the contaminant. Re-align the sequences and repeat the phylogeny inference using the cleaned data set.</w:t>
+      <w:pPr>
+        <w:rPr>
+          <w:b/>
+        </w:rPr>
+      </w:pPr>
+      <w:r>
+        <w:t>In ‘orchids.short.filtered.fa’, we’ve removed the contaminant. Re-align the sequences and repeat the phylogeny inference using the cleaned data set.</w:t>
       </w:r>
       <w:r>
         <w:t xml:space="preserve"> </w:t>
@@ -1947,13 +1485,8 @@
       <w:r>
         <w:t xml:space="preserve"> – </w:t>
       </w:r>
-      <w:proofErr w:type="spellStart"/>
-      <w:r>
-        <w:t>Phylogeography</w:t>
-      </w:r>
-      <w:proofErr w:type="spellEnd"/>
-      <w:r>
-        <w:t xml:space="preserve"> of island chains</w:t>
+      <w:r>
+        <w:t>Phylogeography of island chains</w:t>
       </w:r>
       <w:r>
         <w:t xml:space="preserve"> (30</w:t>
@@ -1992,44 +1525,15 @@
         </w:numPr>
       </w:pPr>
       <w:r>
-        <w:t xml:space="preserve">There are two datasets from two genera of flowering plants, both distributed on the </w:t>
-      </w:r>
-      <w:proofErr w:type="spellStart"/>
-      <w:r>
-        <w:t>hawaian</w:t>
-      </w:r>
-      <w:proofErr w:type="spellEnd"/>
-      <w:r>
-        <w:t xml:space="preserve"> islands. One is wind-</w:t>
-      </w:r>
-      <w:proofErr w:type="spellStart"/>
+        <w:t>There are two datasets from two genera of flowering plants, both distributed on the hawaian islands. One is wind-</w:t>
+      </w:r>
       <w:proofErr w:type="gramStart"/>
       <w:r>
-        <w:t>dispered</w:t>
-      </w:r>
-      <w:proofErr w:type="spellEnd"/>
-      <w:r>
-        <w:t>,</w:t>
+        <w:t>dispered,</w:t>
       </w:r>
       <w:proofErr w:type="gramEnd"/>
       <w:r>
-        <w:t xml:space="preserve"> the other is dispersed by mammals. We will investigate their </w:t>
-      </w:r>
-      <w:proofErr w:type="spellStart"/>
-      <w:r>
-        <w:t>districutopns</w:t>
-      </w:r>
-      <w:proofErr w:type="spellEnd"/>
-      <w:r>
-        <w:t xml:space="preserve"> and look for a </w:t>
-      </w:r>
-      <w:proofErr w:type="spellStart"/>
-      <w:r>
-        <w:t>phylogeographic</w:t>
-      </w:r>
-      <w:proofErr w:type="spellEnd"/>
-      <w:r>
-        <w:t xml:space="preserve"> pattern.</w:t>
+        <w:t xml:space="preserve"> the other is dispersed by mammals. We will investigate their districutopns and look for a phylogeographic pattern.</w:t>
       </w:r>
     </w:p>
     <w:p>
@@ -2100,22 +1604,15 @@
       <w:r>
         <w:t xml:space="preserve">First you’ll need to navigate to the ‘part_2’ directory in the command prompt window. There are two datasets, </w:t>
       </w:r>
-      <w:proofErr w:type="spellStart"/>
       <w:r>
         <w:t>genus_A_master_ungapped.fa</w:t>
       </w:r>
-      <w:proofErr w:type="spellEnd"/>
-      <w:r>
-        <w:t xml:space="preserve"> and </w:t>
-      </w:r>
-      <w:proofErr w:type="spellStart"/>
-      <w:r>
-        <w:t>genus_B</w:t>
+      <w:r>
+        <w:t xml:space="preserve"> and genus_B</w:t>
       </w:r>
       <w:r>
         <w:t>_master_ungapped.fa</w:t>
       </w:r>
-      <w:proofErr w:type="spellEnd"/>
       <w:r>
         <w:t xml:space="preserve">. Each has one species from each island. We’ll build a tree for genus </w:t>
       </w:r>
@@ -2152,75 +1649,13 @@
           <w:color w:val="FFFFFF" w:themeColor="background1"/>
           <w:highlight w:val="black"/>
         </w:rPr>
-        <w:t xml:space="preserve"> -in </w:t>
-      </w:r>
-      <w:proofErr w:type="spellStart"/>
-      <w:r>
-        <w:rPr>
-          <w:rFonts w:ascii="Andale Mono" w:hAnsi="Andale Mono"/>
-          <w:color w:val="FFFFFF" w:themeColor="background1"/>
-          <w:highlight w:val="black"/>
-        </w:rPr>
-        <w:t>genus_A_master_ungapped.fa</w:t>
-      </w:r>
-      <w:proofErr w:type="spellEnd"/>
-      <w:r>
-        <w:rPr>
-          <w:rFonts w:ascii="Andale Mono" w:hAnsi="Andale Mono"/>
-          <w:color w:val="FFFFFF" w:themeColor="background1"/>
-          <w:highlight w:val="black"/>
-        </w:rPr>
-        <w:t xml:space="preserve"> -out </w:t>
-      </w:r>
-      <w:proofErr w:type="spellStart"/>
-      <w:r>
-        <w:rPr>
-          <w:rFonts w:ascii="Andale Mono" w:hAnsi="Andale Mono"/>
-          <w:color w:val="FFFFFF" w:themeColor="background1"/>
-          <w:highlight w:val="black"/>
-        </w:rPr>
-        <w:t>genus_A_aligned.out</w:t>
-      </w:r>
-      <w:proofErr w:type="spellEnd"/>
-      <w:r>
-        <w:rPr>
-          <w:rFonts w:ascii="Andale Mono" w:hAnsi="Andale Mono"/>
-          <w:color w:val="FFFFFF" w:themeColor="background1"/>
-          <w:highlight w:val="black"/>
-        </w:rPr>
-        <w:t xml:space="preserve">  -</w:t>
-      </w:r>
-      <w:proofErr w:type="spellStart"/>
-      <w:r>
-        <w:rPr>
-          <w:rFonts w:ascii="Andale Mono" w:hAnsi="Andale Mono"/>
-          <w:color w:val="FFFFFF" w:themeColor="background1"/>
-          <w:highlight w:val="black"/>
-        </w:rPr>
-        <w:t>maxiters</w:t>
-      </w:r>
-      <w:proofErr w:type="spellEnd"/>
-      <w:r>
-        <w:rPr>
-          <w:rFonts w:ascii="Andale Mono" w:hAnsi="Andale Mono"/>
-          <w:color w:val="FFFFFF" w:themeColor="background1"/>
-          <w:highlight w:val="black"/>
-        </w:rPr>
-        <w:t xml:space="preserve"> 2</w:t>
+        <w:t xml:space="preserve"> -in genus_A_master_ungapped.fa -out genus_A_aligned.out  -maxiters 2</w:t>
       </w:r>
     </w:p>
     <w:p/>
     <w:p>
       <w:r>
-        <w:t xml:space="preserve">Then convert into </w:t>
-      </w:r>
-      <w:proofErr w:type="spellStart"/>
-      <w:r>
-        <w:t>phylip</w:t>
-      </w:r>
-      <w:proofErr w:type="spellEnd"/>
-      <w:r>
-        <w:t xml:space="preserve"> format:</w:t>
+        <w:t>Then convert into phylip format:</w:t>
       </w:r>
     </w:p>
     <w:p>
@@ -2246,134 +1681,52 @@
           <w:color w:val="FFFFFF" w:themeColor="background1"/>
           <w:highlight w:val="black"/>
         </w:rPr>
-        <w:t xml:space="preserve"> -jar </w:t>
-      </w:r>
-      <w:proofErr w:type="spellStart"/>
-      <w:r>
-        <w:rPr>
-          <w:rFonts w:ascii="Andale Mono" w:hAnsi="Andale Mono"/>
-          <w:color w:val="FFFFFF" w:themeColor="background1"/>
-          <w:highlight w:val="black"/>
-        </w:rPr>
-        <w:t>PrepareFilesForPaml.jar</w:t>
-      </w:r>
-      <w:proofErr w:type="spellEnd"/>
-      <w:r>
-        <w:rPr>
-          <w:rFonts w:ascii="Andale Mono" w:hAnsi="Andale Mono"/>
-          <w:color w:val="FFFFFF" w:themeColor="background1"/>
-          <w:highlight w:val="black"/>
+        <w:t xml:space="preserve"> -jar PrepareFilesForPaml.jar genus_A_aligned.out</w:t>
+      </w:r>
+    </w:p>
+    <w:p/>
+    <w:p>
+      <w:r>
+        <w:t>Then use RAxML to infer the tree:</w:t>
+      </w:r>
+    </w:p>
+    <w:p>
+      <w:pPr>
+        <w:rPr>
+          <w:rFonts w:ascii="Andale Mono" w:hAnsi="Andale Mono"/>
+          <w:color w:val="FFFFFF" w:themeColor="background1"/>
+        </w:rPr>
+      </w:pPr>
+      <w:proofErr w:type="gramStart"/>
+      <w:r>
+        <w:rPr>
+          <w:rFonts w:ascii="Andale Mono" w:hAnsi="Andale Mono"/>
+          <w:color w:val="FFFFFF" w:themeColor="background1"/>
+          <w:highlight w:val="black"/>
+        </w:rPr>
+        <w:t>..</w:t>
+      </w:r>
+      <w:proofErr w:type="gramEnd"/>
+      <w:r>
+        <w:rPr>
+          <w:rFonts w:ascii="Andale Mono" w:hAnsi="Andale Mono"/>
+          <w:color w:val="FFFFFF" w:themeColor="background1"/>
+          <w:highlight w:val="black"/>
+        </w:rPr>
+        <w:t>/software/raxmlHPC -m GTRCAT -n genus_A -p 222  -s genus_A_aligned.out.stops.removed.phy</w:t>
+      </w:r>
+      <w:r>
+        <w:rPr>
+          <w:rFonts w:ascii="Andale Mono" w:hAnsi="Andale Mono"/>
+          <w:color w:val="FFFFFF" w:themeColor="background1"/>
         </w:rPr>
         <w:t xml:space="preserve"> </w:t>
       </w:r>
-      <w:proofErr w:type="spellStart"/>
-      <w:r>
-        <w:rPr>
-          <w:rFonts w:ascii="Andale Mono" w:hAnsi="Andale Mono"/>
-          <w:color w:val="FFFFFF" w:themeColor="background1"/>
-          <w:highlight w:val="black"/>
-        </w:rPr>
-        <w:t>genus_A_aligned.out</w:t>
-      </w:r>
-      <w:proofErr w:type="spellEnd"/>
     </w:p>
     <w:p/>
     <w:p>
       <w:r>
-        <w:t>Then use RAxML to infer the tree:</w:t>
-      </w:r>
-    </w:p>
-    <w:p>
-      <w:pPr>
-        <w:rPr>
-          <w:rFonts w:ascii="Andale Mono" w:hAnsi="Andale Mono"/>
-          <w:color w:val="FFFFFF" w:themeColor="background1"/>
-        </w:rPr>
-      </w:pPr>
-      <w:proofErr w:type="gramStart"/>
-      <w:r>
-        <w:rPr>
-          <w:rFonts w:ascii="Andale Mono" w:hAnsi="Andale Mono"/>
-          <w:color w:val="FFFFFF" w:themeColor="background1"/>
-          <w:highlight w:val="black"/>
-        </w:rPr>
-        <w:t>..</w:t>
-      </w:r>
-      <w:proofErr w:type="gramEnd"/>
-      <w:r>
-        <w:rPr>
-          <w:rFonts w:ascii="Andale Mono" w:hAnsi="Andale Mono"/>
-          <w:color w:val="FFFFFF" w:themeColor="background1"/>
-          <w:highlight w:val="black"/>
-        </w:rPr>
-        <w:t>/software/</w:t>
-      </w:r>
-      <w:proofErr w:type="spellStart"/>
-      <w:r>
-        <w:rPr>
-          <w:rFonts w:ascii="Andale Mono" w:hAnsi="Andale Mono"/>
-          <w:color w:val="FFFFFF" w:themeColor="background1"/>
-          <w:highlight w:val="black"/>
-        </w:rPr>
-        <w:t>raxmlHPC</w:t>
-      </w:r>
-      <w:proofErr w:type="spellEnd"/>
-      <w:r>
-        <w:rPr>
-          <w:rFonts w:ascii="Andale Mono" w:hAnsi="Andale Mono"/>
-          <w:color w:val="FFFFFF" w:themeColor="background1"/>
-          <w:highlight w:val="black"/>
-        </w:rPr>
-        <w:t xml:space="preserve"> -m GTRCAT -n </w:t>
-      </w:r>
-      <w:proofErr w:type="spellStart"/>
-      <w:r>
-        <w:rPr>
-          <w:rFonts w:ascii="Andale Mono" w:hAnsi="Andale Mono"/>
-          <w:color w:val="FFFFFF" w:themeColor="background1"/>
-          <w:highlight w:val="black"/>
-        </w:rPr>
-        <w:t>genus_A</w:t>
-      </w:r>
-      <w:proofErr w:type="spellEnd"/>
-      <w:r>
-        <w:rPr>
-          <w:rFonts w:ascii="Andale Mono" w:hAnsi="Andale Mono"/>
-          <w:color w:val="FFFFFF" w:themeColor="background1"/>
-          <w:highlight w:val="black"/>
-        </w:rPr>
-        <w:t xml:space="preserve"> -p 222  -s </w:t>
-      </w:r>
-      <w:proofErr w:type="spellStart"/>
-      <w:r>
-        <w:rPr>
-          <w:rFonts w:ascii="Andale Mono" w:hAnsi="Andale Mono"/>
-          <w:color w:val="FFFFFF" w:themeColor="background1"/>
-          <w:highlight w:val="black"/>
-        </w:rPr>
-        <w:t>genus_A_aligned.out.stops.removed.phy</w:t>
-      </w:r>
-      <w:proofErr w:type="spellEnd"/>
-      <w:r>
-        <w:rPr>
-          <w:rFonts w:ascii="Andale Mono" w:hAnsi="Andale Mono"/>
-          <w:color w:val="FFFFFF" w:themeColor="background1"/>
-        </w:rPr>
-        <w:t xml:space="preserve"> </w:t>
-      </w:r>
-    </w:p>
-    <w:p/>
-    <w:p>
-      <w:r>
-        <w:t xml:space="preserve">Open the finished tree in </w:t>
-      </w:r>
-      <w:proofErr w:type="spellStart"/>
-      <w:r>
-        <w:t>FigTree</w:t>
-      </w:r>
-      <w:proofErr w:type="spellEnd"/>
-      <w:r>
-        <w:t xml:space="preserve"> again, and compare the </w:t>
+        <w:t xml:space="preserve">Open the finished tree in FigTree again, and compare the </w:t>
       </w:r>
       <w:r>
         <w:t>phylogeny with the map.</w:t>
@@ -2474,7 +1827,6 @@
       <w:r>
         <w:t>Assuming the rate of evolution has been steady over time, we attempt to guess how old the clades in the tree are. The file ‘</w:t>
       </w:r>
-      <w:proofErr w:type="spellStart"/>
       <w:r>
         <w:rPr>
           <w:rFonts w:ascii="Andale Mono" w:hAnsi="Andale Mono" w:cs="Menlo Regular"/>
@@ -2486,7 +1838,6 @@
         </w:rPr>
         <w:t>mc.paml_MCMC_slow</w:t>
       </w:r>
-      <w:proofErr w:type="spellEnd"/>
       <w:proofErr w:type="gramStart"/>
       <w:r>
         <w:rPr>
@@ -2509,9 +1860,36 @@
           <w:highlight w:val="black"/>
           <w:lang w:val="en-US"/>
         </w:rPr>
-        <w:t>time).</w:t>
-      </w:r>
-      <w:proofErr w:type="spellStart"/>
+        <w:t>time).MCC.tre</w:t>
+      </w:r>
+      <w:r>
+        <w:rPr>
+          <w:rFonts w:ascii="Andale Mono" w:hAnsi="Andale Mono"/>
+        </w:rPr>
+        <w:t>’</w:t>
+      </w:r>
+      <w:r>
+        <w:t xml:space="preserve"> contains a tree that has branch lengths in units of time (millions of years ago, MYA). Open it in FigTree.</w:t>
+      </w:r>
+    </w:p>
+    <w:p/>
+    <w:p>
+      <w:r>
+        <w:rPr>
+          <w:b/>
+        </w:rPr>
+        <w:t xml:space="preserve">QUESTION 6: </w:t>
+      </w:r>
+      <w:r>
+        <w:t>Which dispersal event is the oldest?</w:t>
+      </w:r>
+    </w:p>
+    <w:p/>
+    <w:p>
+      <w:r>
+        <w:t>Finally, we can use a programme called BEAST to infer how old clades within the tree are numerically. Your instructors will show you a trace file from BEAST.  (</w:t>
+      </w:r>
+      <w:proofErr w:type="gramStart"/>
       <w:r>
         <w:rPr>
           <w:rFonts w:ascii="Andale Mono" w:hAnsi="Andale Mono" w:cs="Menlo Regular"/>
@@ -2521,46 +1899,9 @@
           <w:highlight w:val="black"/>
           <w:lang w:val="en-US"/>
         </w:rPr>
-        <w:t>MCC.tre</w:t>
-      </w:r>
-      <w:proofErr w:type="spellEnd"/>
-      <w:r>
-        <w:rPr>
-          <w:rFonts w:ascii="Andale Mono" w:hAnsi="Andale Mono"/>
-        </w:rPr>
-        <w:t>’</w:t>
-      </w:r>
-      <w:r>
-        <w:t xml:space="preserve"> contains a tree that has branch lengths in units of time (millions of years ago, MYA). Open it in </w:t>
-      </w:r>
-      <w:proofErr w:type="spellStart"/>
-      <w:r>
-        <w:t>FigTree</w:t>
-      </w:r>
-      <w:proofErr w:type="spellEnd"/>
-      <w:r>
-        <w:t>.</w:t>
-      </w:r>
-    </w:p>
-    <w:p/>
-    <w:p>
-      <w:r>
-        <w:rPr>
-          <w:b/>
-        </w:rPr>
-        <w:t xml:space="preserve">QUESTION 6: </w:t>
-      </w:r>
-      <w:r>
-        <w:t>Which dispersal event is the oldest?</w:t>
-      </w:r>
-    </w:p>
-    <w:p/>
-    <w:p>
-      <w:r>
-        <w:t>Finally, we can use a programme called BEAST to infer how old clades within the tree are numerically. Your instructors will show you a trace file from BEAST.  (</w:t>
-      </w:r>
-      <w:proofErr w:type="spellStart"/>
-      <w:proofErr w:type="gramStart"/>
+        <w:t>mc.paml</w:t>
+      </w:r>
+      <w:proofErr w:type="gramEnd"/>
       <w:r>
         <w:rPr>
           <w:rFonts w:ascii="Andale Mono" w:hAnsi="Andale Mono" w:cs="Menlo Regular"/>
@@ -2570,21 +1911,8 @@
           <w:highlight w:val="black"/>
           <w:lang w:val="en-US"/>
         </w:rPr>
-        <w:t>mc.paml</w:t>
-      </w:r>
-      <w:proofErr w:type="gramEnd"/>
-      <w:r>
-        <w:rPr>
-          <w:rFonts w:ascii="Andale Mono" w:hAnsi="Andale Mono" w:cs="Menlo Regular"/>
-          <w:color w:val="FFFFFF" w:themeColor="background1"/>
-          <w:sz w:val="22"/>
-          <w:szCs w:val="22"/>
-          <w:highlight w:val="black"/>
-          <w:lang w:val="en-US"/>
-        </w:rPr>
         <w:t>_MCMC_slow.log</w:t>
       </w:r>
-      <w:proofErr w:type="spellEnd"/>
       <w:r>
         <w:rPr>
           <w:rFonts w:ascii="Andale Mono" w:hAnsi="Andale Mono"/>
@@ -2669,7 +1997,6 @@
         </w:rPr>
         <w:t>[</w:t>
       </w:r>
-      <w:proofErr w:type="spellStart"/>
       <w:proofErr w:type="gramStart"/>
       <w:r>
         <w:rPr>
@@ -2677,7 +2004,6 @@
         </w:rPr>
         <w:t>joe</w:t>
       </w:r>
-      <w:proofErr w:type="spellEnd"/>
       <w:proofErr w:type="gramEnd"/>
       <w:r>
         <w:rPr>
@@ -2703,19 +2029,33 @@
       <w:r>
         <w:t>‘</w:t>
       </w:r>
-      <w:proofErr w:type="spellStart"/>
-      <w:r>
-        <w:t>Trich_ITS.NXS.edit.fa</w:t>
-      </w:r>
-      <w:proofErr w:type="spellEnd"/>
-      <w:r>
-        <w:t xml:space="preserve">’ contains a dataset from the ITS (internal transcribed spacer) domain of the ribosomal genome. Align the sequences and infer a tree with RAxML, then examine it in </w:t>
-      </w:r>
-      <w:proofErr w:type="spellStart"/>
-      <w:r>
-        <w:t>FigTree</w:t>
-      </w:r>
-      <w:proofErr w:type="spellEnd"/>
+      <w:r>
+        <w:rPr>
+          <w:rFonts w:ascii="Andale Mono" w:hAnsi="Andale Mono"/>
+          <w:color w:val="FFFFFF" w:themeColor="background1"/>
+          <w:highlight w:val="black"/>
+        </w:rPr>
+        <w:t>Trich_ITS.NXS.</w:t>
+      </w:r>
+      <w:r>
+        <w:rPr>
+          <w:rFonts w:ascii="Andale Mono" w:hAnsi="Andale Mono"/>
+          <w:color w:val="FFFFFF" w:themeColor="background1"/>
+          <w:highlight w:val="black"/>
+        </w:rPr>
+        <w:t>short</w:t>
+      </w:r>
+      <w:r>
+        <w:rPr>
+          <w:rFonts w:ascii="Andale Mono" w:hAnsi="Andale Mono"/>
+          <w:color w:val="FFFFFF" w:themeColor="background1"/>
+          <w:highlight w:val="black"/>
+        </w:rPr>
+        <w:t>.fa’</w:t>
+      </w:r>
+      <w:r>
+        <w:t xml:space="preserve"> contains a dataset from the ITS (internal transcribed spacer) domain of the ribosomal genome. Align the sequences and infer a tree with RAxML, then examine it in FigTree</w:t>
+      </w:r>
       <w:r>
         <w:t>.</w:t>
       </w:r>
@@ -2762,11 +2102,9 @@
       </w:r>
     </w:p>
     <w:p>
-      <w:proofErr w:type="spellStart"/>
       <w:r>
         <w:t>Poo</w:t>
       </w:r>
-      <w:proofErr w:type="spellEnd"/>
     </w:p>
     <w:p>
       <w:r>
@@ -2784,19 +2122,9 @@
       </w:r>
     </w:p>
     <w:p>
-      <w:proofErr w:type="spellStart"/>
-      <w:r>
-        <w:t>Foo</w:t>
-      </w:r>
-      <w:proofErr w:type="spellEnd"/>
-      <w:r>
-        <w:t xml:space="preserve"> </w:t>
-      </w:r>
-      <w:proofErr w:type="spellStart"/>
-      <w:r>
-        <w:t>barr</w:t>
-      </w:r>
-      <w:proofErr w:type="spellEnd"/>
+      <w:r>
+        <w:t>Foo barr</w:t>
+      </w:r>
     </w:p>
     <w:p>
       <w:r>
@@ -2809,11 +2137,9 @@
       </w:r>
     </w:p>
     <w:p>
-      <w:proofErr w:type="spellStart"/>
       <w:r>
         <w:t>Taxon</w:t>
       </w:r>
-      <w:proofErr w:type="spellEnd"/>
     </w:p>
     <w:p>
       <w:r>

</xml_diff>

<commit_message>
(more) updates for 2016 lab practical
</commit_message>
<xml_diff>
--- a/MSc_phylogenetics_practical.docx
+++ b/MSc_phylogenetics_practical.docx
@@ -826,7 +826,23 @@
           <w:color w:val="FFFFFF" w:themeColor="background1"/>
           <w:highlight w:val="black"/>
         </w:rPr>
-        <w:t>cd Desktop/phylogenomics/part_1</w:t>
+        <w:t>cd Desktop/phylogen</w:t>
+      </w:r>
+      <w:r>
+        <w:rPr>
+          <w:rFonts w:ascii="Andale Mono" w:hAnsi="Andale Mono"/>
+          <w:color w:val="FFFFFF" w:themeColor="background1"/>
+          <w:highlight w:val="black"/>
+        </w:rPr>
+        <w:t>etics</w:t>
+      </w:r>
+      <w:r>
+        <w:rPr>
+          <w:rFonts w:ascii="Andale Mono" w:hAnsi="Andale Mono"/>
+          <w:color w:val="FFFFFF" w:themeColor="background1"/>
+          <w:highlight w:val="black"/>
+        </w:rPr>
+        <w:t>/part_1</w:t>
       </w:r>
     </w:p>
     <w:p/>
@@ -2102,81 +2118,506 @@
       </w:r>
     </w:p>
     <w:p>
-      <w:r>
-        <w:t>Poo</w:t>
-      </w:r>
-    </w:p>
-    <w:p>
-      <w:r>
-        <w:t xml:space="preserve">Bum </w:t>
-      </w:r>
-    </w:p>
-    <w:p>
-      <w:r>
-        <w:t>Wee</w:t>
-      </w:r>
-    </w:p>
-    <w:p>
-      <w:r>
+      <w:pPr>
+        <w:numPr>
+          <w:ilvl w:val="0"/>
+          <w:numId w:val="21"/>
+        </w:numPr>
+        <w:spacing w:beforeLines="1" w:afterLines="1"/>
+        <w:rPr>
+          <w:rFonts w:ascii="Segoe UI" w:hAnsi="Segoe UI" w:cs="Segoe UI"/>
+          <w:color w:val="333333"/>
+          <w:sz w:val="20"/>
+          <w:szCs w:val="32"/>
+        </w:rPr>
+      </w:pPr>
+      <w:r>
+        <w:rPr>
+          <w:rStyle w:val="Strong"/>
+          <w:rFonts w:ascii="Segoe UI" w:hAnsi="Segoe UI" w:cs="Segoe UI"/>
+          <w:bCs/>
+          <w:color w:val="333333"/>
+          <w:sz w:val="20"/>
+          <w:szCs w:val="32"/>
+        </w:rPr>
+        <w:t>Alignment</w:t>
+      </w:r>
+      <w:r>
+        <w:rPr>
+          <w:rStyle w:val="apple-converted-space"/>
+          <w:rFonts w:ascii="Segoe UI" w:hAnsi="Segoe UI" w:cs="Segoe UI"/>
+          <w:color w:val="333333"/>
+          <w:sz w:val="20"/>
+          <w:szCs w:val="32"/>
+        </w:rPr>
+        <w:t> </w:t>
+      </w:r>
+      <w:r>
+        <w:rPr>
+          <w:rFonts w:ascii="Segoe UI" w:hAnsi="Segoe UI" w:cs="Segoe UI"/>
+          <w:color w:val="333333"/>
+          <w:sz w:val="20"/>
+          <w:szCs w:val="32"/>
+        </w:rPr>
+        <w:t>– data (usually DNA or amino-acid sequences) that has been optimally arranged so homologous positions can be compared. May include '-' characters known as 'gaps' to pad out shorter sequences where nucleotides/amino acids have been deleted during evolution (aka 'indels')</w:t>
+      </w:r>
+    </w:p>
+    <w:p>
+      <w:pPr>
+        <w:numPr>
+          <w:ilvl w:val="0"/>
+          <w:numId w:val="21"/>
+        </w:numPr>
+        <w:spacing w:afterLines="1"/>
+        <w:rPr>
+          <w:rFonts w:ascii="Segoe UI" w:hAnsi="Segoe UI" w:cs="Segoe UI"/>
+          <w:color w:val="333333"/>
+          <w:sz w:val="20"/>
+          <w:szCs w:val="32"/>
+        </w:rPr>
+      </w:pPr>
+      <w:r>
+        <w:rPr>
+          <w:rStyle w:val="Strong"/>
+          <w:rFonts w:ascii="Segoe UI" w:hAnsi="Segoe UI" w:cs="Segoe UI"/>
+          <w:bCs/>
+          <w:color w:val="333333"/>
+          <w:sz w:val="20"/>
+          <w:szCs w:val="32"/>
+        </w:rPr>
+        <w:t>Bayesian inference</w:t>
+      </w:r>
+      <w:r>
+        <w:rPr>
+          <w:rStyle w:val="apple-converted-space"/>
+          <w:rFonts w:ascii="Segoe UI" w:hAnsi="Segoe UI" w:cs="Segoe UI"/>
+          <w:color w:val="333333"/>
+          <w:sz w:val="20"/>
+          <w:szCs w:val="32"/>
+        </w:rPr>
+        <w:t> </w:t>
+      </w:r>
+      <w:r>
+        <w:rPr>
+          <w:rFonts w:ascii="Segoe UI" w:hAnsi="Segoe UI" w:cs="Segoe UI"/>
+          <w:color w:val="333333"/>
+          <w:sz w:val="20"/>
+          <w:szCs w:val="32"/>
+        </w:rPr>
+        <w:t>– phylogeny can be inferred using a likelihood function to produce posterior probabilities for a tree and then infer the most likely tree for a given dataset.</w:t>
+      </w:r>
+    </w:p>
+    <w:p>
+      <w:pPr>
+        <w:numPr>
+          <w:ilvl w:val="0"/>
+          <w:numId w:val="21"/>
+        </w:numPr>
+        <w:spacing w:afterLines="1"/>
+        <w:rPr>
+          <w:rFonts w:ascii="Segoe UI" w:hAnsi="Segoe UI" w:cs="Segoe UI"/>
+          <w:color w:val="333333"/>
+          <w:sz w:val="20"/>
+          <w:szCs w:val="32"/>
+        </w:rPr>
+      </w:pPr>
+      <w:r>
+        <w:rPr>
+          <w:rStyle w:val="Strong"/>
+          <w:rFonts w:ascii="Segoe UI" w:hAnsi="Segoe UI" w:cs="Segoe UI"/>
+          <w:bCs/>
+          <w:color w:val="333333"/>
+          <w:sz w:val="20"/>
+          <w:szCs w:val="32"/>
+        </w:rPr>
+        <w:t>Branch</w:t>
+      </w:r>
+      <w:r>
+        <w:rPr>
+          <w:rStyle w:val="apple-converted-space"/>
+          <w:rFonts w:ascii="Segoe UI" w:hAnsi="Segoe UI" w:cs="Segoe UI"/>
+          <w:color w:val="333333"/>
+          <w:sz w:val="20"/>
+          <w:szCs w:val="32"/>
+        </w:rPr>
+        <w:t> </w:t>
+      </w:r>
+      <w:r>
+        <w:rPr>
+          <w:rFonts w:ascii="Segoe UI" w:hAnsi="Segoe UI" w:cs="Segoe UI"/>
+          <w:color w:val="333333"/>
+          <w:sz w:val="20"/>
+          <w:szCs w:val="32"/>
+        </w:rPr>
+        <w:t>– a line that represents the path of evolutionary history within a phylogeny</w:t>
+      </w:r>
+    </w:p>
+    <w:p>
+      <w:pPr>
+        <w:numPr>
+          <w:ilvl w:val="0"/>
+          <w:numId w:val="21"/>
+        </w:numPr>
+        <w:spacing w:afterLines="1"/>
+        <w:rPr>
+          <w:rFonts w:ascii="Segoe UI" w:hAnsi="Segoe UI" w:cs="Segoe UI"/>
+          <w:color w:val="333333"/>
+          <w:sz w:val="20"/>
+          <w:szCs w:val="32"/>
+        </w:rPr>
+      </w:pPr>
+      <w:r>
+        <w:rPr>
+          <w:rStyle w:val="Strong"/>
+          <w:rFonts w:ascii="Segoe UI" w:hAnsi="Segoe UI" w:cs="Segoe UI"/>
+          <w:bCs/>
+          <w:color w:val="333333"/>
+          <w:sz w:val="20"/>
+          <w:szCs w:val="32"/>
+        </w:rPr>
+        <w:t>Clade</w:t>
+      </w:r>
+      <w:r>
+        <w:rPr>
+          <w:rStyle w:val="apple-converted-space"/>
+          <w:rFonts w:ascii="Segoe UI" w:hAnsi="Segoe UI" w:cs="Segoe UI"/>
+          <w:color w:val="333333"/>
+          <w:sz w:val="20"/>
+          <w:szCs w:val="32"/>
+        </w:rPr>
+        <w:t> </w:t>
+      </w:r>
+      <w:r>
+        <w:rPr>
+          <w:rFonts w:ascii="Segoe UI" w:hAnsi="Segoe UI" w:cs="Segoe UI"/>
+          <w:color w:val="333333"/>
+          <w:sz w:val="20"/>
+          <w:szCs w:val="32"/>
+        </w:rPr>
+        <w:t>– a group of taxa in a phylogeny that share character(s) from a single hypothetical ancestor</w:t>
+      </w:r>
+    </w:p>
+    <w:p>
+      <w:pPr>
+        <w:numPr>
+          <w:ilvl w:val="0"/>
+          <w:numId w:val="21"/>
+        </w:numPr>
+        <w:spacing w:afterLines="1"/>
+        <w:rPr>
+          <w:rFonts w:ascii="Segoe UI" w:hAnsi="Segoe UI" w:cs="Segoe UI"/>
+          <w:color w:val="333333"/>
+          <w:sz w:val="20"/>
+          <w:szCs w:val="32"/>
+        </w:rPr>
+      </w:pPr>
+      <w:r>
+        <w:rPr>
+          <w:rStyle w:val="Strong"/>
+          <w:rFonts w:ascii="Segoe UI" w:hAnsi="Segoe UI" w:cs="Segoe UI"/>
+          <w:bCs/>
+          <w:color w:val="333333"/>
+          <w:sz w:val="20"/>
+          <w:szCs w:val="32"/>
+        </w:rPr>
+        <w:t>Likelihood</w:t>
+      </w:r>
+      <w:r>
+        <w:rPr>
+          <w:rStyle w:val="apple-converted-space"/>
+          <w:rFonts w:ascii="Segoe UI" w:hAnsi="Segoe UI" w:cs="Segoe UI"/>
+          <w:color w:val="333333"/>
+          <w:sz w:val="20"/>
+          <w:szCs w:val="32"/>
+        </w:rPr>
+        <w:t> </w:t>
+      </w:r>
+      <w:r>
+        <w:rPr>
+          <w:rFonts w:ascii="Segoe UI" w:hAnsi="Segoe UI" w:cs="Segoe UI"/>
+          <w:color w:val="333333"/>
+          <w:sz w:val="20"/>
+          <w:szCs w:val="32"/>
+        </w:rPr>
+        <w:t>– is defined to be a quantity proportional to the probability of observing the data given the model. Usually expressed in log-likelihood units, abbreviated as 'lnL'</w:t>
+      </w:r>
+    </w:p>
+    <w:p>
+      <w:pPr>
+        <w:numPr>
+          <w:ilvl w:val="0"/>
+          <w:numId w:val="21"/>
+        </w:numPr>
+        <w:spacing w:afterLines="1"/>
+        <w:rPr>
+          <w:rFonts w:ascii="Segoe UI" w:hAnsi="Segoe UI" w:cs="Segoe UI"/>
+          <w:color w:val="333333"/>
+          <w:sz w:val="20"/>
+          <w:szCs w:val="32"/>
+        </w:rPr>
+      </w:pPr>
+      <w:r>
+        <w:rPr>
+          <w:rStyle w:val="Strong"/>
+          <w:rFonts w:ascii="Segoe UI" w:hAnsi="Segoe UI" w:cs="Segoe UI"/>
+          <w:bCs/>
+          <w:color w:val="333333"/>
+          <w:sz w:val="20"/>
+          <w:szCs w:val="32"/>
+        </w:rPr>
+        <w:t>MCMC</w:t>
+      </w:r>
+      <w:r>
+        <w:rPr>
+          <w:rStyle w:val="apple-converted-space"/>
+          <w:rFonts w:ascii="Segoe UI" w:hAnsi="Segoe UI" w:cs="Segoe UI"/>
+          <w:color w:val="333333"/>
+          <w:sz w:val="20"/>
+          <w:szCs w:val="32"/>
+        </w:rPr>
+        <w:t> </w:t>
+      </w:r>
+      <w:r>
+        <w:rPr>
+          <w:rFonts w:ascii="Segoe UI" w:hAnsi="Segoe UI" w:cs="Segoe UI"/>
+          <w:color w:val="333333"/>
+          <w:sz w:val="20"/>
+          <w:szCs w:val="32"/>
+        </w:rPr>
+        <w:t>– Markov chain Monte Carlo methods are algorithms. They can be used for sampling probability distributions</w:t>
+      </w:r>
+    </w:p>
+    <w:p>
+      <w:pPr>
+        <w:numPr>
+          <w:ilvl w:val="0"/>
+          <w:numId w:val="21"/>
+        </w:numPr>
+        <w:spacing w:afterLines="1"/>
+        <w:rPr>
+          <w:rFonts w:ascii="Segoe UI" w:hAnsi="Segoe UI" w:cs="Segoe UI"/>
+          <w:color w:val="333333"/>
+          <w:sz w:val="20"/>
+          <w:szCs w:val="32"/>
+        </w:rPr>
+      </w:pPr>
+      <w:r>
+        <w:rPr>
+          <w:rStyle w:val="Strong"/>
+          <w:rFonts w:ascii="Segoe UI" w:hAnsi="Segoe UI" w:cs="Segoe UI"/>
+          <w:bCs/>
+          <w:color w:val="333333"/>
+          <w:sz w:val="20"/>
+          <w:szCs w:val="32"/>
+        </w:rPr>
+        <w:t>Node</w:t>
+      </w:r>
+      <w:r>
+        <w:rPr>
+          <w:rStyle w:val="apple-converted-space"/>
+          <w:rFonts w:ascii="Segoe UI" w:hAnsi="Segoe UI" w:cs="Segoe UI"/>
+          <w:color w:val="333333"/>
+          <w:sz w:val="20"/>
+          <w:szCs w:val="32"/>
+        </w:rPr>
+        <w:t> </w:t>
+      </w:r>
+      <w:r>
+        <w:rPr>
+          <w:rFonts w:ascii="Segoe UI" w:hAnsi="Segoe UI" w:cs="Segoe UI"/>
+          <w:color w:val="333333"/>
+          <w:sz w:val="20"/>
+          <w:szCs w:val="32"/>
+        </w:rPr>
+        <w:t>– the position in a tree where branches separate. Each ‘node’ represents a real or hypothetical ancestor</w:t>
+      </w:r>
+    </w:p>
+    <w:p>
+      <w:pPr>
+        <w:numPr>
+          <w:ilvl w:val="0"/>
+          <w:numId w:val="21"/>
+        </w:numPr>
+        <w:spacing w:afterLines="1"/>
+        <w:rPr>
+          <w:rFonts w:ascii="Segoe UI" w:hAnsi="Segoe UI" w:cs="Segoe UI"/>
+          <w:color w:val="333333"/>
+          <w:sz w:val="20"/>
+          <w:szCs w:val="32"/>
+        </w:rPr>
+      </w:pPr>
+      <w:r>
+        <w:rPr>
+          <w:rStyle w:val="Strong"/>
+          <w:rFonts w:ascii="Segoe UI" w:hAnsi="Segoe UI" w:cs="Segoe UI"/>
+          <w:bCs/>
+          <w:color w:val="333333"/>
+          <w:sz w:val="20"/>
+          <w:szCs w:val="32"/>
+        </w:rPr>
         <w:t>Phylogeny</w:t>
       </w:r>
-    </w:p>
-    <w:p>
-      <w:r>
-        <w:t>Foo barr</w:t>
-      </w:r>
-    </w:p>
-    <w:p>
-      <w:r>
-        <w:t>Clade</w:t>
-      </w:r>
-    </w:p>
-    <w:p>
-      <w:r>
+      <w:r>
+        <w:rPr>
+          <w:rStyle w:val="apple-converted-space"/>
+          <w:rFonts w:ascii="Segoe UI" w:hAnsi="Segoe UI" w:cs="Segoe UI"/>
+          <w:color w:val="333333"/>
+          <w:sz w:val="20"/>
+          <w:szCs w:val="32"/>
+        </w:rPr>
+        <w:t> </w:t>
+      </w:r>
+      <w:r>
+        <w:rPr>
+          <w:rFonts w:ascii="Segoe UI" w:hAnsi="Segoe UI" w:cs="Segoe UI"/>
+          <w:color w:val="333333"/>
+          <w:sz w:val="20"/>
+          <w:szCs w:val="32"/>
+        </w:rPr>
+        <w:t>– evolutionary tree inferred from a dataset (often DNA sequences)</w:t>
+      </w:r>
+    </w:p>
+    <w:p>
+      <w:pPr>
+        <w:numPr>
+          <w:ilvl w:val="0"/>
+          <w:numId w:val="21"/>
+        </w:numPr>
+        <w:spacing w:afterLines="1"/>
+        <w:rPr>
+          <w:rFonts w:ascii="Segoe UI" w:hAnsi="Segoe UI" w:cs="Segoe UI"/>
+          <w:color w:val="333333"/>
+          <w:sz w:val="20"/>
+          <w:szCs w:val="32"/>
+        </w:rPr>
+      </w:pPr>
+      <w:r>
+        <w:rPr>
+          <w:rStyle w:val="Strong"/>
+          <w:rFonts w:ascii="Segoe UI" w:hAnsi="Segoe UI" w:cs="Segoe UI"/>
+          <w:bCs/>
+          <w:color w:val="333333"/>
+          <w:sz w:val="20"/>
+          <w:szCs w:val="32"/>
+        </w:rPr>
+        <w:t>Posterior probability</w:t>
+      </w:r>
+      <w:r>
+        <w:rPr>
+          <w:rStyle w:val="apple-converted-space"/>
+          <w:rFonts w:ascii="Segoe UI" w:hAnsi="Segoe UI" w:cs="Segoe UI"/>
+          <w:color w:val="333333"/>
+          <w:sz w:val="20"/>
+          <w:szCs w:val="32"/>
+        </w:rPr>
+        <w:t> </w:t>
+      </w:r>
+      <w:r>
+        <w:rPr>
+          <w:rFonts w:ascii="Segoe UI" w:hAnsi="Segoe UI" w:cs="Segoe UI"/>
+          <w:color w:val="333333"/>
+          <w:sz w:val="20"/>
+          <w:szCs w:val="32"/>
+        </w:rPr>
+        <w:t>- the probability of assigning observations to groups given the data</w:t>
+      </w:r>
+    </w:p>
+    <w:p>
+      <w:pPr>
+        <w:numPr>
+          <w:ilvl w:val="0"/>
+          <w:numId w:val="21"/>
+        </w:numPr>
+        <w:spacing w:afterLines="1"/>
+        <w:rPr>
+          <w:rFonts w:ascii="Segoe UI" w:hAnsi="Segoe UI" w:cs="Segoe UI"/>
+          <w:color w:val="333333"/>
+          <w:sz w:val="20"/>
+          <w:szCs w:val="32"/>
+        </w:rPr>
+      </w:pPr>
+      <w:r>
+        <w:rPr>
+          <w:rStyle w:val="Strong"/>
+          <w:rFonts w:ascii="Segoe UI" w:hAnsi="Segoe UI" w:cs="Segoe UI"/>
+          <w:bCs/>
+          <w:color w:val="333333"/>
+          <w:sz w:val="20"/>
+          <w:szCs w:val="32"/>
+        </w:rPr>
         <w:t>Tip</w:t>
       </w:r>
-    </w:p>
-    <w:p>
-      <w:r>
+      <w:r>
+        <w:rPr>
+          <w:rStyle w:val="apple-converted-space"/>
+          <w:rFonts w:ascii="Segoe UI" w:hAnsi="Segoe UI" w:cs="Segoe UI"/>
+          <w:color w:val="333333"/>
+          <w:sz w:val="20"/>
+          <w:szCs w:val="32"/>
+        </w:rPr>
+        <w:t> </w:t>
+      </w:r>
+      <w:r>
+        <w:rPr>
+          <w:rFonts w:ascii="Segoe UI" w:hAnsi="Segoe UI" w:cs="Segoe UI"/>
+          <w:color w:val="333333"/>
+          <w:sz w:val="20"/>
+          <w:szCs w:val="32"/>
+        </w:rPr>
+        <w:t>– the tips of a tree normally represent the extant (living) taxa that were sampled</w:t>
+      </w:r>
+    </w:p>
+    <w:p>
+      <w:pPr>
+        <w:numPr>
+          <w:ilvl w:val="0"/>
+          <w:numId w:val="21"/>
+        </w:numPr>
+        <w:spacing w:afterLines="1"/>
+        <w:rPr>
+          <w:rFonts w:ascii="Segoe UI" w:hAnsi="Segoe UI" w:cs="Segoe UI"/>
+          <w:color w:val="333333"/>
+          <w:sz w:val="20"/>
+          <w:szCs w:val="32"/>
+        </w:rPr>
+      </w:pPr>
+      <w:r>
+        <w:rPr>
+          <w:rStyle w:val="Strong"/>
+          <w:rFonts w:ascii="Segoe UI" w:hAnsi="Segoe UI" w:cs="Segoe UI"/>
+          <w:bCs/>
+          <w:color w:val="333333"/>
+          <w:sz w:val="20"/>
+          <w:szCs w:val="32"/>
+        </w:rPr>
         <w:t>Taxon</w:t>
       </w:r>
-    </w:p>
-    <w:p>
-      <w:r>
-        <w:t>Branch</w:t>
-      </w:r>
-    </w:p>
-    <w:p>
-      <w:r>
-        <w:t>Node</w:t>
-      </w:r>
-    </w:p>
-    <w:p>
-      <w:r>
-        <w:t xml:space="preserve">MCMC </w:t>
-      </w:r>
-    </w:p>
-    <w:p>
-      <w:r>
-        <w:t>Chain</w:t>
-      </w:r>
-    </w:p>
-    <w:p>
-      <w:r>
-        <w:t>Likelihood</w:t>
-      </w:r>
-    </w:p>
-    <w:p>
-      <w:r>
-        <w:t>Alignment</w:t>
-      </w:r>
-    </w:p>
-    <w:p>
-      <w:proofErr w:type="gramStart"/>
-      <w:r>
-        <w:t>posterior</w:t>
-      </w:r>
-      <w:proofErr w:type="gramEnd"/>
+      <w:r>
+        <w:rPr>
+          <w:rStyle w:val="apple-converted-space"/>
+          <w:rFonts w:ascii="Segoe UI" w:hAnsi="Segoe UI" w:cs="Segoe UI"/>
+          <w:color w:val="333333"/>
+          <w:sz w:val="20"/>
+          <w:szCs w:val="32"/>
+        </w:rPr>
+        <w:t> </w:t>
+      </w:r>
+      <w:r>
+        <w:rPr>
+          <w:rFonts w:ascii="Segoe UI" w:hAnsi="Segoe UI" w:cs="Segoe UI"/>
+          <w:color w:val="333333"/>
+          <w:sz w:val="20"/>
+          <w:szCs w:val="32"/>
+        </w:rPr>
+        <w:t>– the formal name of an organism or group of organisms</w:t>
+      </w:r>
+    </w:p>
+    <w:p>
+      <w:pPr>
+        <w:rPr>
+          <w:sz w:val="20"/>
+        </w:rPr>
+      </w:pPr>
     </w:p>
     <w:sectPr>
       <w:pgSz w:w="11900" w:h="16840"/>
@@ -3225,6 +3666,155 @@
     </w:lvl>
   </w:abstractNum>
   <w:abstractNum w:abstractNumId="18">
+    <w:nsid w:val="5F992CD6"/>
+    <w:multiLevelType w:val="multilevel"/>
+    <w:tmpl w:val="790E6BAC"/>
+    <w:lvl w:ilvl="0">
+      <w:start w:val="1"/>
+      <w:numFmt w:val="bullet"/>
+      <w:lvlText w:val=""/>
+      <w:lvlJc w:val="left"/>
+      <w:pPr>
+        <w:tabs>
+          <w:tab w:val="num" w:pos="720"/>
+        </w:tabs>
+        <w:ind w:left="720" w:hanging="360"/>
+      </w:pPr>
+      <w:rPr>
+        <w:rFonts w:ascii="Symbol" w:hAnsi="Symbol" w:hint="default"/>
+        <w:sz w:val="20"/>
+      </w:rPr>
+    </w:lvl>
+    <w:lvl w:ilvl="1" w:tentative="1">
+      <w:start w:val="1"/>
+      <w:numFmt w:val="bullet"/>
+      <w:lvlText w:val="o"/>
+      <w:lvlJc w:val="left"/>
+      <w:pPr>
+        <w:tabs>
+          <w:tab w:val="num" w:pos="1440"/>
+        </w:tabs>
+        <w:ind w:left="1440" w:hanging="360"/>
+      </w:pPr>
+      <w:rPr>
+        <w:rFonts w:ascii="Courier New" w:hAnsi="Courier New" w:hint="default"/>
+        <w:sz w:val="20"/>
+      </w:rPr>
+    </w:lvl>
+    <w:lvl w:ilvl="2" w:tentative="1">
+      <w:start w:val="1"/>
+      <w:numFmt w:val="bullet"/>
+      <w:lvlText w:val=""/>
+      <w:lvlJc w:val="left"/>
+      <w:pPr>
+        <w:tabs>
+          <w:tab w:val="num" w:pos="2160"/>
+        </w:tabs>
+        <w:ind w:left="2160" w:hanging="360"/>
+      </w:pPr>
+      <w:rPr>
+        <w:rFonts w:ascii="Wingdings" w:hAnsi="Wingdings" w:hint="default"/>
+        <w:sz w:val="20"/>
+      </w:rPr>
+    </w:lvl>
+    <w:lvl w:ilvl="3" w:tentative="1">
+      <w:start w:val="1"/>
+      <w:numFmt w:val="bullet"/>
+      <w:lvlText w:val=""/>
+      <w:lvlJc w:val="left"/>
+      <w:pPr>
+        <w:tabs>
+          <w:tab w:val="num" w:pos="2880"/>
+        </w:tabs>
+        <w:ind w:left="2880" w:hanging="360"/>
+      </w:pPr>
+      <w:rPr>
+        <w:rFonts w:ascii="Wingdings" w:hAnsi="Wingdings" w:hint="default"/>
+        <w:sz w:val="20"/>
+      </w:rPr>
+    </w:lvl>
+    <w:lvl w:ilvl="4" w:tentative="1">
+      <w:start w:val="1"/>
+      <w:numFmt w:val="bullet"/>
+      <w:lvlText w:val=""/>
+      <w:lvlJc w:val="left"/>
+      <w:pPr>
+        <w:tabs>
+          <w:tab w:val="num" w:pos="3600"/>
+        </w:tabs>
+        <w:ind w:left="3600" w:hanging="360"/>
+      </w:pPr>
+      <w:rPr>
+        <w:rFonts w:ascii="Wingdings" w:hAnsi="Wingdings" w:hint="default"/>
+        <w:sz w:val="20"/>
+      </w:rPr>
+    </w:lvl>
+    <w:lvl w:ilvl="5" w:tentative="1">
+      <w:start w:val="1"/>
+      <w:numFmt w:val="bullet"/>
+      <w:lvlText w:val=""/>
+      <w:lvlJc w:val="left"/>
+      <w:pPr>
+        <w:tabs>
+          <w:tab w:val="num" w:pos="4320"/>
+        </w:tabs>
+        <w:ind w:left="4320" w:hanging="360"/>
+      </w:pPr>
+      <w:rPr>
+        <w:rFonts w:ascii="Wingdings" w:hAnsi="Wingdings" w:hint="default"/>
+        <w:sz w:val="20"/>
+      </w:rPr>
+    </w:lvl>
+    <w:lvl w:ilvl="6" w:tentative="1">
+      <w:start w:val="1"/>
+      <w:numFmt w:val="bullet"/>
+      <w:lvlText w:val=""/>
+      <w:lvlJc w:val="left"/>
+      <w:pPr>
+        <w:tabs>
+          <w:tab w:val="num" w:pos="5040"/>
+        </w:tabs>
+        <w:ind w:left="5040" w:hanging="360"/>
+      </w:pPr>
+      <w:rPr>
+        <w:rFonts w:ascii="Wingdings" w:hAnsi="Wingdings" w:hint="default"/>
+        <w:sz w:val="20"/>
+      </w:rPr>
+    </w:lvl>
+    <w:lvl w:ilvl="7" w:tentative="1">
+      <w:start w:val="1"/>
+      <w:numFmt w:val="bullet"/>
+      <w:lvlText w:val=""/>
+      <w:lvlJc w:val="left"/>
+      <w:pPr>
+        <w:tabs>
+          <w:tab w:val="num" w:pos="5760"/>
+        </w:tabs>
+        <w:ind w:left="5760" w:hanging="360"/>
+      </w:pPr>
+      <w:rPr>
+        <w:rFonts w:ascii="Wingdings" w:hAnsi="Wingdings" w:hint="default"/>
+        <w:sz w:val="20"/>
+      </w:rPr>
+    </w:lvl>
+    <w:lvl w:ilvl="8" w:tentative="1">
+      <w:start w:val="1"/>
+      <w:numFmt w:val="bullet"/>
+      <w:lvlText w:val=""/>
+      <w:lvlJc w:val="left"/>
+      <w:pPr>
+        <w:tabs>
+          <w:tab w:val="num" w:pos="6480"/>
+        </w:tabs>
+        <w:ind w:left="6480" w:hanging="360"/>
+      </w:pPr>
+      <w:rPr>
+        <w:rFonts w:ascii="Wingdings" w:hAnsi="Wingdings" w:hint="default"/>
+        <w:sz w:val="20"/>
+      </w:rPr>
+    </w:lvl>
+  </w:abstractNum>
+  <w:abstractNum w:abstractNumId="19">
     <w:nsid w:val="61960A5B"/>
     <w:multiLevelType w:val="hybridMultilevel"/>
     <w:tmpl w:val="E6504640"/>
@@ -3337,7 +3927,7 @@
       </w:rPr>
     </w:lvl>
   </w:abstractNum>
-  <w:abstractNum w:abstractNumId="19">
+  <w:abstractNum w:abstractNumId="20">
     <w:nsid w:val="62040FB5"/>
     <w:multiLevelType w:val="hybridMultilevel"/>
     <w:tmpl w:val="7FA41BBE"/>
@@ -3427,7 +4017,7 @@
     <w:abstractNumId w:val="11"/>
   </w:num>
   <w:num w:numId="2">
-    <w:abstractNumId w:val="19"/>
+    <w:abstractNumId w:val="20"/>
   </w:num>
   <w:num w:numId="3">
     <w:abstractNumId w:val="15"/>
@@ -3448,7 +4038,7 @@
     <w:abstractNumId w:val="17"/>
   </w:num>
   <w:num w:numId="9">
-    <w:abstractNumId w:val="18"/>
+    <w:abstractNumId w:val="19"/>
   </w:num>
   <w:num w:numId="10">
     <w:abstractNumId w:val="10"/>
@@ -3483,6 +4073,9 @@
   <w:num w:numId="20">
     <w:abstractNumId w:val="0"/>
   </w:num>
+  <w:num w:numId="21">
+    <w:abstractNumId w:val="18"/>
+  </w:num>
 </w:numbering>
 </file>
 
@@ -3492,158 +4085,20 @@
     <w:rPrDefault>
       <w:rPr>
         <w:rFonts w:ascii="Cambria" w:eastAsia="Cambria" w:hAnsi="Cambria" w:cs="Times New Roman"/>
+        <w:sz w:val="24"/>
+        <w:szCs w:val="24"/>
         <w:lang w:val="en-GB" w:eastAsia="en-US" w:bidi="ar-SA"/>
       </w:rPr>
     </w:rPrDefault>
     <w:pPrDefault/>
   </w:docDefaults>
-  <w:latentStyles w:defLockedState="0" w:defUIPriority="99" w:defSemiHidden="1" w:defUnhideWhenUsed="1" w:defQFormat="0" w:count="276">
-    <w:lsdException w:name="Normal" w:semiHidden="0" w:uiPriority="0" w:unhideWhenUsed="0" w:qFormat="1"/>
-    <w:lsdException w:name="heading 1" w:semiHidden="0" w:uiPriority="9" w:unhideWhenUsed="0" w:qFormat="1"/>
-    <w:lsdException w:name="heading 2" w:uiPriority="9" w:qFormat="1"/>
-    <w:lsdException w:name="heading 3" w:uiPriority="9" w:qFormat="1"/>
-    <w:lsdException w:name="heading 4" w:uiPriority="9" w:qFormat="1"/>
-    <w:lsdException w:name="heading 5" w:uiPriority="9" w:qFormat="1"/>
-    <w:lsdException w:name="heading 6" w:uiPriority="9" w:qFormat="1"/>
-    <w:lsdException w:name="heading 7" w:uiPriority="9" w:qFormat="1"/>
-    <w:lsdException w:name="heading 8" w:uiPriority="9" w:qFormat="1"/>
-    <w:lsdException w:name="heading 9" w:uiPriority="9" w:qFormat="1"/>
-    <w:lsdException w:name="toc 1" w:uiPriority="39"/>
-    <w:lsdException w:name="toc 2" w:uiPriority="39"/>
-    <w:lsdException w:name="toc 3" w:uiPriority="39"/>
-    <w:lsdException w:name="toc 4" w:uiPriority="39"/>
-    <w:lsdException w:name="toc 5" w:uiPriority="39"/>
-    <w:lsdException w:name="toc 6" w:uiPriority="39"/>
-    <w:lsdException w:name="toc 7" w:uiPriority="39"/>
-    <w:lsdException w:name="toc 8" w:uiPriority="39"/>
-    <w:lsdException w:name="toc 9" w:uiPriority="39"/>
-    <w:lsdException w:name="caption" w:uiPriority="35" w:qFormat="1"/>
-    <w:lsdException w:name="Title" w:semiHidden="0" w:uiPriority="10" w:unhideWhenUsed="0" w:qFormat="1"/>
-    <w:lsdException w:name="Default Paragraph Font" w:uiPriority="1"/>
-    <w:lsdException w:name="Subtitle" w:semiHidden="0" w:uiPriority="11" w:unhideWhenUsed="0" w:qFormat="1"/>
-    <w:lsdException w:name="Strong" w:semiHidden="0" w:uiPriority="22" w:unhideWhenUsed="0" w:qFormat="1"/>
-    <w:lsdException w:name="Emphasis" w:semiHidden="0" w:uiPriority="20" w:unhideWhenUsed="0" w:qFormat="1"/>
-    <w:lsdException w:name="Table Grid" w:semiHidden="0" w:uiPriority="59" w:unhideWhenUsed="0"/>
-    <w:lsdException w:name="Placeholder Text" w:unhideWhenUsed="0"/>
-    <w:lsdException w:name="No Spacing" w:uiPriority="1" w:unhideWhenUsed="0" w:qFormat="1"/>
-    <w:lsdException w:name="Light Shading" w:semiHidden="0" w:uiPriority="60" w:unhideWhenUsed="0"/>
-    <w:lsdException w:name="Light List" w:semiHidden="0" w:uiPriority="61" w:unhideWhenUsed="0"/>
-    <w:lsdException w:name="Light Grid" w:semiHidden="0" w:uiPriority="62" w:unhideWhenUsed="0"/>
-    <w:lsdException w:name="Medium Shading 1" w:semiHidden="0" w:uiPriority="63" w:unhideWhenUsed="0"/>
-    <w:lsdException w:name="Medium Shading 2" w:semiHidden="0" w:uiPriority="64" w:unhideWhenUsed="0"/>
-    <w:lsdException w:name="Medium List 1" w:semiHidden="0" w:uiPriority="65" w:unhideWhenUsed="0"/>
-    <w:lsdException w:name="Medium List 2" w:semiHidden="0" w:uiPriority="66" w:unhideWhenUsed="0"/>
-    <w:lsdException w:name="Medium Grid 1" w:semiHidden="0" w:uiPriority="67" w:unhideWhenUsed="0"/>
-    <w:lsdException w:name="Medium Grid 2" w:semiHidden="0" w:uiPriority="68" w:unhideWhenUsed="0"/>
-    <w:lsdException w:name="Medium Grid 3" w:semiHidden="0" w:uiPriority="69" w:unhideWhenUsed="0"/>
-    <w:lsdException w:name="Dark List" w:semiHidden="0" w:uiPriority="70" w:unhideWhenUsed="0"/>
-    <w:lsdException w:name="Colorful Shading" w:semiHidden="0" w:uiPriority="71" w:unhideWhenUsed="0"/>
-    <w:lsdException w:name="Colorful List" w:semiHidden="0" w:uiPriority="72" w:unhideWhenUsed="0"/>
-    <w:lsdException w:name="Colorful Grid" w:semiHidden="0" w:uiPriority="73" w:unhideWhenUsed="0"/>
-    <w:lsdException w:name="Light Shading Accent 1" w:semiHidden="0" w:uiPriority="60" w:unhideWhenUsed="0"/>
-    <w:lsdException w:name="Light List Accent 1" w:semiHidden="0" w:uiPriority="61" w:unhideWhenUsed="0"/>
-    <w:lsdException w:name="Light Grid Accent 1" w:semiHidden="0" w:uiPriority="62" w:unhideWhenUsed="0"/>
-    <w:lsdException w:name="Medium Shading 1 Accent 1" w:semiHidden="0" w:uiPriority="63" w:unhideWhenUsed="0"/>
-    <w:lsdException w:name="Medium Shading 2 Accent 1" w:semiHidden="0" w:uiPriority="64" w:unhideWhenUsed="0"/>
-    <w:lsdException w:name="Medium List 1 Accent 1" w:semiHidden="0" w:uiPriority="65" w:unhideWhenUsed="0"/>
-    <w:lsdException w:name="Revision" w:unhideWhenUsed="0"/>
-    <w:lsdException w:name="List Paragraph" w:semiHidden="0" w:uiPriority="34" w:unhideWhenUsed="0" w:qFormat="1"/>
-    <w:lsdException w:name="Quote" w:semiHidden="0" w:uiPriority="29" w:unhideWhenUsed="0" w:qFormat="1"/>
-    <w:lsdException w:name="Intense Quote" w:semiHidden="0" w:uiPriority="30" w:unhideWhenUsed="0" w:qFormat="1"/>
-    <w:lsdException w:name="Medium List 2 Accent 1" w:semiHidden="0" w:uiPriority="66" w:unhideWhenUsed="0"/>
-    <w:lsdException w:name="Medium Grid 1 Accent 1" w:semiHidden="0" w:uiPriority="67" w:unhideWhenUsed="0"/>
-    <w:lsdException w:name="Medium Grid 2 Accent 1" w:semiHidden="0" w:uiPriority="68" w:unhideWhenUsed="0"/>
-    <w:lsdException w:name="Medium Grid 3 Accent 1" w:semiHidden="0" w:uiPriority="69" w:unhideWhenUsed="0"/>
-    <w:lsdException w:name="Dark List Accent 1" w:semiHidden="0" w:uiPriority="70" w:unhideWhenUsed="0"/>
-    <w:lsdException w:name="Colorful Shading Accent 1" w:semiHidden="0" w:uiPriority="71" w:unhideWhenUsed="0"/>
-    <w:lsdException w:name="Colorful List Accent 1" w:semiHidden="0" w:uiPriority="72" w:unhideWhenUsed="0"/>
-    <w:lsdException w:name="Colorful Grid Accent 1" w:semiHidden="0" w:uiPriority="73" w:unhideWhenUsed="0"/>
-    <w:lsdException w:name="Light Shading Accent 2" w:semiHidden="0" w:uiPriority="60" w:unhideWhenUsed="0"/>
-    <w:lsdException w:name="Light List Accent 2" w:semiHidden="0" w:uiPriority="61" w:unhideWhenUsed="0"/>
-    <w:lsdException w:name="Light Grid Accent 2" w:semiHidden="0" w:uiPriority="62" w:unhideWhenUsed="0"/>
-    <w:lsdException w:name="Medium Shading 1 Accent 2" w:semiHidden="0" w:uiPriority="63" w:unhideWhenUsed="0"/>
-    <w:lsdException w:name="Medium Shading 2 Accent 2" w:semiHidden="0" w:uiPriority="64" w:unhideWhenUsed="0"/>
-    <w:lsdException w:name="Medium List 1 Accent 2" w:semiHidden="0" w:uiPriority="65" w:unhideWhenUsed="0"/>
-    <w:lsdException w:name="Medium List 2 Accent 2" w:semiHidden="0" w:uiPriority="66" w:unhideWhenUsed="0"/>
-    <w:lsdException w:name="Medium Grid 1 Accent 2" w:semiHidden="0" w:uiPriority="67" w:unhideWhenUsed="0"/>
-    <w:lsdException w:name="Medium Grid 2 Accent 2" w:semiHidden="0" w:uiPriority="68" w:unhideWhenUsed="0"/>
-    <w:lsdException w:name="Medium Grid 3 Accent 2" w:semiHidden="0" w:uiPriority="69" w:unhideWhenUsed="0"/>
-    <w:lsdException w:name="Dark List Accent 2" w:semiHidden="0" w:uiPriority="70" w:unhideWhenUsed="0"/>
-    <w:lsdException w:name="Colorful Shading Accent 2" w:semiHidden="0" w:uiPriority="71" w:unhideWhenUsed="0"/>
-    <w:lsdException w:name="Colorful List Accent 2" w:semiHidden="0" w:uiPriority="72" w:unhideWhenUsed="0"/>
-    <w:lsdException w:name="Colorful Grid Accent 2" w:semiHidden="0" w:uiPriority="73" w:unhideWhenUsed="0"/>
-    <w:lsdException w:name="Light Shading Accent 3" w:semiHidden="0" w:uiPriority="60" w:unhideWhenUsed="0"/>
-    <w:lsdException w:name="Light List Accent 3" w:semiHidden="0" w:uiPriority="61" w:unhideWhenUsed="0"/>
-    <w:lsdException w:name="Light Grid Accent 3" w:semiHidden="0" w:uiPriority="62" w:unhideWhenUsed="0"/>
-    <w:lsdException w:name="Medium Shading 1 Accent 3" w:semiHidden="0" w:uiPriority="63" w:unhideWhenUsed="0"/>
-    <w:lsdException w:name="Medium Shading 2 Accent 3" w:semiHidden="0" w:uiPriority="64" w:unhideWhenUsed="0"/>
-    <w:lsdException w:name="Medium List 1 Accent 3" w:semiHidden="0" w:uiPriority="65" w:unhideWhenUsed="0"/>
-    <w:lsdException w:name="Medium List 2 Accent 3" w:semiHidden="0" w:uiPriority="66" w:unhideWhenUsed="0"/>
-    <w:lsdException w:name="Medium Grid 1 Accent 3" w:semiHidden="0" w:uiPriority="67" w:unhideWhenUsed="0"/>
-    <w:lsdException w:name="Medium Grid 2 Accent 3" w:semiHidden="0" w:uiPriority="68" w:unhideWhenUsed="0"/>
-    <w:lsdException w:name="Medium Grid 3 Accent 3" w:semiHidden="0" w:uiPriority="69" w:unhideWhenUsed="0"/>
-    <w:lsdException w:name="Dark List Accent 3" w:semiHidden="0" w:uiPriority="70" w:unhideWhenUsed="0"/>
-    <w:lsdException w:name="Colorful Shading Accent 3" w:semiHidden="0" w:uiPriority="71" w:unhideWhenUsed="0"/>
-    <w:lsdException w:name="Colorful List Accent 3" w:semiHidden="0" w:uiPriority="72" w:unhideWhenUsed="0"/>
-    <w:lsdException w:name="Colorful Grid Accent 3" w:semiHidden="0" w:uiPriority="73" w:unhideWhenUsed="0"/>
-    <w:lsdException w:name="Light Shading Accent 4" w:semiHidden="0" w:uiPriority="60" w:unhideWhenUsed="0"/>
-    <w:lsdException w:name="Light List Accent 4" w:semiHidden="0" w:uiPriority="61" w:unhideWhenUsed="0"/>
-    <w:lsdException w:name="Light Grid Accent 4" w:semiHidden="0" w:uiPriority="62" w:unhideWhenUsed="0"/>
-    <w:lsdException w:name="Medium Shading 1 Accent 4" w:semiHidden="0" w:uiPriority="63" w:unhideWhenUsed="0"/>
-    <w:lsdException w:name="Medium Shading 2 Accent 4" w:semiHidden="0" w:uiPriority="64" w:unhideWhenUsed="0"/>
-    <w:lsdException w:name="Medium List 1 Accent 4" w:semiHidden="0" w:uiPriority="65" w:unhideWhenUsed="0"/>
-    <w:lsdException w:name="Medium List 2 Accent 4" w:semiHidden="0" w:uiPriority="66" w:unhideWhenUsed="0"/>
-    <w:lsdException w:name="Medium Grid 1 Accent 4" w:semiHidden="0" w:uiPriority="67" w:unhideWhenUsed="0"/>
-    <w:lsdException w:name="Medium Grid 2 Accent 4" w:semiHidden="0" w:uiPriority="68" w:unhideWhenUsed="0"/>
-    <w:lsdException w:name="Medium Grid 3 Accent 4" w:semiHidden="0" w:uiPriority="69" w:unhideWhenUsed="0"/>
-    <w:lsdException w:name="Dark List Accent 4" w:semiHidden="0" w:uiPriority="70" w:unhideWhenUsed="0"/>
-    <w:lsdException w:name="Colorful Shading Accent 4" w:semiHidden="0" w:uiPriority="71" w:unhideWhenUsed="0"/>
-    <w:lsdException w:name="Colorful List Accent 4" w:semiHidden="0" w:uiPriority="72" w:unhideWhenUsed="0"/>
-    <w:lsdException w:name="Colorful Grid Accent 4" w:semiHidden="0" w:uiPriority="73" w:unhideWhenUsed="0"/>
-    <w:lsdException w:name="Light Shading Accent 5" w:semiHidden="0" w:uiPriority="60" w:unhideWhenUsed="0"/>
-    <w:lsdException w:name="Light List Accent 5" w:semiHidden="0" w:uiPriority="61" w:unhideWhenUsed="0"/>
-    <w:lsdException w:name="Light Grid Accent 5" w:semiHidden="0" w:uiPriority="62" w:unhideWhenUsed="0"/>
-    <w:lsdException w:name="Medium Shading 1 Accent 5" w:semiHidden="0" w:uiPriority="63" w:unhideWhenUsed="0"/>
-    <w:lsdException w:name="Medium Shading 2 Accent 5" w:semiHidden="0" w:uiPriority="64" w:unhideWhenUsed="0"/>
-    <w:lsdException w:name="Medium List 1 Accent 5" w:semiHidden="0" w:uiPriority="65" w:unhideWhenUsed="0"/>
-    <w:lsdException w:name="Medium List 2 Accent 5" w:semiHidden="0" w:uiPriority="66" w:unhideWhenUsed="0"/>
-    <w:lsdException w:name="Medium Grid 1 Accent 5" w:semiHidden="0" w:uiPriority="67" w:unhideWhenUsed="0"/>
-    <w:lsdException w:name="Medium Grid 2 Accent 5" w:semiHidden="0" w:uiPriority="68" w:unhideWhenUsed="0"/>
-    <w:lsdException w:name="Medium Grid 3 Accent 5" w:semiHidden="0" w:uiPriority="69" w:unhideWhenUsed="0"/>
-    <w:lsdException w:name="Dark List Accent 5" w:semiHidden="0" w:uiPriority="70" w:unhideWhenUsed="0"/>
-    <w:lsdException w:name="Colorful Shading Accent 5" w:semiHidden="0" w:uiPriority="71" w:unhideWhenUsed="0"/>
-    <w:lsdException w:name="Colorful List Accent 5" w:semiHidden="0" w:uiPriority="72" w:unhideWhenUsed="0"/>
-    <w:lsdException w:name="Colorful Grid Accent 5" w:semiHidden="0" w:uiPriority="73" w:unhideWhenUsed="0"/>
-    <w:lsdException w:name="Light Shading Accent 6" w:semiHidden="0" w:uiPriority="60" w:unhideWhenUsed="0"/>
-    <w:lsdException w:name="Light List Accent 6" w:semiHidden="0" w:uiPriority="61" w:unhideWhenUsed="0"/>
-    <w:lsdException w:name="Light Grid Accent 6" w:semiHidden="0" w:uiPriority="62" w:unhideWhenUsed="0"/>
-    <w:lsdException w:name="Medium Shading 1 Accent 6" w:semiHidden="0" w:uiPriority="63" w:unhideWhenUsed="0"/>
-    <w:lsdException w:name="Medium Shading 2 Accent 6" w:semiHidden="0" w:uiPriority="64" w:unhideWhenUsed="0"/>
-    <w:lsdException w:name="Medium List 1 Accent 6" w:semiHidden="0" w:uiPriority="65" w:unhideWhenUsed="0"/>
-    <w:lsdException w:name="Medium List 2 Accent 6" w:semiHidden="0" w:uiPriority="66" w:unhideWhenUsed="0"/>
-    <w:lsdException w:name="Medium Grid 1 Accent 6" w:semiHidden="0" w:uiPriority="67" w:unhideWhenUsed="0"/>
-    <w:lsdException w:name="Medium Grid 2 Accent 6" w:semiHidden="0" w:uiPriority="68" w:unhideWhenUsed="0"/>
-    <w:lsdException w:name="Medium Grid 3 Accent 6" w:semiHidden="0" w:uiPriority="69" w:unhideWhenUsed="0"/>
-    <w:lsdException w:name="Dark List Accent 6" w:semiHidden="0" w:uiPriority="70" w:unhideWhenUsed="0"/>
-    <w:lsdException w:name="Colorful Shading Accent 6" w:semiHidden="0" w:uiPriority="71" w:unhideWhenUsed="0"/>
-    <w:lsdException w:name="Colorful List Accent 6" w:semiHidden="0" w:uiPriority="72" w:unhideWhenUsed="0"/>
-    <w:lsdException w:name="Colorful Grid Accent 6" w:semiHidden="0" w:uiPriority="73" w:unhideWhenUsed="0"/>
-    <w:lsdException w:name="Subtle Emphasis" w:semiHidden="0" w:uiPriority="19" w:unhideWhenUsed="0" w:qFormat="1"/>
-    <w:lsdException w:name="Intense Emphasis" w:semiHidden="0" w:uiPriority="21" w:unhideWhenUsed="0" w:qFormat="1"/>
-    <w:lsdException w:name="Subtle Reference" w:semiHidden="0" w:uiPriority="31" w:unhideWhenUsed="0" w:qFormat="1"/>
-    <w:lsdException w:name="Intense Reference" w:semiHidden="0" w:uiPriority="32" w:unhideWhenUsed="0" w:qFormat="1"/>
-    <w:lsdException w:name="Book Title" w:semiHidden="0" w:uiPriority="33" w:unhideWhenUsed="0" w:qFormat="1"/>
-    <w:lsdException w:name="Bibliography" w:uiPriority="37"/>
-    <w:lsdException w:name="TOC Heading" w:uiPriority="39" w:qFormat="1"/>
+  <w:latentStyles w:defLockedState="0" w:defUIPriority="0" w:defSemiHidden="0" w:defUnhideWhenUsed="0" w:defQFormat="0" w:count="276">
+    <w:lsdException w:name="Strong" w:uiPriority="22"/>
   </w:latentStyles>
   <w:style w:type="paragraph" w:default="1" w:styleId="Normal">
     <w:name w:val="Normal"/>
     <w:qFormat/>
     <w:rsid w:val="00CC590B"/>
-    <w:rPr>
-      <w:sz w:val="24"/>
-      <w:szCs w:val="24"/>
-    </w:rPr>
   </w:style>
   <w:style w:type="paragraph" w:styleId="Heading1">
     <w:name w:val="heading 1"/>
@@ -3820,6 +4275,20 @@
       <w:szCs w:val="22"/>
       <w:lang w:val="en-US"/>
     </w:rPr>
+  </w:style>
+  <w:style w:type="character" w:styleId="Strong">
+    <w:name w:val="Strong"/>
+    <w:basedOn w:val="DefaultParagraphFont"/>
+    <w:uiPriority w:val="22"/>
+    <w:rsid w:val="004660DB"/>
+    <w:rPr>
+      <w:b/>
+    </w:rPr>
+  </w:style>
+  <w:style w:type="character" w:customStyle="1" w:styleId="apple-converted-space">
+    <w:name w:val="apple-converted-space"/>
+    <w:basedOn w:val="DefaultParagraphFont"/>
+    <w:rsid w:val="004660DB"/>
   </w:style>
 </w:styles>
 </file>

</xml_diff>